<commit_message>
Need to reduce dependcy size
</commit_message>
<xml_diff>
--- a/Manuscript.docx
+++ b/Manuscript.docx
@@ -118,46 +118,155 @@
       <w:r>
         <w:t xml:space="preserve">Suffisant pour la web Service REST </w:t>
       </w:r>
+    </w:p>
+    <w:p>
+      <w:pPr>
+        <w:pStyle w:val="Titre4"/>
+      </w:pPr>
+      <w:r>
+        <w:t xml:space="preserve">HSQL </w:t>
+      </w:r>
+      <w:proofErr w:type="spellStart"/>
+      <w:r>
+        <w:t>embedded</w:t>
+      </w:r>
+      <w:proofErr w:type="spellEnd"/>
+      <w:r>
+        <w:t xml:space="preserve"> </w:t>
+      </w:r>
+      <w:proofErr w:type="spellStart"/>
+      <w:r>
+        <w:t>database</w:t>
+      </w:r>
+      <w:proofErr w:type="spellEnd"/>
+      <w:r>
+        <w:t xml:space="preserve"> </w:t>
+      </w:r>
+    </w:p>
+    <w:p>
+      <w:pPr>
+        <w:pStyle w:val="Paragraphedeliste"/>
+        <w:numPr>
+          <w:ilvl w:val="0"/>
+          <w:numId w:val="15"/>
+        </w:numPr>
+      </w:pPr>
+      <w:r>
+        <w:t xml:space="preserve">Léger comparer à </w:t>
+      </w:r>
+      <w:proofErr w:type="spellStart"/>
+      <w:r>
+        <w:t>sqlite</w:t>
+      </w:r>
+      <w:proofErr w:type="spellEnd"/>
+      <w:r>
+        <w:t xml:space="preserve"> </w:t>
+      </w:r>
+    </w:p>
+    <w:p/>
+    <w:p>
+      <w:pPr>
+        <w:pStyle w:val="Titre2"/>
+      </w:pPr>
+      <w:r>
+        <w:t xml:space="preserve">Choix d’architecture </w:t>
+      </w:r>
+      <w:r>
+        <w:t xml:space="preserve">et design </w:t>
+      </w:r>
+    </w:p>
+    <w:p>
+      <w:pPr>
+        <w:pStyle w:val="Titre4"/>
+      </w:pPr>
+      <w:r>
+        <w:t xml:space="preserve">Design Client MVC </w:t>
+      </w:r>
+    </w:p>
+    <w:p>
+      <w:pPr>
+        <w:pStyle w:val="Paragraphedeliste"/>
+        <w:numPr>
+          <w:ilvl w:val="0"/>
+          <w:numId w:val="15"/>
+        </w:numPr>
+      </w:pPr>
+      <w:r>
+        <w:t>Séparation du code logique et de l’interface graphique</w:t>
+      </w:r>
+    </w:p>
+    <w:p>
+      <w:pPr>
+        <w:pStyle w:val="Paragraphedeliste"/>
+        <w:numPr>
+          <w:ilvl w:val="0"/>
+          <w:numId w:val="15"/>
+        </w:numPr>
+      </w:pPr>
+      <w:r>
+        <w:t>Permet de réutiliser le model si un changement d’interface graphique s’impose s</w:t>
+      </w:r>
+    </w:p>
+    <w:p/>
+    <w:p>
+      <w:pPr>
+        <w:pStyle w:val="Titre4"/>
+      </w:pPr>
+      <w:r>
+        <w:t>Architecture 3 tier</w:t>
+      </w:r>
+    </w:p>
+    <w:p/>
+    <w:p>
+      <w:pPr>
+        <w:pStyle w:val="Titre4"/>
+      </w:pPr>
+      <w:r>
+        <w:t xml:space="preserve">Webservice REST &amp; Servlet </w:t>
+      </w:r>
+    </w:p>
+    <w:p/>
+    <w:p>
+      <w:pPr>
+        <w:pStyle w:val="Titre4"/>
+      </w:pPr>
+      <w:r>
+        <w:t xml:space="preserve">Embedded </w:t>
+      </w:r>
+      <w:proofErr w:type="spellStart"/>
+      <w:r>
+        <w:t>Database</w:t>
+      </w:r>
+      <w:proofErr w:type="spellEnd"/>
+      <w:r>
+        <w:t xml:space="preserve"> </w:t>
+      </w:r>
+    </w:p>
+    <w:p>
+      <w:pPr>
+        <w:pStyle w:val="Paragraphedeliste"/>
+        <w:numPr>
+          <w:ilvl w:val="0"/>
+          <w:numId w:val="16"/>
+        </w:numPr>
+      </w:pPr>
+      <w:r>
+        <w:t xml:space="preserve">Pas dépend d’un serveur </w:t>
+      </w:r>
+    </w:p>
+    <w:p>
+      <w:pPr>
+        <w:pStyle w:val="Paragraphedeliste"/>
+        <w:numPr>
+          <w:ilvl w:val="0"/>
+          <w:numId w:val="16"/>
+        </w:numPr>
+      </w:pPr>
+      <w:r>
+        <w:t xml:space="preserve">Suffisant pour le type de donnée stocké </w:t>
+      </w:r>
       <w:bookmarkStart w:id="0" w:name="_GoBack"/>
       <w:bookmarkEnd w:id="0"/>
-    </w:p>
-    <w:p/>
-    <w:p>
-      <w:pPr>
-        <w:pStyle w:val="Titre2"/>
-      </w:pPr>
-      <w:r>
-        <w:t xml:space="preserve">Choix d’architecture </w:t>
-      </w:r>
-      <w:r>
-        <w:t xml:space="preserve">et design </w:t>
-      </w:r>
-    </w:p>
-    <w:p>
-      <w:pPr>
-        <w:pStyle w:val="Titre4"/>
-      </w:pPr>
-      <w:r>
-        <w:t xml:space="preserve">Design Client MVC </w:t>
-      </w:r>
-    </w:p>
-    <w:p/>
-    <w:p>
-      <w:pPr>
-        <w:pStyle w:val="Titre4"/>
-      </w:pPr>
-      <w:r>
-        <w:t>Architecture 3 tier</w:t>
-      </w:r>
-    </w:p>
-    <w:p/>
-    <w:p>
-      <w:pPr>
-        <w:pStyle w:val="Titre4"/>
-      </w:pPr>
-      <w:r>
-        <w:t xml:space="preserve">Webservice REST &amp; Servlet </w:t>
-      </w:r>
     </w:p>
     <w:p/>
     <w:p>
@@ -247,6 +356,7 @@
         <w:pStyle w:val="Titre2"/>
       </w:pPr>
       <w:r>
+        <w:lastRenderedPageBreak/>
         <w:t xml:space="preserve">Manuel </w:t>
       </w:r>
     </w:p>
@@ -297,7 +407,6 @@
         <w:pStyle w:val="Titre4"/>
       </w:pPr>
       <w:r>
-        <w:lastRenderedPageBreak/>
         <w:t xml:space="preserve">Test Unitaire </w:t>
       </w:r>
     </w:p>
@@ -385,6 +494,119 @@
 <file path=word/numbering.xml><?xml version="1.0" encoding="utf-8"?>
 <w:numbering xmlns:wpc="http://schemas.microsoft.com/office/word/2010/wordprocessingCanvas" xmlns:cx="http://schemas.microsoft.com/office/drawing/2014/chartex" xmlns:cx1="http://schemas.microsoft.com/office/drawing/2015/9/8/chartex" xmlns:cx2="http://schemas.microsoft.com/office/drawing/2015/10/21/chartex" xmlns:cx3="http://schemas.microsoft.com/office/drawing/2016/5/9/chartex" xmlns:cx4="http://schemas.microsoft.com/office/drawing/2016/5/10/chartex" xmlns:cx5="http://schemas.microsoft.com/office/drawing/2016/5/11/chartex" xmlns:cx6="http://schemas.microsoft.com/office/drawing/2016/5/12/chartex" xmlns:cx7="http://schemas.microsoft.com/office/drawing/2016/5/13/chartex" xmlns:cx8="http://schemas.microsoft.com/office/drawing/2016/5/14/chartex" xmlns:mc="http://schemas.openxmlformats.org/markup-compatibility/2006" xmlns:aink="http://schemas.microsoft.com/office/drawing/2016/ink" xmlns:am3d="http://schemas.microsoft.com/office/drawing/2017/model3d" xmlns:o="urn:schemas-microsoft-com:office:office" xmlns:r="http://schemas.openxmlformats.org/officeDocument/2006/relationships" xmlns:m="http://schemas.openxmlformats.org/officeDocument/2006/math" xmlns:v="urn:schemas-microsoft-com:vml" xmlns:wp14="http://schemas.microsoft.com/office/word/2010/wordprocessingDrawing" xmlns:wp="http://schemas.openxmlformats.org/drawingml/2006/wordprocessingDrawing" xmlns:w10="urn:schemas-microsoft-com:office:word" xmlns:w="http://schemas.openxmlformats.org/wordprocessingml/2006/main" xmlns:w14="http://schemas.microsoft.com/office/word/2010/wordml" xmlns:w15="http://schemas.microsoft.com/office/word/2012/wordml" xmlns:w16cid="http://schemas.microsoft.com/office/word/2016/wordml/cid" xmlns:w16se="http://schemas.microsoft.com/office/word/2015/wordml/symex" xmlns:wpg="http://schemas.microsoft.com/office/word/2010/wordprocessingGroup" xmlns:wpi="http://schemas.microsoft.com/office/word/2010/wordprocessingInk" xmlns:wne="http://schemas.microsoft.com/office/word/2006/wordml" xmlns:wps="http://schemas.microsoft.com/office/word/2010/wordprocessingShape" mc:Ignorable="w14 w15 w16se w16cid wp14">
   <w:abstractNum w:abstractNumId="0" w15:restartNumberingAfterBreak="0">
+    <w:nsid w:val="111B6132"/>
+    <w:multiLevelType w:val="multilevel"/>
+    <w:tmpl w:val="040C0021"/>
+    <w:lvl w:ilvl="0">
+      <w:start w:val="1"/>
+      <w:numFmt w:val="bullet"/>
+      <w:lvlText w:val=""/>
+      <w:lvlJc w:val="left"/>
+      <w:pPr>
+        <w:ind w:left="360" w:hanging="360"/>
+      </w:pPr>
+      <w:rPr>
+        <w:rFonts w:ascii="Wingdings" w:hAnsi="Wingdings" w:hint="default"/>
+      </w:rPr>
+    </w:lvl>
+    <w:lvl w:ilvl="1">
+      <w:start w:val="1"/>
+      <w:numFmt w:val="bullet"/>
+      <w:lvlText w:val=""/>
+      <w:lvlJc w:val="left"/>
+      <w:pPr>
+        <w:ind w:left="720" w:hanging="360"/>
+      </w:pPr>
+      <w:rPr>
+        <w:rFonts w:ascii="Wingdings" w:hAnsi="Wingdings" w:hint="default"/>
+      </w:rPr>
+    </w:lvl>
+    <w:lvl w:ilvl="2">
+      <w:start w:val="1"/>
+      <w:numFmt w:val="bullet"/>
+      <w:lvlText w:val=""/>
+      <w:lvlJc w:val="left"/>
+      <w:pPr>
+        <w:ind w:left="1080" w:hanging="360"/>
+      </w:pPr>
+      <w:rPr>
+        <w:rFonts w:ascii="Wingdings" w:hAnsi="Wingdings" w:hint="default"/>
+      </w:rPr>
+    </w:lvl>
+    <w:lvl w:ilvl="3">
+      <w:start w:val="1"/>
+      <w:numFmt w:val="bullet"/>
+      <w:lvlText w:val=""/>
+      <w:lvlJc w:val="left"/>
+      <w:pPr>
+        <w:ind w:left="1440" w:hanging="360"/>
+      </w:pPr>
+      <w:rPr>
+        <w:rFonts w:ascii="Symbol" w:hAnsi="Symbol" w:hint="default"/>
+      </w:rPr>
+    </w:lvl>
+    <w:lvl w:ilvl="4">
+      <w:start w:val="1"/>
+      <w:numFmt w:val="bullet"/>
+      <w:lvlText w:val=""/>
+      <w:lvlJc w:val="left"/>
+      <w:pPr>
+        <w:ind w:left="1800" w:hanging="360"/>
+      </w:pPr>
+      <w:rPr>
+        <w:rFonts w:ascii="Symbol" w:hAnsi="Symbol" w:hint="default"/>
+      </w:rPr>
+    </w:lvl>
+    <w:lvl w:ilvl="5">
+      <w:start w:val="1"/>
+      <w:numFmt w:val="bullet"/>
+      <w:lvlText w:val=""/>
+      <w:lvlJc w:val="left"/>
+      <w:pPr>
+        <w:ind w:left="2160" w:hanging="360"/>
+      </w:pPr>
+      <w:rPr>
+        <w:rFonts w:ascii="Wingdings" w:hAnsi="Wingdings" w:hint="default"/>
+      </w:rPr>
+    </w:lvl>
+    <w:lvl w:ilvl="6">
+      <w:start w:val="1"/>
+      <w:numFmt w:val="bullet"/>
+      <w:lvlText w:val=""/>
+      <w:lvlJc w:val="left"/>
+      <w:pPr>
+        <w:ind w:left="2520" w:hanging="360"/>
+      </w:pPr>
+      <w:rPr>
+        <w:rFonts w:ascii="Wingdings" w:hAnsi="Wingdings" w:hint="default"/>
+      </w:rPr>
+    </w:lvl>
+    <w:lvl w:ilvl="7">
+      <w:start w:val="1"/>
+      <w:numFmt w:val="bullet"/>
+      <w:lvlText w:val=""/>
+      <w:lvlJc w:val="left"/>
+      <w:pPr>
+        <w:ind w:left="2880" w:hanging="360"/>
+      </w:pPr>
+      <w:rPr>
+        <w:rFonts w:ascii="Symbol" w:hAnsi="Symbol" w:hint="default"/>
+      </w:rPr>
+    </w:lvl>
+    <w:lvl w:ilvl="8">
+      <w:start w:val="1"/>
+      <w:numFmt w:val="bullet"/>
+      <w:lvlText w:val=""/>
+      <w:lvlJc w:val="left"/>
+      <w:pPr>
+        <w:ind w:left="3240" w:hanging="360"/>
+      </w:pPr>
+      <w:rPr>
+        <w:rFonts w:ascii="Symbol" w:hAnsi="Symbol" w:hint="default"/>
+      </w:rPr>
+    </w:lvl>
+  </w:abstractNum>
+  <w:abstractNum w:abstractNumId="1" w15:restartNumberingAfterBreak="0">
     <w:nsid w:val="1CAF2C1E"/>
     <w:multiLevelType w:val="multilevel"/>
     <w:tmpl w:val="040C0021"/>
@@ -497,7 +719,120 @@
       </w:rPr>
     </w:lvl>
   </w:abstractNum>
-  <w:abstractNum w:abstractNumId="1" w15:restartNumberingAfterBreak="0">
+  <w:abstractNum w:abstractNumId="2" w15:restartNumberingAfterBreak="0">
+    <w:nsid w:val="2A455835"/>
+    <w:multiLevelType w:val="multilevel"/>
+    <w:tmpl w:val="040C0021"/>
+    <w:lvl w:ilvl="0">
+      <w:start w:val="1"/>
+      <w:numFmt w:val="bullet"/>
+      <w:lvlText w:val=""/>
+      <w:lvlJc w:val="left"/>
+      <w:pPr>
+        <w:ind w:left="360" w:hanging="360"/>
+      </w:pPr>
+      <w:rPr>
+        <w:rFonts w:ascii="Wingdings" w:hAnsi="Wingdings" w:hint="default"/>
+      </w:rPr>
+    </w:lvl>
+    <w:lvl w:ilvl="1">
+      <w:start w:val="1"/>
+      <w:numFmt w:val="bullet"/>
+      <w:lvlText w:val=""/>
+      <w:lvlJc w:val="left"/>
+      <w:pPr>
+        <w:ind w:left="720" w:hanging="360"/>
+      </w:pPr>
+      <w:rPr>
+        <w:rFonts w:ascii="Wingdings" w:hAnsi="Wingdings" w:hint="default"/>
+      </w:rPr>
+    </w:lvl>
+    <w:lvl w:ilvl="2">
+      <w:start w:val="1"/>
+      <w:numFmt w:val="bullet"/>
+      <w:lvlText w:val=""/>
+      <w:lvlJc w:val="left"/>
+      <w:pPr>
+        <w:ind w:left="1080" w:hanging="360"/>
+      </w:pPr>
+      <w:rPr>
+        <w:rFonts w:ascii="Wingdings" w:hAnsi="Wingdings" w:hint="default"/>
+      </w:rPr>
+    </w:lvl>
+    <w:lvl w:ilvl="3">
+      <w:start w:val="1"/>
+      <w:numFmt w:val="bullet"/>
+      <w:lvlText w:val=""/>
+      <w:lvlJc w:val="left"/>
+      <w:pPr>
+        <w:ind w:left="1440" w:hanging="360"/>
+      </w:pPr>
+      <w:rPr>
+        <w:rFonts w:ascii="Symbol" w:hAnsi="Symbol" w:hint="default"/>
+      </w:rPr>
+    </w:lvl>
+    <w:lvl w:ilvl="4">
+      <w:start w:val="1"/>
+      <w:numFmt w:val="bullet"/>
+      <w:lvlText w:val=""/>
+      <w:lvlJc w:val="left"/>
+      <w:pPr>
+        <w:ind w:left="1800" w:hanging="360"/>
+      </w:pPr>
+      <w:rPr>
+        <w:rFonts w:ascii="Symbol" w:hAnsi="Symbol" w:hint="default"/>
+      </w:rPr>
+    </w:lvl>
+    <w:lvl w:ilvl="5">
+      <w:start w:val="1"/>
+      <w:numFmt w:val="bullet"/>
+      <w:lvlText w:val=""/>
+      <w:lvlJc w:val="left"/>
+      <w:pPr>
+        <w:ind w:left="2160" w:hanging="360"/>
+      </w:pPr>
+      <w:rPr>
+        <w:rFonts w:ascii="Wingdings" w:hAnsi="Wingdings" w:hint="default"/>
+      </w:rPr>
+    </w:lvl>
+    <w:lvl w:ilvl="6">
+      <w:start w:val="1"/>
+      <w:numFmt w:val="bullet"/>
+      <w:lvlText w:val=""/>
+      <w:lvlJc w:val="left"/>
+      <w:pPr>
+        <w:ind w:left="2520" w:hanging="360"/>
+      </w:pPr>
+      <w:rPr>
+        <w:rFonts w:ascii="Wingdings" w:hAnsi="Wingdings" w:hint="default"/>
+      </w:rPr>
+    </w:lvl>
+    <w:lvl w:ilvl="7">
+      <w:start w:val="1"/>
+      <w:numFmt w:val="bullet"/>
+      <w:lvlText w:val=""/>
+      <w:lvlJc w:val="left"/>
+      <w:pPr>
+        <w:ind w:left="2880" w:hanging="360"/>
+      </w:pPr>
+      <w:rPr>
+        <w:rFonts w:ascii="Symbol" w:hAnsi="Symbol" w:hint="default"/>
+      </w:rPr>
+    </w:lvl>
+    <w:lvl w:ilvl="8">
+      <w:start w:val="1"/>
+      <w:numFmt w:val="bullet"/>
+      <w:lvlText w:val=""/>
+      <w:lvlJc w:val="left"/>
+      <w:pPr>
+        <w:ind w:left="3240" w:hanging="360"/>
+      </w:pPr>
+      <w:rPr>
+        <w:rFonts w:ascii="Symbol" w:hAnsi="Symbol" w:hint="default"/>
+      </w:rPr>
+    </w:lvl>
+  </w:abstractNum>
+  <w:abstractNum w:abstractNumId="3" w15:restartNumberingAfterBreak="0">
     <w:nsid w:val="2BC73733"/>
     <w:multiLevelType w:val="multilevel"/>
     <w:tmpl w:val="040C0021"/>
@@ -610,7 +945,7 @@
       </w:rPr>
     </w:lvl>
   </w:abstractNum>
-  <w:abstractNum w:abstractNumId="2" w15:restartNumberingAfterBreak="0">
+  <w:abstractNum w:abstractNumId="4" w15:restartNumberingAfterBreak="0">
     <w:nsid w:val="48484897"/>
     <w:multiLevelType w:val="multilevel"/>
     <w:tmpl w:val="040C0021"/>
@@ -723,7 +1058,7 @@
       </w:rPr>
     </w:lvl>
   </w:abstractNum>
-  <w:abstractNum w:abstractNumId="3" w15:restartNumberingAfterBreak="0">
+  <w:abstractNum w:abstractNumId="5" w15:restartNumberingAfterBreak="0">
     <w:nsid w:val="5436596C"/>
     <w:multiLevelType w:val="multilevel"/>
     <w:tmpl w:val="040C0021"/>
@@ -836,7 +1171,7 @@
       </w:rPr>
     </w:lvl>
   </w:abstractNum>
-  <w:abstractNum w:abstractNumId="4" w15:restartNumberingAfterBreak="0">
+  <w:abstractNum w:abstractNumId="6" w15:restartNumberingAfterBreak="0">
     <w:nsid w:val="74FF2DD2"/>
     <w:multiLevelType w:val="multilevel"/>
     <w:tmpl w:val="040C0021"/>
@@ -949,7 +1284,7 @@
       </w:rPr>
     </w:lvl>
   </w:abstractNum>
-  <w:abstractNum w:abstractNumId="5" w15:restartNumberingAfterBreak="0">
+  <w:abstractNum w:abstractNumId="7" w15:restartNumberingAfterBreak="0">
     <w:nsid w:val="7FDF6EB1"/>
     <w:multiLevelType w:val="multilevel"/>
     <w:tmpl w:val="FA424602"/>
@@ -1036,46 +1371,52 @@
     </w:lvl>
   </w:abstractNum>
   <w:num w:numId="1">
+    <w:abstractNumId w:val="7"/>
+  </w:num>
+  <w:num w:numId="2">
+    <w:abstractNumId w:val="7"/>
+  </w:num>
+  <w:num w:numId="3">
+    <w:abstractNumId w:val="7"/>
+  </w:num>
+  <w:num w:numId="4">
+    <w:abstractNumId w:val="7"/>
+  </w:num>
+  <w:num w:numId="5">
+    <w:abstractNumId w:val="7"/>
+  </w:num>
+  <w:num w:numId="6">
+    <w:abstractNumId w:val="7"/>
+  </w:num>
+  <w:num w:numId="7">
+    <w:abstractNumId w:val="7"/>
+  </w:num>
+  <w:num w:numId="8">
+    <w:abstractNumId w:val="7"/>
+  </w:num>
+  <w:num w:numId="9">
+    <w:abstractNumId w:val="7"/>
+  </w:num>
+  <w:num w:numId="10">
+    <w:abstractNumId w:val="1"/>
+  </w:num>
+  <w:num w:numId="11">
     <w:abstractNumId w:val="5"/>
   </w:num>
-  <w:num w:numId="2">
-    <w:abstractNumId w:val="5"/>
-  </w:num>
-  <w:num w:numId="3">
-    <w:abstractNumId w:val="5"/>
-  </w:num>
-  <w:num w:numId="4">
-    <w:abstractNumId w:val="5"/>
-  </w:num>
-  <w:num w:numId="5">
-    <w:abstractNumId w:val="5"/>
-  </w:num>
-  <w:num w:numId="6">
-    <w:abstractNumId w:val="5"/>
-  </w:num>
-  <w:num w:numId="7">
-    <w:abstractNumId w:val="5"/>
-  </w:num>
-  <w:num w:numId="8">
-    <w:abstractNumId w:val="5"/>
-  </w:num>
-  <w:num w:numId="9">
-    <w:abstractNumId w:val="5"/>
-  </w:num>
-  <w:num w:numId="10">
-    <w:abstractNumId w:val="0"/>
-  </w:num>
-  <w:num w:numId="11">
+  <w:num w:numId="12">
     <w:abstractNumId w:val="3"/>
   </w:num>
-  <w:num w:numId="12">
-    <w:abstractNumId w:val="1"/>
+  <w:num w:numId="13">
+    <w:abstractNumId w:val="6"/>
   </w:num>
-  <w:num w:numId="13">
+  <w:num w:numId="14">
     <w:abstractNumId w:val="4"/>
   </w:num>
-  <w:num w:numId="14">
+  <w:num w:numId="15">
     <w:abstractNumId w:val="2"/>
+  </w:num>
+  <w:num w:numId="16">
+    <w:abstractNumId w:val="0"/>
   </w:num>
 </w:numbering>
 </file>

</xml_diff>

<commit_message>
Switch from jackson to Gson in client ; update design
</commit_message>
<xml_diff>
--- a/Manuscript.docx
+++ b/Manuscript.docx
@@ -116,7 +116,15 @@
         </w:numPr>
       </w:pPr>
       <w:r>
-        <w:t xml:space="preserve">Suffisant pour la web Service REST </w:t>
+        <w:t xml:space="preserve">Suffisant pour </w:t>
+      </w:r>
+      <w:proofErr w:type="gramStart"/>
+      <w:r>
+        <w:t>la web</w:t>
+      </w:r>
+      <w:proofErr w:type="gramEnd"/>
+      <w:r>
+        <w:t xml:space="preserve"> Service REST </w:t>
       </w:r>
     </w:p>
     <w:p>
@@ -211,35 +219,57 @@
     <w:p>
       <w:pPr>
         <w:pStyle w:val="Titre4"/>
-      </w:pPr>
-      <w:r>
+        <w:rPr>
+          <w:lang w:val="en-US"/>
+        </w:rPr>
+      </w:pPr>
+      <w:r>
+        <w:rPr>
+          <w:lang w:val="en-US"/>
+        </w:rPr>
         <w:t>Architecture 3 tier</w:t>
       </w:r>
     </w:p>
-    <w:p/>
+    <w:p>
+      <w:pPr>
+        <w:rPr>
+          <w:lang w:val="en-US"/>
+        </w:rPr>
+      </w:pPr>
+    </w:p>
     <w:p>
       <w:pPr>
         <w:pStyle w:val="Titre4"/>
-      </w:pPr>
-      <w:r>
+        <w:rPr>
+          <w:lang w:val="en-US"/>
+        </w:rPr>
+      </w:pPr>
+      <w:r>
+        <w:rPr>
+          <w:lang w:val="en-US"/>
+        </w:rPr>
         <w:t xml:space="preserve">Webservice REST &amp; Servlet </w:t>
       </w:r>
     </w:p>
-    <w:p/>
+    <w:p>
+      <w:pPr>
+        <w:rPr>
+          <w:lang w:val="en-US"/>
+        </w:rPr>
+      </w:pPr>
+    </w:p>
     <w:p>
       <w:pPr>
         <w:pStyle w:val="Titre4"/>
-      </w:pPr>
-      <w:r>
-        <w:t xml:space="preserve">Embedded </w:t>
-      </w:r>
-      <w:proofErr w:type="spellStart"/>
-      <w:r>
-        <w:t>Database</w:t>
-      </w:r>
-      <w:proofErr w:type="spellEnd"/>
-      <w:r>
-        <w:t xml:space="preserve"> </w:t>
+        <w:rPr>
+          <w:lang w:val="en-US"/>
+        </w:rPr>
+      </w:pPr>
+      <w:r>
+        <w:rPr>
+          <w:lang w:val="en-US"/>
+        </w:rPr>
+        <w:t xml:space="preserve">Embedded Database </w:t>
       </w:r>
     </w:p>
     <w:p>
@@ -265,8 +295,6 @@
       <w:r>
         <w:t xml:space="preserve">Suffisant pour le type de donnée stocké </w:t>
       </w:r>
-      <w:bookmarkStart w:id="0" w:name="_GoBack"/>
-      <w:bookmarkEnd w:id="0"/>
     </w:p>
     <w:p/>
     <w:p>
@@ -419,7 +447,15 @@
         </w:numPr>
       </w:pPr>
       <w:r>
-        <w:t xml:space="preserve">Permet de s’assurer que certaines méthodes continue de fonctionner </w:t>
+        <w:t xml:space="preserve">Permet de s’assurer que certaines méthodes </w:t>
+      </w:r>
+      <w:proofErr w:type="gramStart"/>
+      <w:r>
+        <w:t>continue</w:t>
+      </w:r>
+      <w:proofErr w:type="gramEnd"/>
+      <w:r>
+        <w:t xml:space="preserve"> de fonctionner </w:t>
       </w:r>
     </w:p>
     <w:p/>
@@ -479,6 +515,17 @@
       <w:r>
         <w:t xml:space="preserve">… cherché type de test </w:t>
       </w:r>
+    </w:p>
+    <w:p/>
+    <w:p>
+      <w:pPr>
+        <w:pStyle w:val="Titre4"/>
+      </w:pPr>
+      <w:r>
+        <w:t xml:space="preserve">Profiling </w:t>
+      </w:r>
+      <w:bookmarkStart w:id="0" w:name="_GoBack"/>
+      <w:bookmarkEnd w:id="0"/>
     </w:p>
     <w:p/>
     <w:sectPr>

</xml_diff>

<commit_message>
Manuscrit & Readme Ongoing
</commit_message>
<xml_diff>
--- a/Manuscript.docx
+++ b/Manuscript.docx
@@ -17,11 +17,166 @@
       </w:r>
     </w:p>
     <w:p/>
+    <w:p/>
     <w:p>
       <w:pPr>
         <w:pStyle w:val="Titre2"/>
       </w:pPr>
       <w:r>
+        <w:t xml:space="preserve">Choix d’architecture </w:t>
+      </w:r>
+      <w:r>
+        <w:t xml:space="preserve">et design </w:t>
+      </w:r>
+    </w:p>
+    <w:p>
+      <w:pPr>
+        <w:pStyle w:val="Titre4"/>
+        <w:rPr>
+          <w:lang w:val="en-US"/>
+        </w:rPr>
+      </w:pPr>
+      <w:r>
+        <w:rPr>
+          <w:lang w:val="en-US"/>
+        </w:rPr>
+        <w:t xml:space="preserve">Design Client MVC </w:t>
+      </w:r>
+    </w:p>
+    <w:p>
+      <w:r>
+        <w:t xml:space="preserve">Le client est structuré de façons </w:t>
+      </w:r>
+      <w:r>
+        <w:t>à</w:t>
+      </w:r>
+      <w:r>
+        <w:t xml:space="preserve"> suivre le design pattern « Model-</w:t>
+      </w:r>
+      <w:proofErr w:type="spellStart"/>
+      <w:r>
+        <w:t>View</w:t>
+      </w:r>
+      <w:proofErr w:type="spellEnd"/>
+      <w:r>
+        <w:t xml:space="preserve">-Controller ». </w:t>
+      </w:r>
+    </w:p>
+    <w:p>
+      <w:r>
+        <w:t>Ce pattern permet de séparer la partie code logique de l’interface graphique,</w:t>
+      </w:r>
+      <w:r>
+        <w:t xml:space="preserve"> le </w:t>
+      </w:r>
+      <w:proofErr w:type="spellStart"/>
+      <w:r>
+        <w:t>controller</w:t>
+      </w:r>
+      <w:proofErr w:type="spellEnd"/>
+      <w:r>
+        <w:t xml:space="preserve"> effectuant la passerelle entre les deux,</w:t>
+      </w:r>
+      <w:r>
+        <w:t xml:space="preserve"> diminuant ainsi l’interdépendance et améliorant la flexibilité de l’application. </w:t>
+      </w:r>
+    </w:p>
+    <w:p>
+      <w:r>
+        <w:t xml:space="preserve">Par </w:t>
+      </w:r>
+      <w:r>
+        <w:t>exemple</w:t>
+      </w:r>
+      <w:r>
+        <w:t xml:space="preserve">, il serait possible de changer la technologie utilisé pour l’interface graphique en changeant peu ou pas le code gérant la logique de l’application (communication, interaction avec base de donnée, </w:t>
+      </w:r>
+      <w:proofErr w:type="spellStart"/>
+      <w:r>
+        <w:t>ect</w:t>
+      </w:r>
+      <w:proofErr w:type="spellEnd"/>
+      <w:proofErr w:type="gramStart"/>
+      <w:r>
+        <w:t xml:space="preserve">) </w:t>
+      </w:r>
+      <w:r>
+        <w:t>.</w:t>
+      </w:r>
+      <w:proofErr w:type="gramEnd"/>
+      <w:r>
+        <w:t xml:space="preserve"> </w:t>
+      </w:r>
+    </w:p>
+    <w:p/>
+    <w:p>
+      <w:pPr>
+        <w:pStyle w:val="Titre4"/>
+        <w:rPr>
+          <w:lang w:val="en-US"/>
+        </w:rPr>
+      </w:pPr>
+      <w:r>
+        <w:rPr>
+          <w:lang w:val="en-US"/>
+        </w:rPr>
+        <w:t xml:space="preserve">Webservice REST &amp; Servlet </w:t>
+      </w:r>
+    </w:p>
+    <w:p>
+      <w:r>
+        <w:t xml:space="preserve">Le service de présence </w:t>
+      </w:r>
+      <w:r>
+        <w:t xml:space="preserve">à été conçut comme une API REST. </w:t>
+      </w:r>
+    </w:p>
+    <w:p>
+      <w:r>
+        <w:t xml:space="preserve">Une API REST permet de faciliter la communication entre un client et un serveur en utilisant des requêtes http. </w:t>
+      </w:r>
+    </w:p>
+    <w:p>
+      <w:r>
+        <w:t xml:space="preserve">Ainsi, nous avons pu facilement faire communiquer l’application de bureau client avec le service de présence de </w:t>
+      </w:r>
+      <w:r>
+        <w:t>cette façon</w:t>
+      </w:r>
+      <w:r>
+        <w:t xml:space="preserve">, en utilisant le format de donnée </w:t>
+      </w:r>
+      <w:proofErr w:type="spellStart"/>
+      <w:r>
+        <w:t>Json</w:t>
+      </w:r>
+      <w:proofErr w:type="spellEnd"/>
+      <w:r>
+        <w:t xml:space="preserve"> pour transférer </w:t>
+      </w:r>
+      <w:r>
+        <w:t>les données nécessaires</w:t>
+      </w:r>
+      <w:r>
+        <w:t xml:space="preserve"> entre les deux modules. </w:t>
+      </w:r>
+    </w:p>
+    <w:p/>
+    <w:p>
+      <w:r>
+        <w:t>Ce type d’architecture est également flexible, car il serait par exemple possible de réutiliser le service de présence pour une potentielle application mobile ou application web</w:t>
+      </w:r>
+      <w:r>
+        <w:t xml:space="preserve">, l’API REST étant juste une interface, qui n’est pas liée à un certain type d’application. </w:t>
+      </w:r>
+    </w:p>
+    <w:p/>
+    <w:p/>
+    <w:p>
+      <w:pPr>
+        <w:pStyle w:val="Titre2"/>
+      </w:pPr>
+      <w:r>
         <w:t xml:space="preserve">Choix de technologies </w:t>
       </w:r>
     </w:p>
@@ -33,104 +188,37 @@
         <w:t xml:space="preserve">Interface Utilisateur : Swing </w:t>
       </w:r>
     </w:p>
-    <w:p>
-      <w:r>
-        <w:t xml:space="preserve">L’interface graphique à été programmer avec la technologie swing. </w:t>
-      </w:r>
-    </w:p>
-    <w:p>
-      <w:r>
-        <w:t xml:space="preserve">Cette technologie est mature et bien documentée, ce qui nous a permis de nous familiariser rapidement avec les méthodes d’utilisations. </w:t>
-      </w:r>
-    </w:p>
-    <w:p>
-      <w:pPr>
-        <w:pStyle w:val="Paragraphedeliste"/>
-        <w:numPr>
-          <w:ilvl w:val="0"/>
-          <w:numId w:val="10"/>
-        </w:numPr>
-      </w:pPr>
-      <w:r>
-        <w:t xml:space="preserve">Technologie mature &amp; documenté </w:t>
-      </w:r>
-    </w:p>
-    <w:p>
-      <w:pPr>
-        <w:pStyle w:val="Paragraphedeliste"/>
-        <w:numPr>
-          <w:ilvl w:val="0"/>
-          <w:numId w:val="10"/>
-        </w:numPr>
-      </w:pPr>
-      <w:r>
-        <w:t xml:space="preserve">Pas la plus avancé </w:t>
-      </w:r>
-    </w:p>
-    <w:p>
-      <w:pPr>
-        <w:pStyle w:val="Paragraphedeliste"/>
-        <w:numPr>
-          <w:ilvl w:val="0"/>
-          <w:numId w:val="10"/>
-        </w:numPr>
-      </w:pPr>
-      <w:r>
-        <w:t xml:space="preserve">Simple de prise en main </w:t>
-      </w:r>
-    </w:p>
-    <w:p>
-      <w:pPr>
-        <w:pStyle w:val="Paragraphedeliste"/>
-        <w:numPr>
-          <w:ilvl w:val="0"/>
-          <w:numId w:val="10"/>
-        </w:numPr>
-      </w:pPr>
-      <w:r>
-        <w:t xml:space="preserve">Suffisante pour accomplir la tache donnée </w:t>
-      </w:r>
-    </w:p>
-    <w:p>
-      <w:pPr>
-        <w:pStyle w:val="Paragraphedeliste"/>
-        <w:numPr>
-          <w:ilvl w:val="0"/>
-          <w:numId w:val="10"/>
-        </w:numPr>
-      </w:pPr>
-      <w:r>
-        <w:t xml:space="preserve">Utilisation du plug in </w:t>
-      </w:r>
-      <w:proofErr w:type="spellStart"/>
-      <w:r>
-        <w:t>windows</w:t>
-      </w:r>
-      <w:proofErr w:type="spellEnd"/>
-      <w:r>
-        <w:t xml:space="preserve"> </w:t>
-      </w:r>
-      <w:proofErr w:type="spellStart"/>
-      <w:r>
-        <w:t>builder</w:t>
-      </w:r>
-      <w:proofErr w:type="spellEnd"/>
-      <w:r>
-        <w:t xml:space="preserve"> </w:t>
-      </w:r>
-      <w:proofErr w:type="spellStart"/>
-      <w:r>
-        <w:t>d’eclipse</w:t>
-      </w:r>
-      <w:proofErr w:type="spellEnd"/>
-      <w:r>
-        <w:t xml:space="preserve"> qui a facilité la</w:t>
-      </w:r>
-      <w:r>
-        <w:t xml:space="preserve"> conception et l’agencement de l’interface </w:t>
-      </w:r>
-      <w:bookmarkStart w:id="0" w:name="_GoBack"/>
-      <w:bookmarkEnd w:id="0"/>
+    <w:p/>
+    <w:p>
+      <w:r>
+        <w:t xml:space="preserve">L’interface graphique </w:t>
+      </w:r>
+      <w:proofErr w:type="spellStart"/>
+      <w:r>
+        <w:t>à</w:t>
+      </w:r>
+      <w:proofErr w:type="spellEnd"/>
+      <w:r>
+        <w:t xml:space="preserve"> été programmer avec la technologie swing. </w:t>
+      </w:r>
+    </w:p>
+    <w:p>
+      <w:r>
+        <w:t xml:space="preserve">Cette technologie est mature et bien documentée, ce qui nous a permis de nous familiariser rapidement avec les méthodes d’utilisations et les bonnes pratiques. </w:t>
+      </w:r>
+    </w:p>
+    <w:p>
+      <w:r>
+        <w:t xml:space="preserve">En complément, nous avons également utiliser le plugin </w:t>
+      </w:r>
+      <w:proofErr w:type="spellStart"/>
+      <w:r>
+        <w:t>eclipse</w:t>
+      </w:r>
+      <w:proofErr w:type="spellEnd"/>
+      <w:r>
+        <w:t xml:space="preserve"> « Windows Builder » pour faciliter la conception des fenêtres et l’agencement des composants. </w:t>
+      </w:r>
     </w:p>
     <w:p>
       <w:pPr>
@@ -146,6 +234,12 @@
         <w:t xml:space="preserve">Java EE &amp; Servlet </w:t>
       </w:r>
     </w:p>
+    <w:p>
+      <w:r>
+        <w:t>Notre service web REST utilise les technologies Java EE et servlet.</w:t>
+      </w:r>
+    </w:p>
+    <w:p/>
     <w:p>
       <w:pPr>
         <w:pStyle w:val="Paragraphedeliste"/>
@@ -167,33 +261,274 @@
         </w:numPr>
       </w:pPr>
       <w:r>
-        <w:t xml:space="preserve">Suffisant pour la web Service REST </w:t>
-      </w:r>
+        <w:t xml:space="preserve">Suffisant pour </w:t>
+      </w:r>
+      <w:proofErr w:type="gramStart"/>
+      <w:r>
+        <w:t>la web</w:t>
+      </w:r>
+      <w:proofErr w:type="gramEnd"/>
+      <w:r>
+        <w:t xml:space="preserve"> Service REST </w:t>
+      </w:r>
+    </w:p>
+    <w:p>
+      <w:pPr>
+        <w:pStyle w:val="Paragraphedeliste"/>
+        <w:ind w:left="360"/>
+      </w:pPr>
     </w:p>
     <w:p>
       <w:pPr>
         <w:pStyle w:val="Titre4"/>
-        <w:rPr>
-          <w:lang w:val="en-US"/>
-        </w:rPr>
-      </w:pPr>
-      <w:r>
-        <w:rPr>
-          <w:lang w:val="en-US"/>
-        </w:rPr>
-        <w:t xml:space="preserve">HSQL embedded database </w:t>
-      </w:r>
-      <w:r>
-        <w:rPr>
-          <w:lang w:val="en-US"/>
-        </w:rPr>
-        <w:t>pour le we</w:t>
-      </w:r>
-      <w:r>
-        <w:rPr>
-          <w:lang w:val="en-US"/>
-        </w:rPr>
-        <w:t xml:space="preserve">bservice </w:t>
+      </w:pPr>
+      <w:proofErr w:type="spellStart"/>
+      <w:r>
+        <w:lastRenderedPageBreak/>
+        <w:t>Mysql</w:t>
+      </w:r>
+      <w:proofErr w:type="spellEnd"/>
+      <w:r>
+        <w:t xml:space="preserve"> pour le stockage d</w:t>
+      </w:r>
+      <w:r>
+        <w:t xml:space="preserve">es utilisateurs </w:t>
+      </w:r>
+    </w:p>
+    <w:p>
+      <w:r>
+        <w:t xml:space="preserve">Pour s’assurer que les utilisateurs </w:t>
+      </w:r>
+      <w:proofErr w:type="gramStart"/>
+      <w:r>
+        <w:t>sélectionne</w:t>
+      </w:r>
+      <w:proofErr w:type="gramEnd"/>
+      <w:r>
+        <w:t xml:space="preserve"> bien un nom d’utilisateur unique lors de la création du profile ou lors d’un changement de nom d’utilisateur, il est nécessaire de stocker l’</w:t>
+      </w:r>
+      <w:r>
+        <w:t>entièreté</w:t>
+      </w:r>
+      <w:r>
+        <w:t xml:space="preserve"> des utilisateur utilisant l’application dans une base de donnée accessible à tous. </w:t>
+      </w:r>
+    </w:p>
+    <w:p>
+      <w:r>
+        <w:t xml:space="preserve">C’est pourquoi nous avons choisis d’utiliser une base de données centralisé </w:t>
+      </w:r>
+      <w:proofErr w:type="spellStart"/>
+      <w:r>
+        <w:t>mysql</w:t>
+      </w:r>
+      <w:proofErr w:type="spellEnd"/>
+      <w:r>
+        <w:t xml:space="preserve"> pour stocker les utilisateurs. </w:t>
+      </w:r>
+    </w:p>
+    <w:p/>
+    <w:p>
+      <w:pPr>
+        <w:pStyle w:val="Titre4"/>
+      </w:pPr>
+      <w:proofErr w:type="spellStart"/>
+      <w:r>
+        <w:t>Sqlite</w:t>
+      </w:r>
+      <w:proofErr w:type="spellEnd"/>
+      <w:r>
+        <w:t xml:space="preserve"> </w:t>
+      </w:r>
+      <w:proofErr w:type="spellStart"/>
+      <w:r>
+        <w:t>embedded</w:t>
+      </w:r>
+      <w:proofErr w:type="spellEnd"/>
+      <w:r>
+        <w:t xml:space="preserve"> </w:t>
+      </w:r>
+      <w:proofErr w:type="spellStart"/>
+      <w:r>
+        <w:t>database</w:t>
+      </w:r>
+      <w:proofErr w:type="spellEnd"/>
+      <w:r>
+        <w:t xml:space="preserve"> pour les messages  </w:t>
+      </w:r>
+    </w:p>
+    <w:p>
+      <w:r>
+        <w:t xml:space="preserve">Il n’est pas nécessaire que l’historique des messages soit spécifique à chaque utilisateur soit mis en commun à tous les utilisateurs. </w:t>
+      </w:r>
+    </w:p>
+    <w:p>
+      <w:r>
+        <w:t xml:space="preserve">Une base de données local étant suffisante pour sauvegarder l’historique, nous avons choisi d’utiliser une base de </w:t>
+      </w:r>
+      <w:r>
+        <w:t>données</w:t>
+      </w:r>
+      <w:r>
+        <w:t xml:space="preserve"> SQLite pour cela. </w:t>
+      </w:r>
+      <w:r>
+        <w:t xml:space="preserve">Ce type de base de données et facile à utiliser, légère et ne nécessite pas de configuration au préalable.  </w:t>
+      </w:r>
+    </w:p>
+    <w:p>
+      <w:r>
+        <w:t xml:space="preserve">Cela permet également d’être moins dépendant de la base de données centralisée dans les cas où la liaison avec cette dernière n’est plus accessible. </w:t>
+      </w:r>
+    </w:p>
+    <w:p/>
+    <w:p>
+      <w:pPr>
+        <w:pStyle w:val="Titre4"/>
+      </w:pPr>
+      <w:r>
+        <w:t xml:space="preserve">Combinaison Librairie </w:t>
+      </w:r>
+      <w:proofErr w:type="spellStart"/>
+      <w:r>
+        <w:t>Gson</w:t>
+      </w:r>
+      <w:proofErr w:type="spellEnd"/>
+      <w:r>
+        <w:t xml:space="preserve"> et </w:t>
+      </w:r>
+      <w:proofErr w:type="spellStart"/>
+      <w:r>
+        <w:t>jackson</w:t>
+      </w:r>
+      <w:proofErr w:type="spellEnd"/>
+      <w:r>
+        <w:t xml:space="preserve"> pour la sérialisation </w:t>
+      </w:r>
+    </w:p>
+    <w:p>
+      <w:r>
+        <w:t xml:space="preserve">Nous avons </w:t>
+      </w:r>
+      <w:r>
+        <w:t>utilisé</w:t>
+      </w:r>
+      <w:r>
+        <w:t xml:space="preserve"> le format </w:t>
+      </w:r>
+      <w:proofErr w:type="spellStart"/>
+      <w:r>
+        <w:t>Json</w:t>
+      </w:r>
+      <w:proofErr w:type="spellEnd"/>
+      <w:r>
+        <w:t xml:space="preserve"> pour les communications avec le service de présence et les communications locales et distantes entre les utilisateurs. </w:t>
+      </w:r>
+    </w:p>
+    <w:p>
+      <w:r>
+        <w:t xml:space="preserve">Ce format est très populaire et particulièrement adapté pour les transferts de données avec les API REST. </w:t>
+      </w:r>
+    </w:p>
+    <w:p>
+      <w:r>
+        <w:t>Nous avons utilisé la librairie « Jackson » pour les communications entre utilisateurs et « </w:t>
+      </w:r>
+      <w:proofErr w:type="spellStart"/>
+      <w:r>
+        <w:t>Gson</w:t>
+      </w:r>
+      <w:proofErr w:type="spellEnd"/>
+      <w:r>
+        <w:t> » pour les communications avec le service web</w:t>
+      </w:r>
+      <w:r>
+        <w:t xml:space="preserve">, car les contraintes de tailles pour déployer le service web sur le serveur </w:t>
+      </w:r>
+      <w:proofErr w:type="spellStart"/>
+      <w:r>
+        <w:t>tomcat</w:t>
+      </w:r>
+      <w:proofErr w:type="spellEnd"/>
+      <w:r>
+        <w:t xml:space="preserve"> du </w:t>
+      </w:r>
+      <w:proofErr w:type="spellStart"/>
+      <w:r>
+        <w:t>Gei</w:t>
+      </w:r>
+      <w:proofErr w:type="spellEnd"/>
+      <w:r>
+        <w:t xml:space="preserve"> nous permettaient d’utiliser uniquement la librairie « </w:t>
+      </w:r>
+      <w:proofErr w:type="spellStart"/>
+      <w:r>
+        <w:t>Gson</w:t>
+      </w:r>
+      <w:proofErr w:type="spellEnd"/>
+      <w:r>
+        <w:t xml:space="preserve"> » qui était plus légère. </w:t>
+      </w:r>
+    </w:p>
+    <w:p>
+      <w:r>
+        <w:t xml:space="preserve">Nous avons préféré </w:t>
+      </w:r>
+      <w:r>
+        <w:t>utiliser</w:t>
+      </w:r>
+      <w:r>
+        <w:t xml:space="preserve"> </w:t>
+      </w:r>
+      <w:proofErr w:type="spellStart"/>
+      <w:r>
+        <w:t>jackson</w:t>
+      </w:r>
+      <w:proofErr w:type="spellEnd"/>
+      <w:r>
+        <w:t xml:space="preserve"> pour le reste des sérialisations car plus stable et plus documentée. </w:t>
+      </w:r>
+    </w:p>
+    <w:p/>
+    <w:p>
+      <w:pPr>
+        <w:pStyle w:val="Titre2"/>
+      </w:pPr>
+      <w:r>
+        <w:t xml:space="preserve">Manuel </w:t>
+      </w:r>
+    </w:p>
+    <w:p>
+      <w:pPr>
+        <w:pStyle w:val="Titre4"/>
+      </w:pPr>
+      <w:r>
+        <w:t>Déploiement</w:t>
+      </w:r>
+      <w:r>
+        <w:t xml:space="preserve"> Client </w:t>
+      </w:r>
+    </w:p>
+    <w:p>
+      <w:pPr>
+        <w:rPr>
+          <w:b/>
+          <w:bCs/>
+        </w:rPr>
+      </w:pPr>
+      <w:r>
+        <w:rPr>
+          <w:b/>
+          <w:bCs/>
+        </w:rPr>
+        <w:t xml:space="preserve">Condition </w:t>
+      </w:r>
+      <w:r>
+        <w:rPr>
+          <w:b/>
+          <w:bCs/>
+        </w:rPr>
+        <w:t xml:space="preserve">requise </w:t>
       </w:r>
     </w:p>
     <w:p>
@@ -201,22 +536,238 @@
         <w:pStyle w:val="Paragraphedeliste"/>
         <w:numPr>
           <w:ilvl w:val="0"/>
-          <w:numId w:val="15"/>
+          <w:numId w:val="22"/>
         </w:numPr>
       </w:pPr>
       <w:r>
-        <w:t xml:space="preserve">+ </w:t>
-      </w:r>
-      <w:r>
-        <w:t xml:space="preserve">Léger comparer à </w:t>
-      </w:r>
-      <w:proofErr w:type="spellStart"/>
-      <w:r>
-        <w:t>sqlite</w:t>
+        <w:t xml:space="preserve">Maven </w:t>
+      </w:r>
+    </w:p>
+    <w:p>
+      <w:pPr>
+        <w:pStyle w:val="Paragraphedeliste"/>
+        <w:numPr>
+          <w:ilvl w:val="0"/>
+          <w:numId w:val="22"/>
+        </w:numPr>
+      </w:pPr>
+      <w:r>
+        <w:t xml:space="preserve">Git </w:t>
+      </w:r>
+    </w:p>
+    <w:p>
+      <w:pPr>
+        <w:pStyle w:val="Paragraphedeliste"/>
+        <w:numPr>
+          <w:ilvl w:val="0"/>
+          <w:numId w:val="22"/>
+        </w:numPr>
+      </w:pPr>
+      <w:r>
+        <w:t xml:space="preserve">Java </w:t>
+      </w:r>
+      <w:proofErr w:type="spellStart"/>
+      <w:r>
+        <w:t>jdk</w:t>
+      </w:r>
+      <w:proofErr w:type="spellEnd"/>
+      <w:r>
+        <w:t xml:space="preserve"> 11 ou plus récent </w:t>
+      </w:r>
+    </w:p>
+    <w:p>
+      <w:pPr>
+        <w:pStyle w:val="Paragraphedeliste"/>
+        <w:numPr>
+          <w:ilvl w:val="0"/>
+          <w:numId w:val="22"/>
+        </w:numPr>
+      </w:pPr>
+      <w:proofErr w:type="spellStart"/>
+      <w:r>
+        <w:t>Mysql</w:t>
       </w:r>
       <w:proofErr w:type="spellEnd"/>
       <w:r>
         <w:t xml:space="preserve"> </w:t>
+      </w:r>
+      <w:proofErr w:type="spellStart"/>
+      <w:r>
+        <w:t>remote</w:t>
+      </w:r>
+      <w:proofErr w:type="spellEnd"/>
+      <w:r>
+        <w:t xml:space="preserve"> server </w:t>
+      </w:r>
+    </w:p>
+    <w:p>
+      <w:pPr>
+        <w:pStyle w:val="Paragraphedeliste"/>
+        <w:ind w:left="360"/>
+      </w:pPr>
+    </w:p>
+    <w:p>
+      <w:pPr>
+        <w:rPr>
+          <w:b/>
+          <w:bCs/>
+        </w:rPr>
+      </w:pPr>
+      <w:r>
+        <w:rPr>
+          <w:b/>
+          <w:bCs/>
+        </w:rPr>
+        <w:t xml:space="preserve">Client </w:t>
+      </w:r>
+    </w:p>
+    <w:p>
+      <w:pPr>
+        <w:pStyle w:val="Paragraphedeliste"/>
+        <w:numPr>
+          <w:ilvl w:val="0"/>
+          <w:numId w:val="21"/>
+        </w:numPr>
+      </w:pPr>
+      <w:r>
+        <w:t xml:space="preserve">Aller sur </w:t>
+      </w:r>
+      <w:hyperlink r:id="rId5" w:history="1">
+        <w:r>
+          <w:rPr>
+            <w:rStyle w:val="Lienhypertexte"/>
+          </w:rPr>
+          <w:t>https://github.com/Mozenn/ChatSystem</w:t>
+        </w:r>
+      </w:hyperlink>
+      <w:r>
+        <w:t xml:space="preserve"> et cloner le projet avec la commande git clone</w:t>
+      </w:r>
+    </w:p>
+    <w:p>
+      <w:pPr>
+        <w:rPr>
+          <w:color w:val="FF0000"/>
+        </w:rPr>
+      </w:pPr>
+      <w:r>
+        <w:rPr>
+          <w:color w:val="FF0000"/>
+        </w:rPr>
+        <w:t xml:space="preserve">IMG </w:t>
+      </w:r>
+    </w:p>
+    <w:p>
+      <w:pPr>
+        <w:pStyle w:val="Paragraphedeliste"/>
+        <w:numPr>
+          <w:ilvl w:val="0"/>
+          <w:numId w:val="21"/>
+        </w:numPr>
+        <w:rPr>
+          <w:color w:val="000000" w:themeColor="text1"/>
+        </w:rPr>
+      </w:pPr>
+      <w:r>
+        <w:rPr>
+          <w:color w:val="000000" w:themeColor="text1"/>
+        </w:rPr>
+        <w:t xml:space="preserve">Dans le dossier </w:t>
+      </w:r>
+      <w:proofErr w:type="spellStart"/>
+      <w:r>
+        <w:rPr>
+          <w:color w:val="000000" w:themeColor="text1"/>
+        </w:rPr>
+        <w:t>Chatsystem</w:t>
+      </w:r>
+      <w:proofErr w:type="spellEnd"/>
+      <w:r>
+        <w:rPr>
+          <w:color w:val="000000" w:themeColor="text1"/>
+        </w:rPr>
+        <w:t>/src/main/</w:t>
+      </w:r>
+      <w:proofErr w:type="spellStart"/>
+      <w:r>
+        <w:rPr>
+          <w:color w:val="000000" w:themeColor="text1"/>
+        </w:rPr>
+        <w:t>resources</w:t>
+      </w:r>
+      <w:proofErr w:type="spellEnd"/>
+      <w:r>
+        <w:rPr>
+          <w:color w:val="000000" w:themeColor="text1"/>
+        </w:rPr>
+        <w:t xml:space="preserve">, </w:t>
+      </w:r>
+      <w:r>
+        <w:rPr>
+          <w:color w:val="000000" w:themeColor="text1"/>
+        </w:rPr>
+        <w:t xml:space="preserve">le fichier </w:t>
+      </w:r>
+      <w:proofErr w:type="gramStart"/>
+      <w:r>
+        <w:rPr>
+          <w:color w:val="000000" w:themeColor="text1"/>
+        </w:rPr>
+        <w:t>a</w:t>
+      </w:r>
+      <w:proofErr w:type="spellStart"/>
+      <w:r>
+        <w:rPr>
+          <w:color w:val="000000" w:themeColor="text1"/>
+        </w:rPr>
+        <w:t>pp.properties</w:t>
+      </w:r>
+      <w:proofErr w:type="spellEnd"/>
+      <w:proofErr w:type="gramEnd"/>
+      <w:r>
+        <w:rPr>
+          <w:color w:val="000000" w:themeColor="text1"/>
+        </w:rPr>
+        <w:t xml:space="preserve"> permet de configurer le client en fonction de spécificité de l’environnement de déploiement. </w:t>
+      </w:r>
+    </w:p>
+    <w:p>
+      <w:pPr>
+        <w:rPr>
+          <w:color w:val="FF0000"/>
+        </w:rPr>
+      </w:pPr>
+      <w:r>
+        <w:rPr>
+          <w:color w:val="FF0000"/>
+        </w:rPr>
+        <w:t xml:space="preserve">IMG </w:t>
+      </w:r>
+    </w:p>
+    <w:p>
+      <w:pPr>
+        <w:pStyle w:val="Paragraphedeliste"/>
+        <w:numPr>
+          <w:ilvl w:val="0"/>
+          <w:numId w:val="21"/>
+        </w:numPr>
+        <w:rPr>
+          <w:color w:val="000000" w:themeColor="text1"/>
+        </w:rPr>
+      </w:pPr>
+      <w:proofErr w:type="gramStart"/>
+      <w:r>
+        <w:rPr>
+          <w:color w:val="000000" w:themeColor="text1"/>
+        </w:rPr>
+        <w:t>Les propriétés importante</w:t>
+      </w:r>
+      <w:proofErr w:type="gramEnd"/>
+      <w:r>
+        <w:rPr>
+          <w:color w:val="000000" w:themeColor="text1"/>
+        </w:rPr>
+        <w:t xml:space="preserve"> à configurer sont les suivantes :</w:t>
       </w:r>
     </w:p>
     <w:p>
@@ -224,40 +775,116 @@
         <w:pStyle w:val="Paragraphedeliste"/>
         <w:numPr>
           <w:ilvl w:val="1"/>
-          <w:numId w:val="15"/>
+          <w:numId w:val="21"/>
         </w:numPr>
-      </w:pPr>
-      <w:r>
-        <w:t xml:space="preserve">Parfait pour limitation de taille pour le déploiement sur serveur </w:t>
-      </w:r>
-    </w:p>
-    <w:p>
-      <w:pPr>
-        <w:pStyle w:val="Titre4"/>
-      </w:pPr>
-      <w:proofErr w:type="spellStart"/>
-      <w:r>
-        <w:t>Sqlite</w:t>
-      </w:r>
-      <w:proofErr w:type="spellEnd"/>
-      <w:r>
+        <w:rPr>
+          <w:color w:val="000000" w:themeColor="text1"/>
+        </w:rPr>
+      </w:pPr>
+      <w:proofErr w:type="spellStart"/>
+      <w:proofErr w:type="gramStart"/>
+      <w:r>
+        <w:rPr>
+          <w:color w:val="000000" w:themeColor="text1"/>
+        </w:rPr>
+        <w:t>dbURL</w:t>
+      </w:r>
+      <w:proofErr w:type="spellEnd"/>
+      <w:proofErr w:type="gramEnd"/>
+    </w:p>
+    <w:p>
+      <w:pPr>
+        <w:pStyle w:val="Paragraphedeliste"/>
+        <w:numPr>
+          <w:ilvl w:val="1"/>
+          <w:numId w:val="21"/>
+        </w:numPr>
+        <w:rPr>
+          <w:color w:val="000000" w:themeColor="text1"/>
+        </w:rPr>
+      </w:pPr>
+      <w:proofErr w:type="spellStart"/>
+      <w:proofErr w:type="gramStart"/>
+      <w:r>
+        <w:rPr>
+          <w:color w:val="000000" w:themeColor="text1"/>
+        </w:rPr>
+        <w:t>dbLogin</w:t>
+      </w:r>
+      <w:proofErr w:type="spellEnd"/>
+      <w:proofErr w:type="gramEnd"/>
+    </w:p>
+    <w:p>
+      <w:pPr>
+        <w:pStyle w:val="Paragraphedeliste"/>
+        <w:numPr>
+          <w:ilvl w:val="1"/>
+          <w:numId w:val="21"/>
+        </w:numPr>
+        <w:rPr>
+          <w:color w:val="000000" w:themeColor="text1"/>
+        </w:rPr>
+      </w:pPr>
+      <w:proofErr w:type="spellStart"/>
+      <w:proofErr w:type="gramStart"/>
+      <w:r>
+        <w:rPr>
+          <w:color w:val="000000" w:themeColor="text1"/>
+        </w:rPr>
+        <w:t>dbPassword</w:t>
+      </w:r>
+      <w:proofErr w:type="spellEnd"/>
+      <w:proofErr w:type="gramEnd"/>
+    </w:p>
+    <w:p>
+      <w:pPr>
+        <w:pStyle w:val="Paragraphedeliste"/>
+        <w:numPr>
+          <w:ilvl w:val="1"/>
+          <w:numId w:val="21"/>
+        </w:numPr>
+        <w:rPr>
+          <w:color w:val="000000" w:themeColor="text1"/>
+        </w:rPr>
+      </w:pPr>
+      <w:proofErr w:type="spellStart"/>
+      <w:proofErr w:type="gramStart"/>
+      <w:r>
+        <w:rPr>
+          <w:color w:val="000000" w:themeColor="text1"/>
+        </w:rPr>
+        <w:lastRenderedPageBreak/>
+        <w:t>presenceServiceURL</w:t>
+      </w:r>
+      <w:proofErr w:type="spellEnd"/>
+      <w:proofErr w:type="gramEnd"/>
+    </w:p>
+    <w:p>
+      <w:pPr>
+        <w:pStyle w:val="Paragraphedeliste"/>
+        <w:numPr>
+          <w:ilvl w:val="1"/>
+          <w:numId w:val="21"/>
+        </w:numPr>
+        <w:rPr>
+          <w:color w:val="000000" w:themeColor="text1"/>
+        </w:rPr>
+      </w:pPr>
+      <w:proofErr w:type="spellStart"/>
+      <w:proofErr w:type="gramStart"/>
+      <w:r>
+        <w:rPr>
+          <w:color w:val="000000" w:themeColor="text1"/>
+        </w:rPr>
+        <w:t>downloadPath</w:t>
+      </w:r>
+      <w:proofErr w:type="spellEnd"/>
+      <w:proofErr w:type="gramEnd"/>
+      <w:r>
+        <w:rPr>
+          <w:color w:val="000000" w:themeColor="text1"/>
+        </w:rPr>
         <w:t xml:space="preserve"> </w:t>
-      </w:r>
-      <w:proofErr w:type="spellStart"/>
-      <w:r>
-        <w:t>embedded</w:t>
-      </w:r>
-      <w:proofErr w:type="spellEnd"/>
-      <w:r>
-        <w:t xml:space="preserve"> </w:t>
-      </w:r>
-      <w:proofErr w:type="spellStart"/>
-      <w:r>
-        <w:t>database</w:t>
-      </w:r>
-      <w:proofErr w:type="spellEnd"/>
-      <w:r>
-        <w:t xml:space="preserve"> pour le client </w:t>
       </w:r>
     </w:p>
     <w:p>
@@ -265,138 +892,1516 @@
         <w:pStyle w:val="Paragraphedeliste"/>
         <w:numPr>
           <w:ilvl w:val="0"/>
-          <w:numId w:val="17"/>
+          <w:numId w:val="21"/>
         </w:numPr>
       </w:pPr>
       <w:r>
-        <w:t xml:space="preserve">Facile &amp; + rapide </w:t>
+        <w:t xml:space="preserve">Dans le dossier </w:t>
+      </w:r>
+      <w:proofErr w:type="spellStart"/>
+      <w:r>
+        <w:t>ChatSystem</w:t>
+      </w:r>
+      <w:proofErr w:type="spellEnd"/>
+      <w:r>
+        <w:t xml:space="preserve"> où se trouve le fichier pom.xml, exécuter la commande « </w:t>
+      </w:r>
+      <w:proofErr w:type="spellStart"/>
+      <w:r>
+        <w:t>mvn</w:t>
+      </w:r>
+      <w:proofErr w:type="spellEnd"/>
+      <w:r>
+        <w:t xml:space="preserve"> package »</w:t>
+      </w:r>
+    </w:p>
+    <w:p>
+      <w:pPr>
+        <w:pStyle w:val="Paragraphedeliste"/>
+        <w:numPr>
+          <w:ilvl w:val="0"/>
+          <w:numId w:val="21"/>
+        </w:numPr>
+      </w:pPr>
+      <w:r>
+        <w:t>Récupérer le .jar avec « </w:t>
+      </w:r>
+      <w:proofErr w:type="spellStart"/>
+      <w:r>
+        <w:t>with</w:t>
+      </w:r>
+      <w:proofErr w:type="spellEnd"/>
+      <w:r>
+        <w:t> -</w:t>
+      </w:r>
+      <w:proofErr w:type="spellStart"/>
+      <w:r>
+        <w:t>dependencies</w:t>
+      </w:r>
+      <w:proofErr w:type="spellEnd"/>
+      <w:proofErr w:type="gramStart"/>
+      <w:r>
+        <w:t> »dans</w:t>
+      </w:r>
+      <w:proofErr w:type="gramEnd"/>
+      <w:r>
+        <w:t xml:space="preserve"> le nom, générer dans le dossier </w:t>
+      </w:r>
+      <w:proofErr w:type="spellStart"/>
+      <w:r>
+        <w:t>ChatSystem</w:t>
+      </w:r>
+      <w:proofErr w:type="spellEnd"/>
+      <w:r>
+        <w:t>/</w:t>
+      </w:r>
+      <w:proofErr w:type="spellStart"/>
+      <w:r>
+        <w:t>target</w:t>
+      </w:r>
+      <w:proofErr w:type="spellEnd"/>
+      <w:r>
+        <w:t xml:space="preserve"> </w:t>
+      </w:r>
+    </w:p>
+    <w:p>
+      <w:pPr>
+        <w:pStyle w:val="Paragraphedeliste"/>
+        <w:numPr>
+          <w:ilvl w:val="0"/>
+          <w:numId w:val="21"/>
+        </w:numPr>
+      </w:pPr>
+      <w:r>
+        <w:t>Le client peut s’ouvrir en double cliquant sur le .jar ou en exécutant la commande « java -jar client.jar »</w:t>
+      </w:r>
+    </w:p>
+    <w:p>
+      <w:pPr>
+        <w:pStyle w:val="Paragraphedeliste"/>
+        <w:ind w:left="0"/>
+        <w:rPr>
+          <w:b/>
+          <w:bCs/>
+        </w:rPr>
+      </w:pPr>
+      <w:r>
+        <w:rPr>
+          <w:b/>
+          <w:bCs/>
+        </w:rPr>
+        <w:t xml:space="preserve">Base de </w:t>
+      </w:r>
+      <w:r>
+        <w:rPr>
+          <w:b/>
+          <w:bCs/>
+        </w:rPr>
+        <w:t>données</w:t>
+      </w:r>
+      <w:r>
+        <w:rPr>
+          <w:b/>
+          <w:bCs/>
+        </w:rPr>
+        <w:t xml:space="preserve"> </w:t>
+      </w:r>
+    </w:p>
+    <w:p>
+      <w:pPr>
+        <w:pStyle w:val="Paragraphedeliste"/>
+        <w:numPr>
+          <w:ilvl w:val="0"/>
+          <w:numId w:val="21"/>
+        </w:numPr>
+      </w:pPr>
+      <w:r>
+        <w:t xml:space="preserve">Installer le client </w:t>
+      </w:r>
+      <w:proofErr w:type="spellStart"/>
+      <w:r>
+        <w:t>mysql</w:t>
+      </w:r>
+      <w:proofErr w:type="spellEnd"/>
+      <w:r>
+        <w:t xml:space="preserve"> </w:t>
+      </w:r>
+      <w:r>
+        <w:t>version 5.7 disponible ic</w:t>
+      </w:r>
+      <w:r>
+        <w:t>i</w:t>
+      </w:r>
+      <w:r>
+        <w:t xml:space="preserve"> : </w:t>
+      </w:r>
+      <w:r>
+        <w:t>https://dev.mysql.com/downloads/mysql/5.7.html</w:t>
+      </w:r>
+      <w:r>
+        <w:t xml:space="preserve"> </w:t>
+      </w:r>
+    </w:p>
+    <w:p>
+      <w:pPr>
+        <w:pStyle w:val="Paragraphedeliste"/>
+        <w:numPr>
+          <w:ilvl w:val="0"/>
+          <w:numId w:val="21"/>
+        </w:numPr>
+      </w:pPr>
+      <w:r>
+        <w:t xml:space="preserve">Dans un terminal, connectez vous à votre serveur </w:t>
+      </w:r>
+      <w:proofErr w:type="spellStart"/>
+      <w:r>
+        <w:t>mysql</w:t>
+      </w:r>
+      <w:proofErr w:type="spellEnd"/>
+      <w:r>
+        <w:t xml:space="preserve"> avec la commande suivante :</w:t>
+      </w:r>
+    </w:p>
+    <w:p>
+      <w:pPr>
+        <w:pStyle w:val="Paragraphedeliste"/>
+        <w:ind w:left="360"/>
+        <w:rPr>
+          <w:lang w:val="en-US"/>
+        </w:rPr>
+      </w:pPr>
+      <w:proofErr w:type="spellStart"/>
+      <w:r>
+        <w:rPr>
+          <w:lang w:val="en-US"/>
+        </w:rPr>
+        <w:t>mysql</w:t>
+      </w:r>
+      <w:proofErr w:type="spellEnd"/>
+      <w:r>
+        <w:rPr>
+          <w:lang w:val="en-US"/>
+        </w:rPr>
+        <w:t xml:space="preserve"> -h </w:t>
+      </w:r>
+      <w:r>
+        <w:rPr>
+          <w:lang w:val="en-US"/>
+        </w:rPr>
+        <w:t>hostname</w:t>
+      </w:r>
+      <w:r>
+        <w:rPr>
+          <w:lang w:val="en-US"/>
+        </w:rPr>
+        <w:t xml:space="preserve"> -u </w:t>
+      </w:r>
+      <w:r>
+        <w:rPr>
+          <w:lang w:val="en-US"/>
+        </w:rPr>
+        <w:t>login</w:t>
+      </w:r>
+      <w:r>
+        <w:rPr>
+          <w:lang w:val="en-US"/>
+        </w:rPr>
+        <w:t xml:space="preserve"> -p </w:t>
+      </w:r>
+    </w:p>
+    <w:p>
+      <w:pPr>
+        <w:rPr>
+          <w:color w:val="FF0000"/>
+        </w:rPr>
+      </w:pPr>
+      <w:r>
+        <w:rPr>
+          <w:color w:val="FF0000"/>
+        </w:rPr>
+        <w:t xml:space="preserve">IMG </w:t>
+      </w:r>
+    </w:p>
+    <w:p>
+      <w:pPr>
+        <w:pStyle w:val="Paragraphedeliste"/>
+        <w:ind w:left="360"/>
+      </w:pPr>
+    </w:p>
+    <w:p>
+      <w:pPr>
+        <w:pStyle w:val="Paragraphedeliste"/>
+        <w:ind w:left="360"/>
+      </w:pPr>
+      <w:proofErr w:type="gramStart"/>
+      <w:r>
+        <w:t>il</w:t>
+      </w:r>
+      <w:proofErr w:type="gramEnd"/>
+      <w:r>
+        <w:t xml:space="preserve"> est nécessaire de c</w:t>
+      </w:r>
+      <w:r>
+        <w:t xml:space="preserve">réer un utilisateur au préalable </w:t>
+      </w:r>
+    </w:p>
+    <w:p>
+      <w:pPr>
+        <w:pStyle w:val="Paragraphedeliste"/>
+        <w:numPr>
+          <w:ilvl w:val="0"/>
+          <w:numId w:val="25"/>
+        </w:numPr>
+      </w:pPr>
+      <w:r>
+        <w:t>Créer une base de données si nécessaire avec la commande suivante :</w:t>
+      </w:r>
+    </w:p>
+    <w:p>
+      <w:pPr>
+        <w:pStyle w:val="Paragraphedeliste"/>
+        <w:ind w:left="360"/>
+      </w:pPr>
+      <w:proofErr w:type="spellStart"/>
+      <w:r>
+        <w:t>Create</w:t>
+      </w:r>
+      <w:proofErr w:type="spellEnd"/>
+      <w:r>
+        <w:t xml:space="preserve"> </w:t>
+      </w:r>
+      <w:proofErr w:type="spellStart"/>
+      <w:r>
+        <w:t>Database</w:t>
+      </w:r>
+      <w:proofErr w:type="spellEnd"/>
+      <w:r>
+        <w:t xml:space="preserve"> </w:t>
+      </w:r>
+      <w:proofErr w:type="spellStart"/>
+      <w:r>
+        <w:t>databaseName</w:t>
+      </w:r>
+      <w:proofErr w:type="spellEnd"/>
+      <w:r>
+        <w:t xml:space="preserve"> ; </w:t>
+      </w:r>
+    </w:p>
+    <w:p>
+      <w:pPr>
+        <w:pStyle w:val="Titre4"/>
+      </w:pPr>
+      <w:r>
+        <w:t>Déploiement</w:t>
+      </w:r>
+      <w:r>
+        <w:t xml:space="preserve"> Service de présence </w:t>
+      </w:r>
+    </w:p>
+    <w:p>
+      <w:pPr>
+        <w:rPr>
+          <w:b/>
+          <w:bCs/>
+        </w:rPr>
+      </w:pPr>
+      <w:r>
+        <w:rPr>
+          <w:b/>
+          <w:bCs/>
+        </w:rPr>
+        <w:t xml:space="preserve">Condition </w:t>
+      </w:r>
+      <w:r>
+        <w:rPr>
+          <w:b/>
+          <w:bCs/>
+        </w:rPr>
+        <w:t xml:space="preserve">requise </w:t>
+      </w:r>
+    </w:p>
+    <w:p>
+      <w:pPr>
+        <w:pStyle w:val="Paragraphedeliste"/>
+        <w:numPr>
+          <w:ilvl w:val="0"/>
+          <w:numId w:val="22"/>
+        </w:numPr>
+      </w:pPr>
+      <w:r>
+        <w:t xml:space="preserve">Maven </w:t>
+      </w:r>
+    </w:p>
+    <w:p>
+      <w:pPr>
+        <w:pStyle w:val="Paragraphedeliste"/>
+        <w:numPr>
+          <w:ilvl w:val="0"/>
+          <w:numId w:val="22"/>
+        </w:numPr>
+      </w:pPr>
+      <w:r>
+        <w:t xml:space="preserve">Git </w:t>
+      </w:r>
+    </w:p>
+    <w:p>
+      <w:pPr>
+        <w:pStyle w:val="Paragraphedeliste"/>
+        <w:numPr>
+          <w:ilvl w:val="0"/>
+          <w:numId w:val="22"/>
+        </w:numPr>
+      </w:pPr>
+      <w:r>
+        <w:t xml:space="preserve">Java </w:t>
+      </w:r>
+      <w:proofErr w:type="spellStart"/>
+      <w:r>
+        <w:t>jdk</w:t>
+      </w:r>
+      <w:proofErr w:type="spellEnd"/>
+      <w:r>
+        <w:t xml:space="preserve"> 11 ou plus récent </w:t>
+      </w:r>
+    </w:p>
+    <w:p>
+      <w:pPr>
+        <w:pStyle w:val="Paragraphedeliste"/>
+        <w:numPr>
+          <w:ilvl w:val="0"/>
+          <w:numId w:val="22"/>
+        </w:numPr>
+      </w:pPr>
+      <w:r>
+        <w:t xml:space="preserve">Serveur Tomcat </w:t>
+      </w:r>
+    </w:p>
+    <w:p>
+      <w:pPr>
+        <w:pStyle w:val="Paragraphedeliste"/>
+        <w:ind w:left="360"/>
+      </w:pPr>
+    </w:p>
+    <w:p>
+      <w:pPr>
+        <w:rPr>
+          <w:b/>
+          <w:bCs/>
+        </w:rPr>
+      </w:pPr>
+      <w:r>
+        <w:rPr>
+          <w:b/>
+          <w:bCs/>
+        </w:rPr>
+        <w:t>Etapes</w:t>
+      </w:r>
+    </w:p>
+    <w:p>
+      <w:pPr>
+        <w:pStyle w:val="Paragraphedeliste"/>
+        <w:numPr>
+          <w:ilvl w:val="0"/>
+          <w:numId w:val="21"/>
+        </w:numPr>
+      </w:pPr>
+      <w:r>
+        <w:t xml:space="preserve">Aller sur </w:t>
+      </w:r>
+      <w:hyperlink r:id="rId6" w:history="1">
+        <w:r>
+          <w:rPr>
+            <w:rStyle w:val="Lienhypertexte"/>
+          </w:rPr>
+          <w:t>https://github.com/Mozenn/ChatSystem</w:t>
+        </w:r>
+      </w:hyperlink>
+      <w:r>
+        <w:t xml:space="preserve"> et cloner le projet avec la commande git clone</w:t>
+      </w:r>
+    </w:p>
+    <w:p>
+      <w:pPr>
+        <w:pStyle w:val="Paragraphedeliste"/>
+        <w:numPr>
+          <w:ilvl w:val="0"/>
+          <w:numId w:val="21"/>
+        </w:numPr>
+      </w:pPr>
+      <w:r>
+        <w:t xml:space="preserve">Dans le dossier </w:t>
+      </w:r>
+      <w:proofErr w:type="spellStart"/>
+      <w:r>
+        <w:t>PresenceService</w:t>
+      </w:r>
+      <w:proofErr w:type="spellEnd"/>
+      <w:r>
+        <w:t xml:space="preserve"> où se trouve le fichier pom.xml, exécuter la commande « </w:t>
+      </w:r>
+      <w:proofErr w:type="spellStart"/>
+      <w:r>
+        <w:t>mvn</w:t>
+      </w:r>
+      <w:proofErr w:type="spellEnd"/>
+      <w:r>
+        <w:t xml:space="preserve"> </w:t>
+      </w:r>
+      <w:proofErr w:type="spellStart"/>
+      <w:r>
+        <w:t>install</w:t>
+      </w:r>
+      <w:proofErr w:type="spellEnd"/>
+      <w:r>
+        <w:t> »</w:t>
+      </w:r>
+    </w:p>
+    <w:p>
+      <w:pPr>
+        <w:pStyle w:val="Paragraphedeliste"/>
+        <w:numPr>
+          <w:ilvl w:val="0"/>
+          <w:numId w:val="21"/>
+        </w:numPr>
+      </w:pPr>
+      <w:r>
+        <w:t>Récupérer le .</w:t>
+      </w:r>
+      <w:proofErr w:type="spellStart"/>
+      <w:r>
+        <w:t>w</w:t>
+      </w:r>
+      <w:r>
+        <w:t>a</w:t>
+      </w:r>
+      <w:r>
+        <w:t>r</w:t>
+      </w:r>
+      <w:proofErr w:type="spellEnd"/>
+      <w:r>
+        <w:t xml:space="preserve">, générer dans le dossier </w:t>
+      </w:r>
+      <w:proofErr w:type="spellStart"/>
+      <w:r>
+        <w:t>Presenceservice</w:t>
+      </w:r>
+      <w:proofErr w:type="spellEnd"/>
+      <w:r>
+        <w:t>/</w:t>
+      </w:r>
+      <w:proofErr w:type="spellStart"/>
+      <w:r>
+        <w:t>target</w:t>
+      </w:r>
+      <w:proofErr w:type="spellEnd"/>
+      <w:r>
+        <w:t xml:space="preserve"> </w:t>
+      </w:r>
+    </w:p>
+    <w:p>
+      <w:pPr>
+        <w:pStyle w:val="Paragraphedeliste"/>
+        <w:numPr>
+          <w:ilvl w:val="0"/>
+          <w:numId w:val="21"/>
+        </w:numPr>
+      </w:pPr>
+      <w:r>
+        <w:t xml:space="preserve">Connecter vous à votre serveur </w:t>
+      </w:r>
+      <w:proofErr w:type="spellStart"/>
+      <w:r>
+        <w:t>tomcat</w:t>
+      </w:r>
+      <w:proofErr w:type="spellEnd"/>
+      <w:r>
+        <w:t xml:space="preserve"> en utilisant une navigateur web </w:t>
+      </w:r>
+    </w:p>
+    <w:p>
+      <w:pPr>
+        <w:pStyle w:val="Paragraphedeliste"/>
+        <w:numPr>
+          <w:ilvl w:val="0"/>
+          <w:numId w:val="21"/>
+        </w:numPr>
+      </w:pPr>
+      <w:r>
+        <w:t>Déposer le .</w:t>
+      </w:r>
+      <w:proofErr w:type="spellStart"/>
+      <w:r>
+        <w:t>war</w:t>
+      </w:r>
+      <w:proofErr w:type="spellEnd"/>
+      <w:r>
+        <w:t xml:space="preserve"> précédemment générer </w:t>
+      </w:r>
+    </w:p>
+    <w:p/>
+    <w:p>
+      <w:pPr>
+        <w:pStyle w:val="Titre4"/>
+      </w:pPr>
+      <w:r>
+        <w:t xml:space="preserve">Utilisation </w:t>
+      </w:r>
+    </w:p>
+    <w:p>
+      <w:pPr>
+        <w:pStyle w:val="Titre5"/>
+      </w:pPr>
+      <w:r>
+        <w:t>Création</w:t>
+      </w:r>
+      <w:r>
+        <w:t xml:space="preserve"> du profil </w:t>
+      </w:r>
+    </w:p>
+    <w:p>
+      <w:r>
+        <w:t xml:space="preserve">La création du profil utilisateur s’effectue lors de la première utilisation. </w:t>
+      </w:r>
+    </w:p>
+    <w:p>
+      <w:r>
+        <w:t xml:space="preserve">Il suffit de rentrer le nom d’utilisateur dans </w:t>
+      </w:r>
+      <w:r>
+        <w:t>le champ prévu</w:t>
+      </w:r>
+      <w:r>
+        <w:t xml:space="preserve"> à </w:t>
+      </w:r>
+      <w:r>
+        <w:t>cet effet</w:t>
+      </w:r>
+      <w:r>
+        <w:t xml:space="preserve">. </w:t>
+      </w:r>
+    </w:p>
+    <w:p>
+      <w:pPr>
+        <w:rPr>
+          <w:color w:val="FF0000"/>
+        </w:rPr>
+      </w:pPr>
+      <w:r>
+        <w:rPr>
+          <w:color w:val="FF0000"/>
+        </w:rPr>
+        <w:t xml:space="preserve">IMG </w:t>
+      </w:r>
+    </w:p>
+    <w:p>
+      <w:pPr>
+        <w:rPr>
+          <w:color w:val="FF0000"/>
+        </w:rPr>
+      </w:pPr>
+    </w:p>
+    <w:p>
+      <w:pPr>
+        <w:rPr>
+          <w:color w:val="000000" w:themeColor="text1"/>
+        </w:rPr>
+      </w:pPr>
+      <w:r>
+        <w:rPr>
+          <w:color w:val="000000" w:themeColor="text1"/>
+        </w:rPr>
+        <w:t>Le nom d’utilisateur doit avoir une longueur de 1 à 20 caractères</w:t>
+      </w:r>
+      <w:r>
+        <w:rPr>
+          <w:color w:val="000000" w:themeColor="text1"/>
+        </w:rPr>
+        <w:t xml:space="preserve"> et </w:t>
+      </w:r>
+      <w:r>
+        <w:rPr>
+          <w:color w:val="000000" w:themeColor="text1"/>
+        </w:rPr>
+        <w:t xml:space="preserve">ne doit pas être utiliser par un autre utilisateur. </w:t>
+      </w:r>
+    </w:p>
+    <w:p>
+      <w:pPr>
+        <w:pStyle w:val="Titre5"/>
+      </w:pPr>
+      <w:r>
+        <w:t xml:space="preserve">Changement de nom d’utilisateur </w:t>
+      </w:r>
+    </w:p>
+    <w:p>
+      <w:pPr>
+        <w:pStyle w:val="Paragraphedeliste"/>
+        <w:numPr>
+          <w:ilvl w:val="0"/>
+          <w:numId w:val="24"/>
+        </w:numPr>
+      </w:pPr>
+      <w:r>
+        <w:t xml:space="preserve">Dans le menu « Edit » de la barre des tâches, cliquer sur le bouton « Change </w:t>
+      </w:r>
+      <w:proofErr w:type="spellStart"/>
+      <w:r>
+        <w:t>Username</w:t>
+      </w:r>
+      <w:proofErr w:type="spellEnd"/>
+      <w:r>
+        <w:t> »</w:t>
+      </w:r>
+    </w:p>
+    <w:p>
+      <w:pPr>
+        <w:pStyle w:val="Paragraphedeliste"/>
+        <w:numPr>
+          <w:ilvl w:val="0"/>
+          <w:numId w:val="24"/>
+        </w:numPr>
+      </w:pPr>
+      <w:r>
+        <w:t xml:space="preserve">Rentrer le nouveau nom d’utilisateur dans le champ prévu à cet effet. </w:t>
+      </w:r>
+    </w:p>
+    <w:p>
+      <w:pPr>
+        <w:rPr>
+          <w:color w:val="FF0000"/>
+        </w:rPr>
+      </w:pPr>
+      <w:r>
+        <w:rPr>
+          <w:color w:val="FF0000"/>
+        </w:rPr>
+        <w:t xml:space="preserve">IMG </w:t>
+      </w:r>
+    </w:p>
+    <w:p>
+      <w:pPr>
+        <w:pStyle w:val="Paragraphedeliste"/>
+        <w:numPr>
+          <w:ilvl w:val="0"/>
+          <w:numId w:val="24"/>
+        </w:numPr>
+        <w:rPr>
+          <w:color w:val="000000" w:themeColor="text1"/>
+        </w:rPr>
+      </w:pPr>
+      <w:r>
+        <w:rPr>
+          <w:color w:val="000000" w:themeColor="text1"/>
+        </w:rPr>
+        <w:t xml:space="preserve">Le nom d’utilisateur doit avoir une longueur de 1 à 20 caractères et ne doit pas être utiliser par un autre utilisateur. </w:t>
+      </w:r>
+    </w:p>
+    <w:p>
+      <w:pPr>
+        <w:pStyle w:val="Titre5"/>
+      </w:pPr>
+      <w:r>
+        <w:lastRenderedPageBreak/>
+        <w:t xml:space="preserve">Changement de l’emplacement de </w:t>
+      </w:r>
+      <w:r>
+        <w:t>téléchargement</w:t>
+      </w:r>
+      <w:r>
+        <w:t xml:space="preserve"> des fichiers </w:t>
+      </w:r>
+    </w:p>
+    <w:p>
+      <w:pPr>
+        <w:pStyle w:val="Paragraphedeliste"/>
+        <w:numPr>
+          <w:ilvl w:val="0"/>
+          <w:numId w:val="24"/>
+        </w:numPr>
+      </w:pPr>
+      <w:r>
+        <w:t>Dans le menu « Edit » de la barre des tâches, cliquer sur le bouton « </w:t>
+      </w:r>
+      <w:r>
+        <w:t>Settings</w:t>
+      </w:r>
+      <w:r>
+        <w:t> »</w:t>
+      </w:r>
+    </w:p>
+    <w:p>
+      <w:pPr>
+        <w:pStyle w:val="Paragraphedeliste"/>
+        <w:numPr>
+          <w:ilvl w:val="0"/>
+          <w:numId w:val="24"/>
+        </w:numPr>
+        <w:rPr>
+          <w:color w:val="FF0000"/>
+        </w:rPr>
+      </w:pPr>
+      <w:r>
+        <w:rPr>
+          <w:color w:val="FF0000"/>
+        </w:rPr>
+        <w:t xml:space="preserve">IMG </w:t>
+      </w:r>
+    </w:p>
+    <w:p>
+      <w:pPr>
+        <w:pStyle w:val="Paragraphedeliste"/>
+        <w:numPr>
+          <w:ilvl w:val="0"/>
+          <w:numId w:val="24"/>
+        </w:numPr>
+      </w:pPr>
+      <w:r>
+        <w:t>Cliquer sur le bouton « Edit » et choisir un nouveau dossier</w:t>
+      </w:r>
+    </w:p>
+    <w:p>
+      <w:pPr>
+        <w:pStyle w:val="Paragraphedeliste"/>
+        <w:numPr>
+          <w:ilvl w:val="0"/>
+          <w:numId w:val="24"/>
+        </w:numPr>
+        <w:rPr>
+          <w:color w:val="FF0000"/>
+        </w:rPr>
+      </w:pPr>
+      <w:r>
+        <w:rPr>
+          <w:color w:val="FF0000"/>
+        </w:rPr>
+        <w:t xml:space="preserve">IMG </w:t>
+      </w:r>
+    </w:p>
+    <w:p>
+      <w:pPr>
+        <w:pStyle w:val="Titre5"/>
+      </w:pPr>
+      <w:r>
+        <w:t xml:space="preserve">Démarrer une session de chat </w:t>
+      </w:r>
+    </w:p>
+    <w:p>
+      <w:pPr>
+        <w:pStyle w:val="Paragraphedeliste"/>
+        <w:numPr>
+          <w:ilvl w:val="0"/>
+          <w:numId w:val="28"/>
+        </w:numPr>
+        <w:rPr>
+          <w:color w:val="000000" w:themeColor="text1"/>
+        </w:rPr>
+      </w:pPr>
+      <w:r>
+        <w:rPr>
+          <w:color w:val="000000" w:themeColor="text1"/>
+        </w:rPr>
+        <w:t xml:space="preserve">A partir de la fenêtre principale, </w:t>
+      </w:r>
+      <w:r>
+        <w:rPr>
+          <w:color w:val="000000" w:themeColor="text1"/>
+        </w:rPr>
+        <w:t xml:space="preserve">appuyer sur le bouton </w:t>
+      </w:r>
+      <w:r>
+        <w:rPr>
+          <w:color w:val="000000" w:themeColor="text1"/>
+        </w:rPr>
+        <w:t xml:space="preserve">« Start Session » d’un utilisateur connecté </w:t>
+      </w:r>
+    </w:p>
+    <w:p>
+      <w:pPr>
+        <w:pStyle w:val="Paragraphedeliste"/>
+        <w:ind w:left="360"/>
+        <w:rPr>
+          <w:color w:val="000000" w:themeColor="text1"/>
+        </w:rPr>
+      </w:pPr>
+      <w:r>
+        <w:rPr>
+          <w:color w:val="FF0000"/>
+        </w:rPr>
+        <w:t xml:space="preserve">IMG </w:t>
+      </w:r>
+    </w:p>
+    <w:p>
+      <w:pPr>
+        <w:pStyle w:val="Paragraphedeliste"/>
+        <w:numPr>
+          <w:ilvl w:val="0"/>
+          <w:numId w:val="28"/>
+        </w:numPr>
+        <w:rPr>
+          <w:color w:val="000000" w:themeColor="text1"/>
+        </w:rPr>
+      </w:pPr>
+      <w:r>
+        <w:rPr>
+          <w:color w:val="000000" w:themeColor="text1"/>
+        </w:rPr>
+        <w:t xml:space="preserve">La fenêtre de chat va s’actualiser et afficher </w:t>
+      </w:r>
+      <w:r>
+        <w:rPr>
+          <w:color w:val="000000" w:themeColor="text1"/>
+        </w:rPr>
+        <w:t xml:space="preserve">cette nouvelle session en tant que session active </w:t>
+      </w:r>
+    </w:p>
+    <w:p>
+      <w:pPr>
+        <w:pStyle w:val="Titre5"/>
+      </w:pPr>
+      <w:r>
+        <w:t>Fermer</w:t>
+      </w:r>
+      <w:r>
+        <w:t xml:space="preserve"> une session de chat </w:t>
+      </w:r>
+    </w:p>
+    <w:p>
+      <w:pPr>
+        <w:pStyle w:val="Paragraphedeliste"/>
+        <w:numPr>
+          <w:ilvl w:val="0"/>
+          <w:numId w:val="28"/>
+        </w:numPr>
+        <w:rPr>
+          <w:color w:val="000000" w:themeColor="text1"/>
+        </w:rPr>
+      </w:pPr>
+      <w:r>
+        <w:rPr>
+          <w:color w:val="000000" w:themeColor="text1"/>
+        </w:rPr>
+        <w:t xml:space="preserve">A partir de la fenêtre principale, </w:t>
+      </w:r>
+      <w:r>
+        <w:rPr>
+          <w:color w:val="000000" w:themeColor="text1"/>
+        </w:rPr>
+        <w:t>appuyer sur le bouton « </w:t>
+      </w:r>
+      <w:r>
+        <w:rPr>
+          <w:color w:val="000000" w:themeColor="text1"/>
+        </w:rPr>
+        <w:t>Close</w:t>
+      </w:r>
+      <w:r>
+        <w:rPr>
+          <w:color w:val="000000" w:themeColor="text1"/>
+        </w:rPr>
+        <w:t xml:space="preserve"> Session » d’un</w:t>
+      </w:r>
+      <w:r>
+        <w:rPr>
+          <w:color w:val="000000" w:themeColor="text1"/>
+        </w:rPr>
+        <w:t>e</w:t>
+      </w:r>
+      <w:r>
+        <w:rPr>
+          <w:color w:val="000000" w:themeColor="text1"/>
+        </w:rPr>
+        <w:t xml:space="preserve"> </w:t>
+      </w:r>
+      <w:r>
+        <w:rPr>
+          <w:color w:val="000000" w:themeColor="text1"/>
+        </w:rPr>
+        <w:t>session en cours</w:t>
+      </w:r>
+    </w:p>
+    <w:p>
+      <w:pPr>
+        <w:pStyle w:val="Paragraphedeliste"/>
+        <w:ind w:left="360"/>
+        <w:rPr>
+          <w:color w:val="000000" w:themeColor="text1"/>
+        </w:rPr>
+      </w:pPr>
+      <w:r>
+        <w:rPr>
+          <w:color w:val="FF0000"/>
+        </w:rPr>
+        <w:t xml:space="preserve">IMG </w:t>
+      </w:r>
+    </w:p>
+    <w:p>
+      <w:pPr>
+        <w:pStyle w:val="Paragraphedeliste"/>
+        <w:numPr>
+          <w:ilvl w:val="0"/>
+          <w:numId w:val="28"/>
+        </w:numPr>
+        <w:rPr>
+          <w:color w:val="000000" w:themeColor="text1"/>
+        </w:rPr>
+      </w:pPr>
+      <w:r>
+        <w:rPr>
+          <w:color w:val="000000" w:themeColor="text1"/>
+        </w:rPr>
+        <w:t xml:space="preserve">La fenêtre de chat va s’actualiser </w:t>
+      </w:r>
+      <w:r>
+        <w:rPr>
+          <w:color w:val="000000" w:themeColor="text1"/>
+        </w:rPr>
+        <w:t xml:space="preserve">et la session n’est pus active </w:t>
+      </w:r>
+      <w:r>
+        <w:rPr>
+          <w:color w:val="000000" w:themeColor="text1"/>
+        </w:rPr>
+        <w:t xml:space="preserve"> </w:t>
+      </w:r>
+    </w:p>
+    <w:p>
+      <w:pPr>
+        <w:pStyle w:val="Paragraphedeliste"/>
+        <w:ind w:left="360"/>
+        <w:rPr>
+          <w:color w:val="000000" w:themeColor="text1"/>
+        </w:rPr>
+      </w:pPr>
+    </w:p>
+    <w:p>
+      <w:pPr>
+        <w:pStyle w:val="Titre5"/>
+      </w:pPr>
+      <w:r>
+        <w:t xml:space="preserve">Envoyer un message </w:t>
+      </w:r>
+      <w:r>
+        <w:t xml:space="preserve">textuel </w:t>
+      </w:r>
+    </w:p>
+    <w:p>
+      <w:pPr>
+        <w:pStyle w:val="Paragraphedeliste"/>
+        <w:numPr>
+          <w:ilvl w:val="0"/>
+          <w:numId w:val="27"/>
+        </w:numPr>
+      </w:pPr>
+      <w:r>
+        <w:rPr>
+          <w:color w:val="000000" w:themeColor="text1"/>
+        </w:rPr>
+        <w:t xml:space="preserve">A partir de la fenêtre principale, </w:t>
+      </w:r>
+      <w:r>
+        <w:rPr>
+          <w:color w:val="000000" w:themeColor="text1"/>
+        </w:rPr>
+        <w:t>et lorsque qu’une session de chat est en cours, s</w:t>
+      </w:r>
+      <w:r>
+        <w:t xml:space="preserve">aisir le texte à envoyer dans le champ textuel en bas de la fenêtre </w:t>
+      </w:r>
+    </w:p>
+    <w:p>
+      <w:pPr>
+        <w:pStyle w:val="Paragraphedeliste"/>
+        <w:ind w:left="360"/>
+        <w:rPr>
+          <w:color w:val="FF0000"/>
+        </w:rPr>
+      </w:pPr>
+      <w:r>
+        <w:rPr>
+          <w:color w:val="FF0000"/>
+        </w:rPr>
+        <w:t xml:space="preserve">IMG </w:t>
+      </w:r>
+    </w:p>
+    <w:p>
+      <w:pPr>
+        <w:pStyle w:val="Paragraphedeliste"/>
+        <w:numPr>
+          <w:ilvl w:val="0"/>
+          <w:numId w:val="27"/>
+        </w:numPr>
+      </w:pPr>
+      <w:r>
+        <w:t xml:space="preserve">Appuyer sur </w:t>
+      </w:r>
+      <w:r>
+        <w:t>le bouton « </w:t>
+      </w:r>
+      <w:proofErr w:type="spellStart"/>
+      <w:r>
+        <w:t>Send</w:t>
+      </w:r>
+      <w:proofErr w:type="spellEnd"/>
+      <w:r>
+        <w:t xml:space="preserve"> » pour envoyer </w:t>
+      </w:r>
+      <w:r>
+        <w:t>le texte saisi</w:t>
+      </w:r>
+      <w:r>
+        <w:t xml:space="preserve"> à l’utilisateur </w:t>
+      </w:r>
+      <w:r>
+        <w:t xml:space="preserve">participant à la session en cours. </w:t>
+      </w:r>
+    </w:p>
+    <w:p>
+      <w:pPr>
+        <w:pStyle w:val="Titre5"/>
+      </w:pPr>
+      <w:r>
+        <w:t>Envoyer un</w:t>
+      </w:r>
+      <w:r>
+        <w:t xml:space="preserve"> fichier </w:t>
+      </w:r>
+    </w:p>
+    <w:p>
+      <w:pPr>
+        <w:pStyle w:val="Paragraphedeliste"/>
+        <w:numPr>
+          <w:ilvl w:val="0"/>
+          <w:numId w:val="27"/>
+        </w:numPr>
+      </w:pPr>
+      <w:r>
+        <w:rPr>
+          <w:color w:val="000000" w:themeColor="text1"/>
+        </w:rPr>
+        <w:t xml:space="preserve">A partir de la fenêtre principale, </w:t>
+      </w:r>
+      <w:r>
+        <w:rPr>
+          <w:color w:val="000000" w:themeColor="text1"/>
+        </w:rPr>
+        <w:t xml:space="preserve">et lorsque qu’une session de chat est en cours, </w:t>
+      </w:r>
+      <w:r>
+        <w:rPr>
+          <w:color w:val="000000" w:themeColor="text1"/>
+        </w:rPr>
+        <w:t xml:space="preserve">appuyer sur le bouton switch pour faire apparaitre le menu d’envoi de fichier </w:t>
+      </w:r>
+    </w:p>
+    <w:p>
+      <w:pPr>
+        <w:pStyle w:val="Paragraphedeliste"/>
+        <w:ind w:left="360"/>
+        <w:rPr>
+          <w:color w:val="FF0000"/>
+        </w:rPr>
+      </w:pPr>
+      <w:r>
+        <w:rPr>
+          <w:color w:val="FF0000"/>
+        </w:rPr>
+        <w:t xml:space="preserve">IMG </w:t>
+      </w:r>
+    </w:p>
+    <w:p>
+      <w:pPr>
+        <w:pStyle w:val="Paragraphedeliste"/>
+        <w:numPr>
+          <w:ilvl w:val="0"/>
+          <w:numId w:val="27"/>
+        </w:numPr>
+      </w:pPr>
+      <w:r>
+        <w:t>Appuyer sur le bouton « </w:t>
+      </w:r>
+      <w:proofErr w:type="spellStart"/>
+      <w:r>
+        <w:t>Join</w:t>
+      </w:r>
+      <w:proofErr w:type="spellEnd"/>
+      <w:r>
+        <w:t xml:space="preserve"> » </w:t>
+      </w:r>
+      <w:r>
+        <w:t xml:space="preserve">pour ajouter un fichier </w:t>
+      </w:r>
+    </w:p>
+    <w:p>
+      <w:pPr>
+        <w:pStyle w:val="Paragraphedeliste"/>
+        <w:ind w:left="360"/>
+        <w:rPr>
+          <w:color w:val="FF0000"/>
+        </w:rPr>
+      </w:pPr>
+      <w:r>
+        <w:rPr>
+          <w:color w:val="FF0000"/>
+        </w:rPr>
+        <w:t>IMG</w:t>
+      </w:r>
+      <w:bookmarkStart w:id="0" w:name="_GoBack"/>
+      <w:bookmarkEnd w:id="0"/>
+    </w:p>
+    <w:p>
+      <w:pPr>
+        <w:pStyle w:val="Paragraphedeliste"/>
+        <w:numPr>
+          <w:ilvl w:val="0"/>
+          <w:numId w:val="27"/>
+        </w:numPr>
+      </w:pPr>
+      <w:r>
+        <w:t xml:space="preserve">Appuyer sur </w:t>
+      </w:r>
+      <w:r>
+        <w:t>« </w:t>
+      </w:r>
+      <w:proofErr w:type="spellStart"/>
+      <w:r>
+        <w:t>S</w:t>
+      </w:r>
+      <w:r>
+        <w:t>end</w:t>
+      </w:r>
+      <w:proofErr w:type="spellEnd"/>
+      <w:r>
+        <w:t> »</w:t>
+      </w:r>
+      <w:r>
+        <w:t xml:space="preserve"> pour envoyer le(s) fichier(s) joint(s) </w:t>
       </w:r>
     </w:p>
     <w:p/>
     <w:p/>
+    <w:p/>
     <w:p>
       <w:pPr>
         <w:pStyle w:val="Titre2"/>
       </w:pPr>
       <w:r>
-        <w:t xml:space="preserve">Choix d’architecture </w:t>
-      </w:r>
-      <w:r>
-        <w:t xml:space="preserve">et design </w:t>
-      </w:r>
-    </w:p>
+        <w:t xml:space="preserve">Procédures de tests et de validation </w:t>
+      </w:r>
+    </w:p>
+    <w:p/>
     <w:p>
       <w:pPr>
         <w:pStyle w:val="Titre4"/>
       </w:pPr>
       <w:r>
-        <w:t xml:space="preserve">Design Client MVC </w:t>
-      </w:r>
-    </w:p>
-    <w:p>
-      <w:pPr>
-        <w:pStyle w:val="Paragraphedeliste"/>
-        <w:numPr>
-          <w:ilvl w:val="0"/>
-          <w:numId w:val="15"/>
-        </w:numPr>
-      </w:pPr>
-      <w:r>
-        <w:t>Séparation du code logique et de l’interface graphique</w:t>
-      </w:r>
-    </w:p>
-    <w:p>
-      <w:pPr>
-        <w:pStyle w:val="Paragraphedeliste"/>
-        <w:numPr>
-          <w:ilvl w:val="0"/>
-          <w:numId w:val="15"/>
-        </w:numPr>
-      </w:pPr>
-      <w:r>
-        <w:t>Permet de réutiliser le model si un changement d’interface graphique s’impose s</w:t>
+        <w:t xml:space="preserve">Test Unitaire </w:t>
       </w:r>
     </w:p>
     <w:p/>
     <w:p>
+      <w:r>
+        <w:t xml:space="preserve">Les tests unitaires permettent de tester des fonctions ou </w:t>
+      </w:r>
+      <w:r>
+        <w:t>des unités</w:t>
+      </w:r>
+      <w:r>
+        <w:t xml:space="preserve"> de façons isoler</w:t>
+      </w:r>
+      <w:r>
+        <w:t>, sans dépendance extérieur,</w:t>
+      </w:r>
+      <w:r>
+        <w:t xml:space="preserve"> pour s’assurer de </w:t>
+      </w:r>
+      <w:r>
+        <w:t xml:space="preserve">leurs bons fonctionnements au fur et à mesure de l’évolution de l’application. </w:t>
+      </w:r>
+    </w:p>
+    <w:p/>
+    <w:p>
+      <w:r>
+        <w:t xml:space="preserve">Nous avons effectué des tests unitaires sur </w:t>
+      </w:r>
+      <w:r>
+        <w:t>les fonctions de sérialisation, car</w:t>
+      </w:r>
+      <w:r>
+        <w:t xml:space="preserve"> </w:t>
+      </w:r>
+      <w:r>
+        <w:t>leur non-fonctionnement</w:t>
+      </w:r>
+      <w:r>
+        <w:t xml:space="preserve"> peut passer souvent inaperçu durant un long moment. </w:t>
+      </w:r>
+    </w:p>
+    <w:p/>
+    <w:p>
       <w:pPr>
         <w:pStyle w:val="Titre4"/>
-        <w:rPr>
-          <w:lang w:val="en-US"/>
-        </w:rPr>
-      </w:pPr>
-      <w:r>
-        <w:rPr>
-          <w:lang w:val="en-US"/>
-        </w:rPr>
-        <w:t>Architecture 3 tier</w:t>
-      </w:r>
-    </w:p>
-    <w:p>
-      <w:pPr>
-        <w:rPr>
-          <w:lang w:val="en-US"/>
-        </w:rPr>
-      </w:pPr>
-    </w:p>
+      </w:pPr>
+      <w:r>
+        <w:t xml:space="preserve">Test d’intégration </w:t>
+      </w:r>
+    </w:p>
+    <w:p/>
+    <w:p>
+      <w:r>
+        <w:t>Les tests d’intégration permettent de tester une fonctionnalité du système</w:t>
+      </w:r>
+      <w:r>
+        <w:t xml:space="preserve"> dans une situation similaire à une situation d’utilisation réel. </w:t>
+      </w:r>
+    </w:p>
+    <w:p/>
+    <w:p>
+      <w:pPr>
+        <w:rPr>
+          <w:b/>
+          <w:bCs/>
+        </w:rPr>
+      </w:pPr>
+      <w:r>
+        <w:rPr>
+          <w:b/>
+          <w:bCs/>
+        </w:rPr>
+        <w:t>Test d</w:t>
+      </w:r>
+      <w:r>
+        <w:rPr>
+          <w:b/>
+          <w:bCs/>
+        </w:rPr>
+        <w:t>u</w:t>
+      </w:r>
+      <w:r>
+        <w:rPr>
+          <w:b/>
+          <w:bCs/>
+        </w:rPr>
+        <w:t xml:space="preserve"> </w:t>
+      </w:r>
+      <w:r>
+        <w:rPr>
+          <w:b/>
+          <w:bCs/>
+        </w:rPr>
+        <w:t xml:space="preserve">service de présence </w:t>
+      </w:r>
+    </w:p>
+    <w:p>
+      <w:r>
+        <w:t xml:space="preserve">Le service de présence à d’abord été testé en isolation avec des outils générateur de requêtes http tel que RESTED. </w:t>
+      </w:r>
+    </w:p>
+    <w:p>
+      <w:r>
+        <w:t>Cela nous a permis de s’assurer du fonctionnement du webservice indépendamment du client</w:t>
+      </w:r>
+      <w:r>
+        <w:t xml:space="preserve">, avec la possibilité d’envoyer un nombre important de requête pour tester la </w:t>
+      </w:r>
+      <w:r>
+        <w:t xml:space="preserve">robustesse du service. </w:t>
+      </w:r>
+    </w:p>
+    <w:p/>
+    <w:p>
+      <w:pPr>
+        <w:rPr>
+          <w:b/>
+          <w:bCs/>
+        </w:rPr>
+      </w:pPr>
+      <w:r>
+        <w:rPr>
+          <w:b/>
+          <w:bCs/>
+        </w:rPr>
+        <w:t xml:space="preserve">Test client </w:t>
+      </w:r>
+    </w:p>
+    <w:p>
+      <w:r>
+        <w:t>L</w:t>
+      </w:r>
+      <w:r>
+        <w:t xml:space="preserve">e test des communications locales a été effectué avec plusieurs PC sur un même réseau local. </w:t>
+      </w:r>
+    </w:p>
+    <w:p/>
+    <w:p>
+      <w:r>
+        <w:t>Pour tester les communications avec un client distant, utilisant le service de présence pour la phase de découverte, nous avons modifier notre programme de façons à ce qu’il n’utilise plus les fonctionnalités de découverte locale.</w:t>
+      </w:r>
+    </w:p>
+    <w:p>
+      <w:r>
+        <w:t xml:space="preserve">Ce paramètre « test » peut-être changer de façons simple en modifiant une propriété du fichier </w:t>
+      </w:r>
+      <w:proofErr w:type="spellStart"/>
+      <w:proofErr w:type="gramStart"/>
+      <w:r>
+        <w:t>config.properties</w:t>
+      </w:r>
+      <w:proofErr w:type="spellEnd"/>
+      <w:proofErr w:type="gramEnd"/>
+    </w:p>
+    <w:p>
+      <w:r>
+        <w:t xml:space="preserve">Ce mode « test » nous permet également de lancer </w:t>
+      </w:r>
+      <w:r>
+        <w:t>plusieurs clients distants</w:t>
+      </w:r>
+      <w:r>
+        <w:t xml:space="preserve"> sur une même machine, car </w:t>
+      </w:r>
+      <w:r>
+        <w:t>toutes les dépendances liées</w:t>
+      </w:r>
+      <w:r>
+        <w:t xml:space="preserve"> à la machine local comme </w:t>
+      </w:r>
+      <w:proofErr w:type="spellStart"/>
+      <w:r>
+        <w:t>l’id</w:t>
+      </w:r>
+      <w:proofErr w:type="spellEnd"/>
+      <w:r>
+        <w:t xml:space="preserve"> ou le dossier de l’application on était </w:t>
+      </w:r>
+      <w:r>
+        <w:t>remplacé</w:t>
+      </w:r>
+      <w:r>
+        <w:t xml:space="preserve">. </w:t>
+      </w:r>
+    </w:p>
+    <w:p/>
     <w:p>
       <w:pPr>
         <w:pStyle w:val="Titre4"/>
-        <w:rPr>
-          <w:lang w:val="en-US"/>
-        </w:rPr>
-      </w:pPr>
-      <w:r>
-        <w:rPr>
-          <w:lang w:val="en-US"/>
-        </w:rPr>
-        <w:t xml:space="preserve">Webservice REST &amp; Servlet </w:t>
-      </w:r>
-    </w:p>
-    <w:p>
-      <w:pPr>
-        <w:rPr>
-          <w:lang w:val="en-US"/>
-        </w:rPr>
-      </w:pPr>
-    </w:p>
+      </w:pPr>
+      <w:r>
+        <w:t xml:space="preserve">Automatisation avec Maven </w:t>
+      </w:r>
+      <w:r>
+        <w:t xml:space="preserve"> </w:t>
+      </w:r>
+    </w:p>
+    <w:p>
+      <w:pPr>
+        <w:spacing w:after="40"/>
+      </w:pPr>
+    </w:p>
+    <w:p>
+      <w:r>
+        <w:t xml:space="preserve">Grâce à </w:t>
+      </w:r>
+      <w:proofErr w:type="spellStart"/>
+      <w:r>
+        <w:t>maven</w:t>
+      </w:r>
+      <w:proofErr w:type="spellEnd"/>
+      <w:r>
+        <w:t xml:space="preserve">, nos tests s’exécutent automatiquement lors de la génération du .jar. </w:t>
+      </w:r>
+    </w:p>
+    <w:p>
+      <w:r>
+        <w:t xml:space="preserve">Ceci nous assure que ce que nous testons fonctionnement sans manuellement lancer les tests. </w:t>
+      </w:r>
+    </w:p>
+    <w:p/>
+    <w:p>
+      <w:pPr>
+        <w:pStyle w:val="Titre2"/>
+      </w:pPr>
+      <w:r>
+        <w:t xml:space="preserve">Amélioration possible </w:t>
+      </w:r>
+    </w:p>
+    <w:p/>
     <w:p>
       <w:pPr>
         <w:pStyle w:val="Titre4"/>
-        <w:rPr>
-          <w:lang w:val="en-US"/>
-        </w:rPr>
-      </w:pPr>
-      <w:r>
-        <w:rPr>
-          <w:lang w:val="en-US"/>
-        </w:rPr>
-        <w:t xml:space="preserve">Embedded Database </w:t>
-      </w:r>
-    </w:p>
-    <w:p>
-      <w:pPr>
-        <w:pStyle w:val="Paragraphedeliste"/>
-        <w:numPr>
-          <w:ilvl w:val="0"/>
-          <w:numId w:val="16"/>
-        </w:numPr>
-      </w:pPr>
-      <w:r>
-        <w:t xml:space="preserve">Pas dépend d’un serveur </w:t>
-      </w:r>
-    </w:p>
-    <w:p>
-      <w:pPr>
-        <w:pStyle w:val="Paragraphedeliste"/>
-        <w:numPr>
-          <w:ilvl w:val="0"/>
-          <w:numId w:val="16"/>
-        </w:numPr>
-      </w:pPr>
-      <w:r>
-        <w:lastRenderedPageBreak/>
-        <w:t xml:space="preserve">Suffisant pour le type de donnée stocké </w:t>
+      </w:pPr>
+      <w:r>
+        <w:t xml:space="preserve">Authentification </w:t>
+      </w:r>
+      <w:r>
+        <w:t xml:space="preserve">pour le service de présence </w:t>
+      </w:r>
+    </w:p>
+    <w:p>
+      <w:r>
+        <w:t>Une fonctionnalité d’authentification permettant de filtrer les requêtes arrivant au</w:t>
+      </w:r>
+      <w:r>
+        <w:t xml:space="preserve"> </w:t>
+      </w:r>
+      <w:r>
+        <w:t xml:space="preserve">service web </w:t>
+      </w:r>
+      <w:r>
+        <w:t xml:space="preserve">permettrait d’avoir un système plus sécuriser et moins </w:t>
+      </w:r>
+      <w:r>
+        <w:t>vulnérable</w:t>
+      </w:r>
+      <w:r>
+        <w:t xml:space="preserve"> aux attaques de déni de service. </w:t>
+      </w:r>
+    </w:p>
+    <w:p>
+      <w:pPr>
+        <w:pStyle w:val="Titre4"/>
+      </w:pPr>
+      <w:r>
+        <w:t xml:space="preserve">Test </w:t>
+      </w:r>
+    </w:p>
+    <w:p>
+      <w:r>
+        <w:t>L’ajout d’un panel de test unitaire plus important, couvrant la majorité des fonctions de l’application permettrait un</w:t>
+      </w:r>
+      <w:r>
+        <w:t xml:space="preserve"> débogage plus rapide. </w:t>
+      </w:r>
+    </w:p>
+    <w:p>
+      <w:r>
+        <w:t>Ces tests</w:t>
+      </w:r>
+      <w:r>
+        <w:t xml:space="preserve"> pourraient être facilités avec l’utilisation de </w:t>
+      </w:r>
+      <w:proofErr w:type="spellStart"/>
+      <w:r>
+        <w:t>framework</w:t>
+      </w:r>
+      <w:proofErr w:type="spellEnd"/>
+      <w:r>
+        <w:t xml:space="preserve"> de </w:t>
+      </w:r>
+      <w:proofErr w:type="spellStart"/>
+      <w:r>
+        <w:t>mock</w:t>
+      </w:r>
+      <w:proofErr w:type="spellEnd"/>
+      <w:r>
+        <w:t xml:space="preserve"> tel que </w:t>
+      </w:r>
+      <w:proofErr w:type="spellStart"/>
+      <w:r>
+        <w:t>mockito</w:t>
+      </w:r>
+      <w:proofErr w:type="spellEnd"/>
+      <w:r>
+        <w:t xml:space="preserve">. </w:t>
       </w:r>
     </w:p>
     <w:p/>
@@ -405,218 +2410,52 @@
         <w:pStyle w:val="Titre4"/>
       </w:pPr>
       <w:r>
-        <w:t xml:space="preserve">Amélioration possible </w:t>
-      </w:r>
-    </w:p>
-    <w:p>
-      <w:pPr>
-        <w:pStyle w:val="Paragraphedeliste"/>
-        <w:numPr>
-          <w:ilvl w:val="0"/>
-          <w:numId w:val="11"/>
-        </w:numPr>
-      </w:pPr>
-      <w:r>
-        <w:t xml:space="preserve">Authentification pour communiquer au service REST </w:t>
-      </w:r>
-    </w:p>
-    <w:p>
-      <w:pPr>
-        <w:pStyle w:val="Paragraphedeliste"/>
-        <w:numPr>
-          <w:ilvl w:val="0"/>
-          <w:numId w:val="11"/>
-        </w:numPr>
-      </w:pPr>
-      <w:proofErr w:type="spellStart"/>
-      <w:r>
-        <w:t>UserModel</w:t>
-      </w:r>
-      <w:proofErr w:type="spellEnd"/>
-      <w:r>
-        <w:t xml:space="preserve"> pour </w:t>
-      </w:r>
-      <w:proofErr w:type="spellStart"/>
-      <w:r>
-        <w:t>view</w:t>
-      </w:r>
-      <w:proofErr w:type="spellEnd"/>
+        <w:t xml:space="preserve">Diminuer interdépendance </w:t>
+      </w:r>
+      <w:r>
+        <w:t xml:space="preserve">et principes SOLID </w:t>
+      </w:r>
+    </w:p>
+    <w:p>
+      <w:r>
+        <w:t xml:space="preserve">Respecter et appliquer de façons plus strict les principes SOLID permettrait d’avoir une application plus évolutive </w:t>
+      </w:r>
+      <w:r>
+        <w:t xml:space="preserve">et plus facile à modifier. </w:t>
+      </w:r>
+    </w:p>
+    <w:p>
+      <w:r>
+        <w:t>Par exemple, diminuer la taille des méthodes pour qu’elle n’effectue qu’une tache précise</w:t>
+      </w:r>
+      <w:r>
+        <w:t xml:space="preserve">, et séparer des classes importantes comme </w:t>
+      </w:r>
+      <w:proofErr w:type="spellStart"/>
+      <w:r>
+        <w:t>CommunicationSystem</w:t>
+      </w:r>
+      <w:proofErr w:type="spellEnd"/>
+      <w:r>
+        <w:t xml:space="preserve"> en classe plus petite</w:t>
+      </w:r>
+      <w:r>
+        <w:t>s</w:t>
+      </w:r>
       <w:r>
         <w:t xml:space="preserve"> </w:t>
       </w:r>
-    </w:p>
-    <w:p>
-      <w:pPr>
-        <w:pStyle w:val="Paragraphedeliste"/>
-        <w:numPr>
-          <w:ilvl w:val="0"/>
-          <w:numId w:val="11"/>
-        </w:numPr>
-      </w:pPr>
-      <w:r>
-        <w:t xml:space="preserve">Utilisation de </w:t>
-      </w:r>
-      <w:proofErr w:type="spellStart"/>
-      <w:r>
-        <w:t>framework</w:t>
-      </w:r>
-      <w:proofErr w:type="spellEnd"/>
-      <w:r>
-        <w:t xml:space="preserve"> de </w:t>
-      </w:r>
-      <w:proofErr w:type="spellStart"/>
-      <w:r>
-        <w:t>mockage</w:t>
-      </w:r>
-      <w:proofErr w:type="spellEnd"/>
-      <w:r>
-        <w:t xml:space="preserve"> (</w:t>
-      </w:r>
-      <w:proofErr w:type="spellStart"/>
-      <w:r>
-        <w:t>mockito</w:t>
-      </w:r>
-      <w:proofErr w:type="spellEnd"/>
-      <w:r>
-        <w:t xml:space="preserve">) </w:t>
-      </w:r>
-    </w:p>
-    <w:p/>
-    <w:p>
-      <w:pPr>
-        <w:pStyle w:val="Titre2"/>
-      </w:pPr>
-      <w:r>
-        <w:t xml:space="preserve">Manuel </w:t>
-      </w:r>
-    </w:p>
-    <w:p>
-      <w:pPr>
-        <w:pStyle w:val="Titre4"/>
-      </w:pPr>
-      <w:r>
-        <w:t>Déploiement</w:t>
-      </w:r>
-      <w:r>
-        <w:t xml:space="preserve"> Client </w:t>
-      </w:r>
-    </w:p>
-    <w:p/>
-    <w:p>
-      <w:pPr>
-        <w:pStyle w:val="Titre4"/>
-      </w:pPr>
-      <w:r>
-        <w:t>Déploiement</w:t>
-      </w:r>
-      <w:r>
-        <w:t xml:space="preserve"> Service de présence </w:t>
-      </w:r>
-    </w:p>
-    <w:p/>
-    <w:p>
-      <w:pPr>
-        <w:pStyle w:val="Titre4"/>
-      </w:pPr>
-      <w:r>
-        <w:t xml:space="preserve">Utilisation </w:t>
-      </w:r>
-    </w:p>
-    <w:p/>
-    <w:p>
-      <w:pPr>
-        <w:pStyle w:val="Titre2"/>
-      </w:pPr>
-      <w:r>
-        <w:t xml:space="preserve">Procédures de tests et de validation </w:t>
-      </w:r>
-    </w:p>
-    <w:p/>
-    <w:p>
-      <w:pPr>
-        <w:pStyle w:val="Titre4"/>
-      </w:pPr>
-      <w:r>
-        <w:t xml:space="preserve">Test Unitaire </w:t>
-      </w:r>
-    </w:p>
-    <w:p>
-      <w:pPr>
-        <w:pStyle w:val="Paragraphedeliste"/>
-        <w:numPr>
-          <w:ilvl w:val="0"/>
-          <w:numId w:val="13"/>
-        </w:numPr>
-      </w:pPr>
-      <w:r>
-        <w:t xml:space="preserve">Permet de s’assurer que certaines méthodes continue de fonctionner </w:t>
-      </w:r>
-    </w:p>
-    <w:p/>
-    <w:p>
-      <w:pPr>
-        <w:pStyle w:val="Titre4"/>
-      </w:pPr>
-      <w:r>
-        <w:t xml:space="preserve">Test d’intégration </w:t>
-      </w:r>
-    </w:p>
-    <w:p>
-      <w:pPr>
-        <w:pStyle w:val="Paragraphedeliste"/>
-        <w:numPr>
-          <w:ilvl w:val="0"/>
-          <w:numId w:val="12"/>
-        </w:numPr>
-      </w:pPr>
-      <w:r>
-        <w:t xml:space="preserve">Utilisation de </w:t>
-      </w:r>
-      <w:proofErr w:type="spellStart"/>
-      <w:r>
-        <w:t>rested</w:t>
-      </w:r>
-      <w:proofErr w:type="spellEnd"/>
-      <w:r>
-        <w:t xml:space="preserve"> </w:t>
-      </w:r>
-    </w:p>
-    <w:p>
-      <w:pPr>
-        <w:pStyle w:val="Paragraphedeliste"/>
-        <w:numPr>
-          <w:ilvl w:val="0"/>
-          <w:numId w:val="12"/>
-        </w:numPr>
-      </w:pPr>
-      <w:r>
-        <w:t xml:space="preserve">Simulation utilisateur distant </w:t>
-      </w:r>
-    </w:p>
-    <w:p>
-      <w:pPr>
-        <w:pStyle w:val="Paragraphedeliste"/>
-        <w:numPr>
-          <w:ilvl w:val="0"/>
-          <w:numId w:val="12"/>
-        </w:numPr>
-      </w:pPr>
-      <w:r>
-        <w:t xml:space="preserve">Test local avec deux machines </w:t>
-      </w:r>
-    </w:p>
-    <w:p>
-      <w:r>
-        <w:t xml:space="preserve">… cherché type de test </w:t>
-      </w:r>
-    </w:p>
-    <w:p/>
-    <w:p>
-      <w:pPr>
-        <w:pStyle w:val="Titre4"/>
-      </w:pPr>
-      <w:r>
-        <w:t xml:space="preserve">Profiling </w:t>
+      <w:r>
+        <w:t xml:space="preserve">et </w:t>
+      </w:r>
+      <w:r>
+        <w:t>général</w:t>
+      </w:r>
+      <w:r>
+        <w:t>es</w:t>
+      </w:r>
+      <w:r>
+        <w:t xml:space="preserve">. </w:t>
       </w:r>
     </w:p>
     <w:p/>
@@ -633,6 +2472,119 @@
 <file path=word/numbering.xml><?xml version="1.0" encoding="utf-8"?>
 <w:numbering xmlns:wpc="http://schemas.microsoft.com/office/word/2010/wordprocessingCanvas" xmlns:cx="http://schemas.microsoft.com/office/drawing/2014/chartex" xmlns:cx1="http://schemas.microsoft.com/office/drawing/2015/9/8/chartex" xmlns:cx2="http://schemas.microsoft.com/office/drawing/2015/10/21/chartex" xmlns:cx3="http://schemas.microsoft.com/office/drawing/2016/5/9/chartex" xmlns:cx4="http://schemas.microsoft.com/office/drawing/2016/5/10/chartex" xmlns:cx5="http://schemas.microsoft.com/office/drawing/2016/5/11/chartex" xmlns:cx6="http://schemas.microsoft.com/office/drawing/2016/5/12/chartex" xmlns:cx7="http://schemas.microsoft.com/office/drawing/2016/5/13/chartex" xmlns:cx8="http://schemas.microsoft.com/office/drawing/2016/5/14/chartex" xmlns:mc="http://schemas.openxmlformats.org/markup-compatibility/2006" xmlns:aink="http://schemas.microsoft.com/office/drawing/2016/ink" xmlns:am3d="http://schemas.microsoft.com/office/drawing/2017/model3d" xmlns:o="urn:schemas-microsoft-com:office:office" xmlns:r="http://schemas.openxmlformats.org/officeDocument/2006/relationships" xmlns:m="http://schemas.openxmlformats.org/officeDocument/2006/math" xmlns:v="urn:schemas-microsoft-com:vml" xmlns:wp14="http://schemas.microsoft.com/office/word/2010/wordprocessingDrawing" xmlns:wp="http://schemas.openxmlformats.org/drawingml/2006/wordprocessingDrawing" xmlns:w10="urn:schemas-microsoft-com:office:word" xmlns:w="http://schemas.openxmlformats.org/wordprocessingml/2006/main" xmlns:w14="http://schemas.microsoft.com/office/word/2010/wordml" xmlns:w15="http://schemas.microsoft.com/office/word/2012/wordml" xmlns:w16cid="http://schemas.microsoft.com/office/word/2016/wordml/cid" xmlns:w16se="http://schemas.microsoft.com/office/word/2015/wordml/symex" xmlns:wpg="http://schemas.microsoft.com/office/word/2010/wordprocessingGroup" xmlns:wpi="http://schemas.microsoft.com/office/word/2010/wordprocessingInk" xmlns:wne="http://schemas.microsoft.com/office/word/2006/wordml" xmlns:wps="http://schemas.microsoft.com/office/word/2010/wordprocessingShape" mc:Ignorable="w14 w15 w16se w16cid wp14">
   <w:abstractNum w:abstractNumId="0" w15:restartNumberingAfterBreak="0">
+    <w:nsid w:val="07422CD7"/>
+    <w:multiLevelType w:val="multilevel"/>
+    <w:tmpl w:val="040C0021"/>
+    <w:lvl w:ilvl="0">
+      <w:start w:val="1"/>
+      <w:numFmt w:val="bullet"/>
+      <w:lvlText w:val=""/>
+      <w:lvlJc w:val="left"/>
+      <w:pPr>
+        <w:ind w:left="360" w:hanging="360"/>
+      </w:pPr>
+      <w:rPr>
+        <w:rFonts w:ascii="Wingdings" w:hAnsi="Wingdings" w:hint="default"/>
+      </w:rPr>
+    </w:lvl>
+    <w:lvl w:ilvl="1">
+      <w:start w:val="1"/>
+      <w:numFmt w:val="bullet"/>
+      <w:lvlText w:val=""/>
+      <w:lvlJc w:val="left"/>
+      <w:pPr>
+        <w:ind w:left="720" w:hanging="360"/>
+      </w:pPr>
+      <w:rPr>
+        <w:rFonts w:ascii="Wingdings" w:hAnsi="Wingdings" w:hint="default"/>
+      </w:rPr>
+    </w:lvl>
+    <w:lvl w:ilvl="2">
+      <w:start w:val="1"/>
+      <w:numFmt w:val="bullet"/>
+      <w:lvlText w:val=""/>
+      <w:lvlJc w:val="left"/>
+      <w:pPr>
+        <w:ind w:left="1080" w:hanging="360"/>
+      </w:pPr>
+      <w:rPr>
+        <w:rFonts w:ascii="Wingdings" w:hAnsi="Wingdings" w:hint="default"/>
+      </w:rPr>
+    </w:lvl>
+    <w:lvl w:ilvl="3">
+      <w:start w:val="1"/>
+      <w:numFmt w:val="bullet"/>
+      <w:lvlText w:val=""/>
+      <w:lvlJc w:val="left"/>
+      <w:pPr>
+        <w:ind w:left="1440" w:hanging="360"/>
+      </w:pPr>
+      <w:rPr>
+        <w:rFonts w:ascii="Symbol" w:hAnsi="Symbol" w:hint="default"/>
+      </w:rPr>
+    </w:lvl>
+    <w:lvl w:ilvl="4">
+      <w:start w:val="1"/>
+      <w:numFmt w:val="bullet"/>
+      <w:lvlText w:val=""/>
+      <w:lvlJc w:val="left"/>
+      <w:pPr>
+        <w:ind w:left="1800" w:hanging="360"/>
+      </w:pPr>
+      <w:rPr>
+        <w:rFonts w:ascii="Symbol" w:hAnsi="Symbol" w:hint="default"/>
+      </w:rPr>
+    </w:lvl>
+    <w:lvl w:ilvl="5">
+      <w:start w:val="1"/>
+      <w:numFmt w:val="bullet"/>
+      <w:lvlText w:val=""/>
+      <w:lvlJc w:val="left"/>
+      <w:pPr>
+        <w:ind w:left="2160" w:hanging="360"/>
+      </w:pPr>
+      <w:rPr>
+        <w:rFonts w:ascii="Wingdings" w:hAnsi="Wingdings" w:hint="default"/>
+      </w:rPr>
+    </w:lvl>
+    <w:lvl w:ilvl="6">
+      <w:start w:val="1"/>
+      <w:numFmt w:val="bullet"/>
+      <w:lvlText w:val=""/>
+      <w:lvlJc w:val="left"/>
+      <w:pPr>
+        <w:ind w:left="2520" w:hanging="360"/>
+      </w:pPr>
+      <w:rPr>
+        <w:rFonts w:ascii="Wingdings" w:hAnsi="Wingdings" w:hint="default"/>
+      </w:rPr>
+    </w:lvl>
+    <w:lvl w:ilvl="7">
+      <w:start w:val="1"/>
+      <w:numFmt w:val="bullet"/>
+      <w:lvlText w:val=""/>
+      <w:lvlJc w:val="left"/>
+      <w:pPr>
+        <w:ind w:left="2880" w:hanging="360"/>
+      </w:pPr>
+      <w:rPr>
+        <w:rFonts w:ascii="Symbol" w:hAnsi="Symbol" w:hint="default"/>
+      </w:rPr>
+    </w:lvl>
+    <w:lvl w:ilvl="8">
+      <w:start w:val="1"/>
+      <w:numFmt w:val="bullet"/>
+      <w:lvlText w:val=""/>
+      <w:lvlJc w:val="left"/>
+      <w:pPr>
+        <w:ind w:left="3240" w:hanging="360"/>
+      </w:pPr>
+      <w:rPr>
+        <w:rFonts w:ascii="Symbol" w:hAnsi="Symbol" w:hint="default"/>
+      </w:rPr>
+    </w:lvl>
+  </w:abstractNum>
+  <w:abstractNum w:abstractNumId="1" w15:restartNumberingAfterBreak="0">
     <w:nsid w:val="111B6132"/>
     <w:multiLevelType w:val="multilevel"/>
     <w:tmpl w:val="040C0021"/>
@@ -745,7 +2697,233 @@
       </w:rPr>
     </w:lvl>
   </w:abstractNum>
-  <w:abstractNum w:abstractNumId="1" w15:restartNumberingAfterBreak="0">
+  <w:abstractNum w:abstractNumId="2" w15:restartNumberingAfterBreak="0">
+    <w:nsid w:val="154A5E46"/>
+    <w:multiLevelType w:val="multilevel"/>
+    <w:tmpl w:val="040C0021"/>
+    <w:lvl w:ilvl="0">
+      <w:start w:val="1"/>
+      <w:numFmt w:val="bullet"/>
+      <w:lvlText w:val=""/>
+      <w:lvlJc w:val="left"/>
+      <w:pPr>
+        <w:ind w:left="360" w:hanging="360"/>
+      </w:pPr>
+      <w:rPr>
+        <w:rFonts w:ascii="Wingdings" w:hAnsi="Wingdings" w:hint="default"/>
+      </w:rPr>
+    </w:lvl>
+    <w:lvl w:ilvl="1">
+      <w:start w:val="1"/>
+      <w:numFmt w:val="bullet"/>
+      <w:lvlText w:val=""/>
+      <w:lvlJc w:val="left"/>
+      <w:pPr>
+        <w:ind w:left="720" w:hanging="360"/>
+      </w:pPr>
+      <w:rPr>
+        <w:rFonts w:ascii="Wingdings" w:hAnsi="Wingdings" w:hint="default"/>
+      </w:rPr>
+    </w:lvl>
+    <w:lvl w:ilvl="2">
+      <w:start w:val="1"/>
+      <w:numFmt w:val="bullet"/>
+      <w:lvlText w:val=""/>
+      <w:lvlJc w:val="left"/>
+      <w:pPr>
+        <w:ind w:left="1080" w:hanging="360"/>
+      </w:pPr>
+      <w:rPr>
+        <w:rFonts w:ascii="Wingdings" w:hAnsi="Wingdings" w:hint="default"/>
+      </w:rPr>
+    </w:lvl>
+    <w:lvl w:ilvl="3">
+      <w:start w:val="1"/>
+      <w:numFmt w:val="bullet"/>
+      <w:lvlText w:val=""/>
+      <w:lvlJc w:val="left"/>
+      <w:pPr>
+        <w:ind w:left="1440" w:hanging="360"/>
+      </w:pPr>
+      <w:rPr>
+        <w:rFonts w:ascii="Symbol" w:hAnsi="Symbol" w:hint="default"/>
+      </w:rPr>
+    </w:lvl>
+    <w:lvl w:ilvl="4">
+      <w:start w:val="1"/>
+      <w:numFmt w:val="bullet"/>
+      <w:lvlText w:val=""/>
+      <w:lvlJc w:val="left"/>
+      <w:pPr>
+        <w:ind w:left="1800" w:hanging="360"/>
+      </w:pPr>
+      <w:rPr>
+        <w:rFonts w:ascii="Symbol" w:hAnsi="Symbol" w:hint="default"/>
+      </w:rPr>
+    </w:lvl>
+    <w:lvl w:ilvl="5">
+      <w:start w:val="1"/>
+      <w:numFmt w:val="bullet"/>
+      <w:lvlText w:val=""/>
+      <w:lvlJc w:val="left"/>
+      <w:pPr>
+        <w:ind w:left="2160" w:hanging="360"/>
+      </w:pPr>
+      <w:rPr>
+        <w:rFonts w:ascii="Wingdings" w:hAnsi="Wingdings" w:hint="default"/>
+      </w:rPr>
+    </w:lvl>
+    <w:lvl w:ilvl="6">
+      <w:start w:val="1"/>
+      <w:numFmt w:val="bullet"/>
+      <w:lvlText w:val=""/>
+      <w:lvlJc w:val="left"/>
+      <w:pPr>
+        <w:ind w:left="2520" w:hanging="360"/>
+      </w:pPr>
+      <w:rPr>
+        <w:rFonts w:ascii="Wingdings" w:hAnsi="Wingdings" w:hint="default"/>
+      </w:rPr>
+    </w:lvl>
+    <w:lvl w:ilvl="7">
+      <w:start w:val="1"/>
+      <w:numFmt w:val="bullet"/>
+      <w:lvlText w:val=""/>
+      <w:lvlJc w:val="left"/>
+      <w:pPr>
+        <w:ind w:left="2880" w:hanging="360"/>
+      </w:pPr>
+      <w:rPr>
+        <w:rFonts w:ascii="Symbol" w:hAnsi="Symbol" w:hint="default"/>
+      </w:rPr>
+    </w:lvl>
+    <w:lvl w:ilvl="8">
+      <w:start w:val="1"/>
+      <w:numFmt w:val="bullet"/>
+      <w:lvlText w:val=""/>
+      <w:lvlJc w:val="left"/>
+      <w:pPr>
+        <w:ind w:left="3240" w:hanging="360"/>
+      </w:pPr>
+      <w:rPr>
+        <w:rFonts w:ascii="Symbol" w:hAnsi="Symbol" w:hint="default"/>
+      </w:rPr>
+    </w:lvl>
+  </w:abstractNum>
+  <w:abstractNum w:abstractNumId="3" w15:restartNumberingAfterBreak="0">
+    <w:nsid w:val="1C3C5EB5"/>
+    <w:multiLevelType w:val="multilevel"/>
+    <w:tmpl w:val="040C0021"/>
+    <w:lvl w:ilvl="0">
+      <w:start w:val="1"/>
+      <w:numFmt w:val="bullet"/>
+      <w:lvlText w:val=""/>
+      <w:lvlJc w:val="left"/>
+      <w:pPr>
+        <w:ind w:left="360" w:hanging="360"/>
+      </w:pPr>
+      <w:rPr>
+        <w:rFonts w:ascii="Wingdings" w:hAnsi="Wingdings" w:hint="default"/>
+      </w:rPr>
+    </w:lvl>
+    <w:lvl w:ilvl="1">
+      <w:start w:val="1"/>
+      <w:numFmt w:val="bullet"/>
+      <w:lvlText w:val=""/>
+      <w:lvlJc w:val="left"/>
+      <w:pPr>
+        <w:ind w:left="720" w:hanging="360"/>
+      </w:pPr>
+      <w:rPr>
+        <w:rFonts w:ascii="Wingdings" w:hAnsi="Wingdings" w:hint="default"/>
+      </w:rPr>
+    </w:lvl>
+    <w:lvl w:ilvl="2">
+      <w:start w:val="1"/>
+      <w:numFmt w:val="bullet"/>
+      <w:lvlText w:val=""/>
+      <w:lvlJc w:val="left"/>
+      <w:pPr>
+        <w:ind w:left="1080" w:hanging="360"/>
+      </w:pPr>
+      <w:rPr>
+        <w:rFonts w:ascii="Wingdings" w:hAnsi="Wingdings" w:hint="default"/>
+      </w:rPr>
+    </w:lvl>
+    <w:lvl w:ilvl="3">
+      <w:start w:val="1"/>
+      <w:numFmt w:val="bullet"/>
+      <w:lvlText w:val=""/>
+      <w:lvlJc w:val="left"/>
+      <w:pPr>
+        <w:ind w:left="1440" w:hanging="360"/>
+      </w:pPr>
+      <w:rPr>
+        <w:rFonts w:ascii="Symbol" w:hAnsi="Symbol" w:hint="default"/>
+      </w:rPr>
+    </w:lvl>
+    <w:lvl w:ilvl="4">
+      <w:start w:val="1"/>
+      <w:numFmt w:val="bullet"/>
+      <w:lvlText w:val=""/>
+      <w:lvlJc w:val="left"/>
+      <w:pPr>
+        <w:ind w:left="1800" w:hanging="360"/>
+      </w:pPr>
+      <w:rPr>
+        <w:rFonts w:ascii="Symbol" w:hAnsi="Symbol" w:hint="default"/>
+      </w:rPr>
+    </w:lvl>
+    <w:lvl w:ilvl="5">
+      <w:start w:val="1"/>
+      <w:numFmt w:val="bullet"/>
+      <w:lvlText w:val=""/>
+      <w:lvlJc w:val="left"/>
+      <w:pPr>
+        <w:ind w:left="2160" w:hanging="360"/>
+      </w:pPr>
+      <w:rPr>
+        <w:rFonts w:ascii="Wingdings" w:hAnsi="Wingdings" w:hint="default"/>
+      </w:rPr>
+    </w:lvl>
+    <w:lvl w:ilvl="6">
+      <w:start w:val="1"/>
+      <w:numFmt w:val="bullet"/>
+      <w:lvlText w:val=""/>
+      <w:lvlJc w:val="left"/>
+      <w:pPr>
+        <w:ind w:left="2520" w:hanging="360"/>
+      </w:pPr>
+      <w:rPr>
+        <w:rFonts w:ascii="Wingdings" w:hAnsi="Wingdings" w:hint="default"/>
+      </w:rPr>
+    </w:lvl>
+    <w:lvl w:ilvl="7">
+      <w:start w:val="1"/>
+      <w:numFmt w:val="bullet"/>
+      <w:lvlText w:val=""/>
+      <w:lvlJc w:val="left"/>
+      <w:pPr>
+        <w:ind w:left="2880" w:hanging="360"/>
+      </w:pPr>
+      <w:rPr>
+        <w:rFonts w:ascii="Symbol" w:hAnsi="Symbol" w:hint="default"/>
+      </w:rPr>
+    </w:lvl>
+    <w:lvl w:ilvl="8">
+      <w:start w:val="1"/>
+      <w:numFmt w:val="bullet"/>
+      <w:lvlText w:val=""/>
+      <w:lvlJc w:val="left"/>
+      <w:pPr>
+        <w:ind w:left="3240" w:hanging="360"/>
+      </w:pPr>
+      <w:rPr>
+        <w:rFonts w:ascii="Symbol" w:hAnsi="Symbol" w:hint="default"/>
+      </w:rPr>
+    </w:lvl>
+  </w:abstractNum>
+  <w:abstractNum w:abstractNumId="4" w15:restartNumberingAfterBreak="0">
     <w:nsid w:val="1CAF2C1E"/>
     <w:multiLevelType w:val="multilevel"/>
     <w:tmpl w:val="040C0021"/>
@@ -858,7 +3036,7 @@
       </w:rPr>
     </w:lvl>
   </w:abstractNum>
-  <w:abstractNum w:abstractNumId="2" w15:restartNumberingAfterBreak="0">
+  <w:abstractNum w:abstractNumId="5" w15:restartNumberingAfterBreak="0">
     <w:nsid w:val="2A455835"/>
     <w:multiLevelType w:val="multilevel"/>
     <w:tmpl w:val="040C0021"/>
@@ -971,7 +3149,7 @@
       </w:rPr>
     </w:lvl>
   </w:abstractNum>
-  <w:abstractNum w:abstractNumId="3" w15:restartNumberingAfterBreak="0">
+  <w:abstractNum w:abstractNumId="6" w15:restartNumberingAfterBreak="0">
     <w:nsid w:val="2BC73733"/>
     <w:multiLevelType w:val="multilevel"/>
     <w:tmpl w:val="040C0021"/>
@@ -1084,7 +3262,346 @@
       </w:rPr>
     </w:lvl>
   </w:abstractNum>
-  <w:abstractNum w:abstractNumId="4" w15:restartNumberingAfterBreak="0">
+  <w:abstractNum w:abstractNumId="7" w15:restartNumberingAfterBreak="0">
+    <w:nsid w:val="307C33B3"/>
+    <w:multiLevelType w:val="multilevel"/>
+    <w:tmpl w:val="040C0021"/>
+    <w:lvl w:ilvl="0">
+      <w:start w:val="1"/>
+      <w:numFmt w:val="bullet"/>
+      <w:lvlText w:val=""/>
+      <w:lvlJc w:val="left"/>
+      <w:pPr>
+        <w:ind w:left="360" w:hanging="360"/>
+      </w:pPr>
+      <w:rPr>
+        <w:rFonts w:ascii="Wingdings" w:hAnsi="Wingdings" w:hint="default"/>
+      </w:rPr>
+    </w:lvl>
+    <w:lvl w:ilvl="1">
+      <w:start w:val="1"/>
+      <w:numFmt w:val="bullet"/>
+      <w:lvlText w:val=""/>
+      <w:lvlJc w:val="left"/>
+      <w:pPr>
+        <w:ind w:left="720" w:hanging="360"/>
+      </w:pPr>
+      <w:rPr>
+        <w:rFonts w:ascii="Wingdings" w:hAnsi="Wingdings" w:hint="default"/>
+      </w:rPr>
+    </w:lvl>
+    <w:lvl w:ilvl="2">
+      <w:start w:val="1"/>
+      <w:numFmt w:val="bullet"/>
+      <w:lvlText w:val=""/>
+      <w:lvlJc w:val="left"/>
+      <w:pPr>
+        <w:ind w:left="1080" w:hanging="360"/>
+      </w:pPr>
+      <w:rPr>
+        <w:rFonts w:ascii="Wingdings" w:hAnsi="Wingdings" w:hint="default"/>
+      </w:rPr>
+    </w:lvl>
+    <w:lvl w:ilvl="3">
+      <w:start w:val="1"/>
+      <w:numFmt w:val="bullet"/>
+      <w:lvlText w:val=""/>
+      <w:lvlJc w:val="left"/>
+      <w:pPr>
+        <w:ind w:left="1440" w:hanging="360"/>
+      </w:pPr>
+      <w:rPr>
+        <w:rFonts w:ascii="Symbol" w:hAnsi="Symbol" w:hint="default"/>
+      </w:rPr>
+    </w:lvl>
+    <w:lvl w:ilvl="4">
+      <w:start w:val="1"/>
+      <w:numFmt w:val="bullet"/>
+      <w:lvlText w:val=""/>
+      <w:lvlJc w:val="left"/>
+      <w:pPr>
+        <w:ind w:left="1800" w:hanging="360"/>
+      </w:pPr>
+      <w:rPr>
+        <w:rFonts w:ascii="Symbol" w:hAnsi="Symbol" w:hint="default"/>
+      </w:rPr>
+    </w:lvl>
+    <w:lvl w:ilvl="5">
+      <w:start w:val="1"/>
+      <w:numFmt w:val="bullet"/>
+      <w:lvlText w:val=""/>
+      <w:lvlJc w:val="left"/>
+      <w:pPr>
+        <w:ind w:left="2160" w:hanging="360"/>
+      </w:pPr>
+      <w:rPr>
+        <w:rFonts w:ascii="Wingdings" w:hAnsi="Wingdings" w:hint="default"/>
+      </w:rPr>
+    </w:lvl>
+    <w:lvl w:ilvl="6">
+      <w:start w:val="1"/>
+      <w:numFmt w:val="bullet"/>
+      <w:lvlText w:val=""/>
+      <w:lvlJc w:val="left"/>
+      <w:pPr>
+        <w:ind w:left="2520" w:hanging="360"/>
+      </w:pPr>
+      <w:rPr>
+        <w:rFonts w:ascii="Wingdings" w:hAnsi="Wingdings" w:hint="default"/>
+      </w:rPr>
+    </w:lvl>
+    <w:lvl w:ilvl="7">
+      <w:start w:val="1"/>
+      <w:numFmt w:val="bullet"/>
+      <w:lvlText w:val=""/>
+      <w:lvlJc w:val="left"/>
+      <w:pPr>
+        <w:ind w:left="2880" w:hanging="360"/>
+      </w:pPr>
+      <w:rPr>
+        <w:rFonts w:ascii="Symbol" w:hAnsi="Symbol" w:hint="default"/>
+      </w:rPr>
+    </w:lvl>
+    <w:lvl w:ilvl="8">
+      <w:start w:val="1"/>
+      <w:numFmt w:val="bullet"/>
+      <w:lvlText w:val=""/>
+      <w:lvlJc w:val="left"/>
+      <w:pPr>
+        <w:ind w:left="3240" w:hanging="360"/>
+      </w:pPr>
+      <w:rPr>
+        <w:rFonts w:ascii="Symbol" w:hAnsi="Symbol" w:hint="default"/>
+      </w:rPr>
+    </w:lvl>
+  </w:abstractNum>
+  <w:abstractNum w:abstractNumId="8" w15:restartNumberingAfterBreak="0">
+    <w:nsid w:val="37156BB4"/>
+    <w:multiLevelType w:val="multilevel"/>
+    <w:tmpl w:val="040C0021"/>
+    <w:lvl w:ilvl="0">
+      <w:start w:val="1"/>
+      <w:numFmt w:val="bullet"/>
+      <w:lvlText w:val=""/>
+      <w:lvlJc w:val="left"/>
+      <w:pPr>
+        <w:ind w:left="360" w:hanging="360"/>
+      </w:pPr>
+      <w:rPr>
+        <w:rFonts w:ascii="Wingdings" w:hAnsi="Wingdings" w:hint="default"/>
+      </w:rPr>
+    </w:lvl>
+    <w:lvl w:ilvl="1">
+      <w:start w:val="1"/>
+      <w:numFmt w:val="bullet"/>
+      <w:lvlText w:val=""/>
+      <w:lvlJc w:val="left"/>
+      <w:pPr>
+        <w:ind w:left="720" w:hanging="360"/>
+      </w:pPr>
+      <w:rPr>
+        <w:rFonts w:ascii="Wingdings" w:hAnsi="Wingdings" w:hint="default"/>
+      </w:rPr>
+    </w:lvl>
+    <w:lvl w:ilvl="2">
+      <w:start w:val="1"/>
+      <w:numFmt w:val="bullet"/>
+      <w:lvlText w:val=""/>
+      <w:lvlJc w:val="left"/>
+      <w:pPr>
+        <w:ind w:left="1080" w:hanging="360"/>
+      </w:pPr>
+      <w:rPr>
+        <w:rFonts w:ascii="Wingdings" w:hAnsi="Wingdings" w:hint="default"/>
+      </w:rPr>
+    </w:lvl>
+    <w:lvl w:ilvl="3">
+      <w:start w:val="1"/>
+      <w:numFmt w:val="bullet"/>
+      <w:lvlText w:val=""/>
+      <w:lvlJc w:val="left"/>
+      <w:pPr>
+        <w:ind w:left="1440" w:hanging="360"/>
+      </w:pPr>
+      <w:rPr>
+        <w:rFonts w:ascii="Symbol" w:hAnsi="Symbol" w:hint="default"/>
+      </w:rPr>
+    </w:lvl>
+    <w:lvl w:ilvl="4">
+      <w:start w:val="1"/>
+      <w:numFmt w:val="bullet"/>
+      <w:lvlText w:val=""/>
+      <w:lvlJc w:val="left"/>
+      <w:pPr>
+        <w:ind w:left="1800" w:hanging="360"/>
+      </w:pPr>
+      <w:rPr>
+        <w:rFonts w:ascii="Symbol" w:hAnsi="Symbol" w:hint="default"/>
+      </w:rPr>
+    </w:lvl>
+    <w:lvl w:ilvl="5">
+      <w:start w:val="1"/>
+      <w:numFmt w:val="bullet"/>
+      <w:lvlText w:val=""/>
+      <w:lvlJc w:val="left"/>
+      <w:pPr>
+        <w:ind w:left="2160" w:hanging="360"/>
+      </w:pPr>
+      <w:rPr>
+        <w:rFonts w:ascii="Wingdings" w:hAnsi="Wingdings" w:hint="default"/>
+      </w:rPr>
+    </w:lvl>
+    <w:lvl w:ilvl="6">
+      <w:start w:val="1"/>
+      <w:numFmt w:val="bullet"/>
+      <w:lvlText w:val=""/>
+      <w:lvlJc w:val="left"/>
+      <w:pPr>
+        <w:ind w:left="2520" w:hanging="360"/>
+      </w:pPr>
+      <w:rPr>
+        <w:rFonts w:ascii="Wingdings" w:hAnsi="Wingdings" w:hint="default"/>
+      </w:rPr>
+    </w:lvl>
+    <w:lvl w:ilvl="7">
+      <w:start w:val="1"/>
+      <w:numFmt w:val="bullet"/>
+      <w:lvlText w:val=""/>
+      <w:lvlJc w:val="left"/>
+      <w:pPr>
+        <w:ind w:left="2880" w:hanging="360"/>
+      </w:pPr>
+      <w:rPr>
+        <w:rFonts w:ascii="Symbol" w:hAnsi="Symbol" w:hint="default"/>
+      </w:rPr>
+    </w:lvl>
+    <w:lvl w:ilvl="8">
+      <w:start w:val="1"/>
+      <w:numFmt w:val="bullet"/>
+      <w:lvlText w:val=""/>
+      <w:lvlJc w:val="left"/>
+      <w:pPr>
+        <w:ind w:left="3240" w:hanging="360"/>
+      </w:pPr>
+      <w:rPr>
+        <w:rFonts w:ascii="Symbol" w:hAnsi="Symbol" w:hint="default"/>
+      </w:rPr>
+    </w:lvl>
+  </w:abstractNum>
+  <w:abstractNum w:abstractNumId="9" w15:restartNumberingAfterBreak="0">
+    <w:nsid w:val="37416B55"/>
+    <w:multiLevelType w:val="multilevel"/>
+    <w:tmpl w:val="040C0021"/>
+    <w:lvl w:ilvl="0">
+      <w:start w:val="1"/>
+      <w:numFmt w:val="bullet"/>
+      <w:lvlText w:val=""/>
+      <w:lvlJc w:val="left"/>
+      <w:pPr>
+        <w:ind w:left="360" w:hanging="360"/>
+      </w:pPr>
+      <w:rPr>
+        <w:rFonts w:ascii="Wingdings" w:hAnsi="Wingdings" w:hint="default"/>
+      </w:rPr>
+    </w:lvl>
+    <w:lvl w:ilvl="1">
+      <w:start w:val="1"/>
+      <w:numFmt w:val="bullet"/>
+      <w:lvlText w:val=""/>
+      <w:lvlJc w:val="left"/>
+      <w:pPr>
+        <w:ind w:left="720" w:hanging="360"/>
+      </w:pPr>
+      <w:rPr>
+        <w:rFonts w:ascii="Wingdings" w:hAnsi="Wingdings" w:hint="default"/>
+      </w:rPr>
+    </w:lvl>
+    <w:lvl w:ilvl="2">
+      <w:start w:val="1"/>
+      <w:numFmt w:val="bullet"/>
+      <w:lvlText w:val=""/>
+      <w:lvlJc w:val="left"/>
+      <w:pPr>
+        <w:ind w:left="1080" w:hanging="360"/>
+      </w:pPr>
+      <w:rPr>
+        <w:rFonts w:ascii="Wingdings" w:hAnsi="Wingdings" w:hint="default"/>
+      </w:rPr>
+    </w:lvl>
+    <w:lvl w:ilvl="3">
+      <w:start w:val="1"/>
+      <w:numFmt w:val="bullet"/>
+      <w:lvlText w:val=""/>
+      <w:lvlJc w:val="left"/>
+      <w:pPr>
+        <w:ind w:left="1440" w:hanging="360"/>
+      </w:pPr>
+      <w:rPr>
+        <w:rFonts w:ascii="Symbol" w:hAnsi="Symbol" w:hint="default"/>
+      </w:rPr>
+    </w:lvl>
+    <w:lvl w:ilvl="4">
+      <w:start w:val="1"/>
+      <w:numFmt w:val="bullet"/>
+      <w:lvlText w:val=""/>
+      <w:lvlJc w:val="left"/>
+      <w:pPr>
+        <w:ind w:left="1800" w:hanging="360"/>
+      </w:pPr>
+      <w:rPr>
+        <w:rFonts w:ascii="Symbol" w:hAnsi="Symbol" w:hint="default"/>
+      </w:rPr>
+    </w:lvl>
+    <w:lvl w:ilvl="5">
+      <w:start w:val="1"/>
+      <w:numFmt w:val="bullet"/>
+      <w:lvlText w:val=""/>
+      <w:lvlJc w:val="left"/>
+      <w:pPr>
+        <w:ind w:left="2160" w:hanging="360"/>
+      </w:pPr>
+      <w:rPr>
+        <w:rFonts w:ascii="Wingdings" w:hAnsi="Wingdings" w:hint="default"/>
+      </w:rPr>
+    </w:lvl>
+    <w:lvl w:ilvl="6">
+      <w:start w:val="1"/>
+      <w:numFmt w:val="bullet"/>
+      <w:lvlText w:val=""/>
+      <w:lvlJc w:val="left"/>
+      <w:pPr>
+        <w:ind w:left="2520" w:hanging="360"/>
+      </w:pPr>
+      <w:rPr>
+        <w:rFonts w:ascii="Wingdings" w:hAnsi="Wingdings" w:hint="default"/>
+      </w:rPr>
+    </w:lvl>
+    <w:lvl w:ilvl="7">
+      <w:start w:val="1"/>
+      <w:numFmt w:val="bullet"/>
+      <w:lvlText w:val=""/>
+      <w:lvlJc w:val="left"/>
+      <w:pPr>
+        <w:ind w:left="2880" w:hanging="360"/>
+      </w:pPr>
+      <w:rPr>
+        <w:rFonts w:ascii="Symbol" w:hAnsi="Symbol" w:hint="default"/>
+      </w:rPr>
+    </w:lvl>
+    <w:lvl w:ilvl="8">
+      <w:start w:val="1"/>
+      <w:numFmt w:val="bullet"/>
+      <w:lvlText w:val=""/>
+      <w:lvlJc w:val="left"/>
+      <w:pPr>
+        <w:ind w:left="3240" w:hanging="360"/>
+      </w:pPr>
+      <w:rPr>
+        <w:rFonts w:ascii="Symbol" w:hAnsi="Symbol" w:hint="default"/>
+      </w:rPr>
+    </w:lvl>
+  </w:abstractNum>
+  <w:abstractNum w:abstractNumId="10" w15:restartNumberingAfterBreak="0">
     <w:nsid w:val="44F9503D"/>
     <w:multiLevelType w:val="multilevel"/>
     <w:tmpl w:val="040C0021"/>
@@ -1197,7 +3714,7 @@
       </w:rPr>
     </w:lvl>
   </w:abstractNum>
-  <w:abstractNum w:abstractNumId="5" w15:restartNumberingAfterBreak="0">
+  <w:abstractNum w:abstractNumId="11" w15:restartNumberingAfterBreak="0">
     <w:nsid w:val="48484897"/>
     <w:multiLevelType w:val="multilevel"/>
     <w:tmpl w:val="040C0021"/>
@@ -1310,7 +3827,120 @@
       </w:rPr>
     </w:lvl>
   </w:abstractNum>
-  <w:abstractNum w:abstractNumId="6" w15:restartNumberingAfterBreak="0">
+  <w:abstractNum w:abstractNumId="12" w15:restartNumberingAfterBreak="0">
+    <w:nsid w:val="4D7A04D8"/>
+    <w:multiLevelType w:val="multilevel"/>
+    <w:tmpl w:val="040C0021"/>
+    <w:lvl w:ilvl="0">
+      <w:start w:val="1"/>
+      <w:numFmt w:val="bullet"/>
+      <w:lvlText w:val=""/>
+      <w:lvlJc w:val="left"/>
+      <w:pPr>
+        <w:ind w:left="360" w:hanging="360"/>
+      </w:pPr>
+      <w:rPr>
+        <w:rFonts w:ascii="Wingdings" w:hAnsi="Wingdings" w:hint="default"/>
+      </w:rPr>
+    </w:lvl>
+    <w:lvl w:ilvl="1">
+      <w:start w:val="1"/>
+      <w:numFmt w:val="bullet"/>
+      <w:lvlText w:val=""/>
+      <w:lvlJc w:val="left"/>
+      <w:pPr>
+        <w:ind w:left="720" w:hanging="360"/>
+      </w:pPr>
+      <w:rPr>
+        <w:rFonts w:ascii="Wingdings" w:hAnsi="Wingdings" w:hint="default"/>
+      </w:rPr>
+    </w:lvl>
+    <w:lvl w:ilvl="2">
+      <w:start w:val="1"/>
+      <w:numFmt w:val="bullet"/>
+      <w:lvlText w:val=""/>
+      <w:lvlJc w:val="left"/>
+      <w:pPr>
+        <w:ind w:left="1080" w:hanging="360"/>
+      </w:pPr>
+      <w:rPr>
+        <w:rFonts w:ascii="Wingdings" w:hAnsi="Wingdings" w:hint="default"/>
+      </w:rPr>
+    </w:lvl>
+    <w:lvl w:ilvl="3">
+      <w:start w:val="1"/>
+      <w:numFmt w:val="bullet"/>
+      <w:lvlText w:val=""/>
+      <w:lvlJc w:val="left"/>
+      <w:pPr>
+        <w:ind w:left="1440" w:hanging="360"/>
+      </w:pPr>
+      <w:rPr>
+        <w:rFonts w:ascii="Symbol" w:hAnsi="Symbol" w:hint="default"/>
+      </w:rPr>
+    </w:lvl>
+    <w:lvl w:ilvl="4">
+      <w:start w:val="1"/>
+      <w:numFmt w:val="bullet"/>
+      <w:lvlText w:val=""/>
+      <w:lvlJc w:val="left"/>
+      <w:pPr>
+        <w:ind w:left="1800" w:hanging="360"/>
+      </w:pPr>
+      <w:rPr>
+        <w:rFonts w:ascii="Symbol" w:hAnsi="Symbol" w:hint="default"/>
+      </w:rPr>
+    </w:lvl>
+    <w:lvl w:ilvl="5">
+      <w:start w:val="1"/>
+      <w:numFmt w:val="bullet"/>
+      <w:lvlText w:val=""/>
+      <w:lvlJc w:val="left"/>
+      <w:pPr>
+        <w:ind w:left="2160" w:hanging="360"/>
+      </w:pPr>
+      <w:rPr>
+        <w:rFonts w:ascii="Wingdings" w:hAnsi="Wingdings" w:hint="default"/>
+      </w:rPr>
+    </w:lvl>
+    <w:lvl w:ilvl="6">
+      <w:start w:val="1"/>
+      <w:numFmt w:val="bullet"/>
+      <w:lvlText w:val=""/>
+      <w:lvlJc w:val="left"/>
+      <w:pPr>
+        <w:ind w:left="2520" w:hanging="360"/>
+      </w:pPr>
+      <w:rPr>
+        <w:rFonts w:ascii="Wingdings" w:hAnsi="Wingdings" w:hint="default"/>
+      </w:rPr>
+    </w:lvl>
+    <w:lvl w:ilvl="7">
+      <w:start w:val="1"/>
+      <w:numFmt w:val="bullet"/>
+      <w:lvlText w:val=""/>
+      <w:lvlJc w:val="left"/>
+      <w:pPr>
+        <w:ind w:left="2880" w:hanging="360"/>
+      </w:pPr>
+      <w:rPr>
+        <w:rFonts w:ascii="Symbol" w:hAnsi="Symbol" w:hint="default"/>
+      </w:rPr>
+    </w:lvl>
+    <w:lvl w:ilvl="8">
+      <w:start w:val="1"/>
+      <w:numFmt w:val="bullet"/>
+      <w:lvlText w:val=""/>
+      <w:lvlJc w:val="left"/>
+      <w:pPr>
+        <w:ind w:left="3240" w:hanging="360"/>
+      </w:pPr>
+      <w:rPr>
+        <w:rFonts w:ascii="Symbol" w:hAnsi="Symbol" w:hint="default"/>
+      </w:rPr>
+    </w:lvl>
+  </w:abstractNum>
+  <w:abstractNum w:abstractNumId="13" w15:restartNumberingAfterBreak="0">
     <w:nsid w:val="5436596C"/>
     <w:multiLevelType w:val="multilevel"/>
     <w:tmpl w:val="040C0021"/>
@@ -1423,7 +4053,459 @@
       </w:rPr>
     </w:lvl>
   </w:abstractNum>
-  <w:abstractNum w:abstractNumId="7" w15:restartNumberingAfterBreak="0">
+  <w:abstractNum w:abstractNumId="14" w15:restartNumberingAfterBreak="0">
+    <w:nsid w:val="5B3F5A84"/>
+    <w:multiLevelType w:val="multilevel"/>
+    <w:tmpl w:val="040C0021"/>
+    <w:lvl w:ilvl="0">
+      <w:start w:val="1"/>
+      <w:numFmt w:val="bullet"/>
+      <w:lvlText w:val=""/>
+      <w:lvlJc w:val="left"/>
+      <w:pPr>
+        <w:ind w:left="360" w:hanging="360"/>
+      </w:pPr>
+      <w:rPr>
+        <w:rFonts w:ascii="Wingdings" w:hAnsi="Wingdings" w:hint="default"/>
+      </w:rPr>
+    </w:lvl>
+    <w:lvl w:ilvl="1">
+      <w:start w:val="1"/>
+      <w:numFmt w:val="bullet"/>
+      <w:lvlText w:val=""/>
+      <w:lvlJc w:val="left"/>
+      <w:pPr>
+        <w:ind w:left="720" w:hanging="360"/>
+      </w:pPr>
+      <w:rPr>
+        <w:rFonts w:ascii="Wingdings" w:hAnsi="Wingdings" w:hint="default"/>
+      </w:rPr>
+    </w:lvl>
+    <w:lvl w:ilvl="2">
+      <w:start w:val="1"/>
+      <w:numFmt w:val="bullet"/>
+      <w:lvlText w:val=""/>
+      <w:lvlJc w:val="left"/>
+      <w:pPr>
+        <w:ind w:left="1080" w:hanging="360"/>
+      </w:pPr>
+      <w:rPr>
+        <w:rFonts w:ascii="Wingdings" w:hAnsi="Wingdings" w:hint="default"/>
+      </w:rPr>
+    </w:lvl>
+    <w:lvl w:ilvl="3">
+      <w:start w:val="1"/>
+      <w:numFmt w:val="bullet"/>
+      <w:lvlText w:val=""/>
+      <w:lvlJc w:val="left"/>
+      <w:pPr>
+        <w:ind w:left="1440" w:hanging="360"/>
+      </w:pPr>
+      <w:rPr>
+        <w:rFonts w:ascii="Symbol" w:hAnsi="Symbol" w:hint="default"/>
+      </w:rPr>
+    </w:lvl>
+    <w:lvl w:ilvl="4">
+      <w:start w:val="1"/>
+      <w:numFmt w:val="bullet"/>
+      <w:lvlText w:val=""/>
+      <w:lvlJc w:val="left"/>
+      <w:pPr>
+        <w:ind w:left="1800" w:hanging="360"/>
+      </w:pPr>
+      <w:rPr>
+        <w:rFonts w:ascii="Symbol" w:hAnsi="Symbol" w:hint="default"/>
+      </w:rPr>
+    </w:lvl>
+    <w:lvl w:ilvl="5">
+      <w:start w:val="1"/>
+      <w:numFmt w:val="bullet"/>
+      <w:lvlText w:val=""/>
+      <w:lvlJc w:val="left"/>
+      <w:pPr>
+        <w:ind w:left="2160" w:hanging="360"/>
+      </w:pPr>
+      <w:rPr>
+        <w:rFonts w:ascii="Wingdings" w:hAnsi="Wingdings" w:hint="default"/>
+      </w:rPr>
+    </w:lvl>
+    <w:lvl w:ilvl="6">
+      <w:start w:val="1"/>
+      <w:numFmt w:val="bullet"/>
+      <w:lvlText w:val=""/>
+      <w:lvlJc w:val="left"/>
+      <w:pPr>
+        <w:ind w:left="2520" w:hanging="360"/>
+      </w:pPr>
+      <w:rPr>
+        <w:rFonts w:ascii="Wingdings" w:hAnsi="Wingdings" w:hint="default"/>
+      </w:rPr>
+    </w:lvl>
+    <w:lvl w:ilvl="7">
+      <w:start w:val="1"/>
+      <w:numFmt w:val="bullet"/>
+      <w:lvlText w:val=""/>
+      <w:lvlJc w:val="left"/>
+      <w:pPr>
+        <w:ind w:left="2880" w:hanging="360"/>
+      </w:pPr>
+      <w:rPr>
+        <w:rFonts w:ascii="Symbol" w:hAnsi="Symbol" w:hint="default"/>
+      </w:rPr>
+    </w:lvl>
+    <w:lvl w:ilvl="8">
+      <w:start w:val="1"/>
+      <w:numFmt w:val="bullet"/>
+      <w:lvlText w:val=""/>
+      <w:lvlJc w:val="left"/>
+      <w:pPr>
+        <w:ind w:left="3240" w:hanging="360"/>
+      </w:pPr>
+      <w:rPr>
+        <w:rFonts w:ascii="Symbol" w:hAnsi="Symbol" w:hint="default"/>
+      </w:rPr>
+    </w:lvl>
+  </w:abstractNum>
+  <w:abstractNum w:abstractNumId="15" w15:restartNumberingAfterBreak="0">
+    <w:nsid w:val="614E40B1"/>
+    <w:multiLevelType w:val="multilevel"/>
+    <w:tmpl w:val="040C0021"/>
+    <w:lvl w:ilvl="0">
+      <w:start w:val="1"/>
+      <w:numFmt w:val="bullet"/>
+      <w:lvlText w:val=""/>
+      <w:lvlJc w:val="left"/>
+      <w:pPr>
+        <w:ind w:left="360" w:hanging="360"/>
+      </w:pPr>
+      <w:rPr>
+        <w:rFonts w:ascii="Wingdings" w:hAnsi="Wingdings" w:hint="default"/>
+      </w:rPr>
+    </w:lvl>
+    <w:lvl w:ilvl="1">
+      <w:start w:val="1"/>
+      <w:numFmt w:val="bullet"/>
+      <w:lvlText w:val=""/>
+      <w:lvlJc w:val="left"/>
+      <w:pPr>
+        <w:ind w:left="720" w:hanging="360"/>
+      </w:pPr>
+      <w:rPr>
+        <w:rFonts w:ascii="Wingdings" w:hAnsi="Wingdings" w:hint="default"/>
+      </w:rPr>
+    </w:lvl>
+    <w:lvl w:ilvl="2">
+      <w:start w:val="1"/>
+      <w:numFmt w:val="bullet"/>
+      <w:lvlText w:val=""/>
+      <w:lvlJc w:val="left"/>
+      <w:pPr>
+        <w:ind w:left="1080" w:hanging="360"/>
+      </w:pPr>
+      <w:rPr>
+        <w:rFonts w:ascii="Wingdings" w:hAnsi="Wingdings" w:hint="default"/>
+      </w:rPr>
+    </w:lvl>
+    <w:lvl w:ilvl="3">
+      <w:start w:val="1"/>
+      <w:numFmt w:val="bullet"/>
+      <w:lvlText w:val=""/>
+      <w:lvlJc w:val="left"/>
+      <w:pPr>
+        <w:ind w:left="1440" w:hanging="360"/>
+      </w:pPr>
+      <w:rPr>
+        <w:rFonts w:ascii="Symbol" w:hAnsi="Symbol" w:hint="default"/>
+      </w:rPr>
+    </w:lvl>
+    <w:lvl w:ilvl="4">
+      <w:start w:val="1"/>
+      <w:numFmt w:val="bullet"/>
+      <w:lvlText w:val=""/>
+      <w:lvlJc w:val="left"/>
+      <w:pPr>
+        <w:ind w:left="1800" w:hanging="360"/>
+      </w:pPr>
+      <w:rPr>
+        <w:rFonts w:ascii="Symbol" w:hAnsi="Symbol" w:hint="default"/>
+      </w:rPr>
+    </w:lvl>
+    <w:lvl w:ilvl="5">
+      <w:start w:val="1"/>
+      <w:numFmt w:val="bullet"/>
+      <w:lvlText w:val=""/>
+      <w:lvlJc w:val="left"/>
+      <w:pPr>
+        <w:ind w:left="2160" w:hanging="360"/>
+      </w:pPr>
+      <w:rPr>
+        <w:rFonts w:ascii="Wingdings" w:hAnsi="Wingdings" w:hint="default"/>
+      </w:rPr>
+    </w:lvl>
+    <w:lvl w:ilvl="6">
+      <w:start w:val="1"/>
+      <w:numFmt w:val="bullet"/>
+      <w:lvlText w:val=""/>
+      <w:lvlJc w:val="left"/>
+      <w:pPr>
+        <w:ind w:left="2520" w:hanging="360"/>
+      </w:pPr>
+      <w:rPr>
+        <w:rFonts w:ascii="Wingdings" w:hAnsi="Wingdings" w:hint="default"/>
+      </w:rPr>
+    </w:lvl>
+    <w:lvl w:ilvl="7">
+      <w:start w:val="1"/>
+      <w:numFmt w:val="bullet"/>
+      <w:lvlText w:val=""/>
+      <w:lvlJc w:val="left"/>
+      <w:pPr>
+        <w:ind w:left="2880" w:hanging="360"/>
+      </w:pPr>
+      <w:rPr>
+        <w:rFonts w:ascii="Symbol" w:hAnsi="Symbol" w:hint="default"/>
+      </w:rPr>
+    </w:lvl>
+    <w:lvl w:ilvl="8">
+      <w:start w:val="1"/>
+      <w:numFmt w:val="bullet"/>
+      <w:lvlText w:val=""/>
+      <w:lvlJc w:val="left"/>
+      <w:pPr>
+        <w:ind w:left="3240" w:hanging="360"/>
+      </w:pPr>
+      <w:rPr>
+        <w:rFonts w:ascii="Symbol" w:hAnsi="Symbol" w:hint="default"/>
+      </w:rPr>
+    </w:lvl>
+  </w:abstractNum>
+  <w:abstractNum w:abstractNumId="16" w15:restartNumberingAfterBreak="0">
+    <w:nsid w:val="6A081568"/>
+    <w:multiLevelType w:val="multilevel"/>
+    <w:tmpl w:val="040C0021"/>
+    <w:lvl w:ilvl="0">
+      <w:start w:val="1"/>
+      <w:numFmt w:val="bullet"/>
+      <w:lvlText w:val=""/>
+      <w:lvlJc w:val="left"/>
+      <w:pPr>
+        <w:ind w:left="360" w:hanging="360"/>
+      </w:pPr>
+      <w:rPr>
+        <w:rFonts w:ascii="Wingdings" w:hAnsi="Wingdings" w:hint="default"/>
+      </w:rPr>
+    </w:lvl>
+    <w:lvl w:ilvl="1">
+      <w:start w:val="1"/>
+      <w:numFmt w:val="bullet"/>
+      <w:lvlText w:val=""/>
+      <w:lvlJc w:val="left"/>
+      <w:pPr>
+        <w:ind w:left="720" w:hanging="360"/>
+      </w:pPr>
+      <w:rPr>
+        <w:rFonts w:ascii="Wingdings" w:hAnsi="Wingdings" w:hint="default"/>
+      </w:rPr>
+    </w:lvl>
+    <w:lvl w:ilvl="2">
+      <w:start w:val="1"/>
+      <w:numFmt w:val="bullet"/>
+      <w:lvlText w:val=""/>
+      <w:lvlJc w:val="left"/>
+      <w:pPr>
+        <w:ind w:left="1080" w:hanging="360"/>
+      </w:pPr>
+      <w:rPr>
+        <w:rFonts w:ascii="Wingdings" w:hAnsi="Wingdings" w:hint="default"/>
+      </w:rPr>
+    </w:lvl>
+    <w:lvl w:ilvl="3">
+      <w:start w:val="1"/>
+      <w:numFmt w:val="bullet"/>
+      <w:lvlText w:val=""/>
+      <w:lvlJc w:val="left"/>
+      <w:pPr>
+        <w:ind w:left="1440" w:hanging="360"/>
+      </w:pPr>
+      <w:rPr>
+        <w:rFonts w:ascii="Symbol" w:hAnsi="Symbol" w:hint="default"/>
+      </w:rPr>
+    </w:lvl>
+    <w:lvl w:ilvl="4">
+      <w:start w:val="1"/>
+      <w:numFmt w:val="bullet"/>
+      <w:lvlText w:val=""/>
+      <w:lvlJc w:val="left"/>
+      <w:pPr>
+        <w:ind w:left="1800" w:hanging="360"/>
+      </w:pPr>
+      <w:rPr>
+        <w:rFonts w:ascii="Symbol" w:hAnsi="Symbol" w:hint="default"/>
+      </w:rPr>
+    </w:lvl>
+    <w:lvl w:ilvl="5">
+      <w:start w:val="1"/>
+      <w:numFmt w:val="bullet"/>
+      <w:lvlText w:val=""/>
+      <w:lvlJc w:val="left"/>
+      <w:pPr>
+        <w:ind w:left="2160" w:hanging="360"/>
+      </w:pPr>
+      <w:rPr>
+        <w:rFonts w:ascii="Wingdings" w:hAnsi="Wingdings" w:hint="default"/>
+      </w:rPr>
+    </w:lvl>
+    <w:lvl w:ilvl="6">
+      <w:start w:val="1"/>
+      <w:numFmt w:val="bullet"/>
+      <w:lvlText w:val=""/>
+      <w:lvlJc w:val="left"/>
+      <w:pPr>
+        <w:ind w:left="2520" w:hanging="360"/>
+      </w:pPr>
+      <w:rPr>
+        <w:rFonts w:ascii="Wingdings" w:hAnsi="Wingdings" w:hint="default"/>
+      </w:rPr>
+    </w:lvl>
+    <w:lvl w:ilvl="7">
+      <w:start w:val="1"/>
+      <w:numFmt w:val="bullet"/>
+      <w:lvlText w:val=""/>
+      <w:lvlJc w:val="left"/>
+      <w:pPr>
+        <w:ind w:left="2880" w:hanging="360"/>
+      </w:pPr>
+      <w:rPr>
+        <w:rFonts w:ascii="Symbol" w:hAnsi="Symbol" w:hint="default"/>
+      </w:rPr>
+    </w:lvl>
+    <w:lvl w:ilvl="8">
+      <w:start w:val="1"/>
+      <w:numFmt w:val="bullet"/>
+      <w:lvlText w:val=""/>
+      <w:lvlJc w:val="left"/>
+      <w:pPr>
+        <w:ind w:left="3240" w:hanging="360"/>
+      </w:pPr>
+      <w:rPr>
+        <w:rFonts w:ascii="Symbol" w:hAnsi="Symbol" w:hint="default"/>
+      </w:rPr>
+    </w:lvl>
+  </w:abstractNum>
+  <w:abstractNum w:abstractNumId="17" w15:restartNumberingAfterBreak="0">
+    <w:nsid w:val="6E754BE3"/>
+    <w:multiLevelType w:val="multilevel"/>
+    <w:tmpl w:val="040C0021"/>
+    <w:lvl w:ilvl="0">
+      <w:start w:val="1"/>
+      <w:numFmt w:val="bullet"/>
+      <w:lvlText w:val=""/>
+      <w:lvlJc w:val="left"/>
+      <w:pPr>
+        <w:ind w:left="360" w:hanging="360"/>
+      </w:pPr>
+      <w:rPr>
+        <w:rFonts w:ascii="Wingdings" w:hAnsi="Wingdings" w:hint="default"/>
+      </w:rPr>
+    </w:lvl>
+    <w:lvl w:ilvl="1">
+      <w:start w:val="1"/>
+      <w:numFmt w:val="bullet"/>
+      <w:lvlText w:val=""/>
+      <w:lvlJc w:val="left"/>
+      <w:pPr>
+        <w:ind w:left="720" w:hanging="360"/>
+      </w:pPr>
+      <w:rPr>
+        <w:rFonts w:ascii="Wingdings" w:hAnsi="Wingdings" w:hint="default"/>
+      </w:rPr>
+    </w:lvl>
+    <w:lvl w:ilvl="2">
+      <w:start w:val="1"/>
+      <w:numFmt w:val="bullet"/>
+      <w:lvlText w:val=""/>
+      <w:lvlJc w:val="left"/>
+      <w:pPr>
+        <w:ind w:left="1080" w:hanging="360"/>
+      </w:pPr>
+      <w:rPr>
+        <w:rFonts w:ascii="Wingdings" w:hAnsi="Wingdings" w:hint="default"/>
+      </w:rPr>
+    </w:lvl>
+    <w:lvl w:ilvl="3">
+      <w:start w:val="1"/>
+      <w:numFmt w:val="bullet"/>
+      <w:lvlText w:val=""/>
+      <w:lvlJc w:val="left"/>
+      <w:pPr>
+        <w:ind w:left="1440" w:hanging="360"/>
+      </w:pPr>
+      <w:rPr>
+        <w:rFonts w:ascii="Symbol" w:hAnsi="Symbol" w:hint="default"/>
+      </w:rPr>
+    </w:lvl>
+    <w:lvl w:ilvl="4">
+      <w:start w:val="1"/>
+      <w:numFmt w:val="bullet"/>
+      <w:lvlText w:val=""/>
+      <w:lvlJc w:val="left"/>
+      <w:pPr>
+        <w:ind w:left="1800" w:hanging="360"/>
+      </w:pPr>
+      <w:rPr>
+        <w:rFonts w:ascii="Symbol" w:hAnsi="Symbol" w:hint="default"/>
+      </w:rPr>
+    </w:lvl>
+    <w:lvl w:ilvl="5">
+      <w:start w:val="1"/>
+      <w:numFmt w:val="bullet"/>
+      <w:lvlText w:val=""/>
+      <w:lvlJc w:val="left"/>
+      <w:pPr>
+        <w:ind w:left="2160" w:hanging="360"/>
+      </w:pPr>
+      <w:rPr>
+        <w:rFonts w:ascii="Wingdings" w:hAnsi="Wingdings" w:hint="default"/>
+      </w:rPr>
+    </w:lvl>
+    <w:lvl w:ilvl="6">
+      <w:start w:val="1"/>
+      <w:numFmt w:val="bullet"/>
+      <w:lvlText w:val=""/>
+      <w:lvlJc w:val="left"/>
+      <w:pPr>
+        <w:ind w:left="2520" w:hanging="360"/>
+      </w:pPr>
+      <w:rPr>
+        <w:rFonts w:ascii="Wingdings" w:hAnsi="Wingdings" w:hint="default"/>
+      </w:rPr>
+    </w:lvl>
+    <w:lvl w:ilvl="7">
+      <w:start w:val="1"/>
+      <w:numFmt w:val="bullet"/>
+      <w:lvlText w:val=""/>
+      <w:lvlJc w:val="left"/>
+      <w:pPr>
+        <w:ind w:left="2880" w:hanging="360"/>
+      </w:pPr>
+      <w:rPr>
+        <w:rFonts w:ascii="Symbol" w:hAnsi="Symbol" w:hint="default"/>
+      </w:rPr>
+    </w:lvl>
+    <w:lvl w:ilvl="8">
+      <w:start w:val="1"/>
+      <w:numFmt w:val="bullet"/>
+      <w:lvlText w:val=""/>
+      <w:lvlJc w:val="left"/>
+      <w:pPr>
+        <w:ind w:left="3240" w:hanging="360"/>
+      </w:pPr>
+      <w:rPr>
+        <w:rFonts w:ascii="Symbol" w:hAnsi="Symbol" w:hint="default"/>
+      </w:rPr>
+    </w:lvl>
+  </w:abstractNum>
+  <w:abstractNum w:abstractNumId="18" w15:restartNumberingAfterBreak="0">
     <w:nsid w:val="74FF2DD2"/>
     <w:multiLevelType w:val="multilevel"/>
     <w:tmpl w:val="040C0021"/>
@@ -1536,7 +4618,7 @@
       </w:rPr>
     </w:lvl>
   </w:abstractNum>
-  <w:abstractNum w:abstractNumId="8" w15:restartNumberingAfterBreak="0">
+  <w:abstractNum w:abstractNumId="19" w15:restartNumberingAfterBreak="0">
     <w:nsid w:val="7FDF6EB1"/>
     <w:multiLevelType w:val="multilevel"/>
     <w:tmpl w:val="FA424602"/>
@@ -1623,55 +4705,88 @@
     </w:lvl>
   </w:abstractNum>
   <w:num w:numId="1">
-    <w:abstractNumId w:val="8"/>
+    <w:abstractNumId w:val="19"/>
   </w:num>
   <w:num w:numId="2">
-    <w:abstractNumId w:val="8"/>
+    <w:abstractNumId w:val="19"/>
   </w:num>
   <w:num w:numId="3">
-    <w:abstractNumId w:val="8"/>
+    <w:abstractNumId w:val="19"/>
   </w:num>
   <w:num w:numId="4">
-    <w:abstractNumId w:val="8"/>
+    <w:abstractNumId w:val="19"/>
   </w:num>
   <w:num w:numId="5">
-    <w:abstractNumId w:val="8"/>
+    <w:abstractNumId w:val="19"/>
   </w:num>
   <w:num w:numId="6">
-    <w:abstractNumId w:val="8"/>
+    <w:abstractNumId w:val="19"/>
   </w:num>
   <w:num w:numId="7">
-    <w:abstractNumId w:val="8"/>
+    <w:abstractNumId w:val="19"/>
   </w:num>
   <w:num w:numId="8">
-    <w:abstractNumId w:val="8"/>
+    <w:abstractNumId w:val="19"/>
   </w:num>
   <w:num w:numId="9">
-    <w:abstractNumId w:val="8"/>
+    <w:abstractNumId w:val="19"/>
   </w:num>
   <w:num w:numId="10">
+    <w:abstractNumId w:val="4"/>
+  </w:num>
+  <w:num w:numId="11">
+    <w:abstractNumId w:val="13"/>
+  </w:num>
+  <w:num w:numId="12">
+    <w:abstractNumId w:val="6"/>
+  </w:num>
+  <w:num w:numId="13">
+    <w:abstractNumId w:val="18"/>
+  </w:num>
+  <w:num w:numId="14">
+    <w:abstractNumId w:val="11"/>
+  </w:num>
+  <w:num w:numId="15">
+    <w:abstractNumId w:val="5"/>
+  </w:num>
+  <w:num w:numId="16">
     <w:abstractNumId w:val="1"/>
   </w:num>
-  <w:num w:numId="11">
-    <w:abstractNumId w:val="6"/>
+  <w:num w:numId="17">
+    <w:abstractNumId w:val="10"/>
   </w:num>
-  <w:num w:numId="12">
+  <w:num w:numId="18">
+    <w:abstractNumId w:val="17"/>
+  </w:num>
+  <w:num w:numId="19">
+    <w:abstractNumId w:val="15"/>
+  </w:num>
+  <w:num w:numId="20">
     <w:abstractNumId w:val="3"/>
   </w:num>
-  <w:num w:numId="13">
+  <w:num w:numId="21">
+    <w:abstractNumId w:val="0"/>
+  </w:num>
+  <w:num w:numId="22">
     <w:abstractNumId w:val="7"/>
   </w:num>
-  <w:num w:numId="14">
-    <w:abstractNumId w:val="5"/>
+  <w:num w:numId="23">
+    <w:abstractNumId w:val="14"/>
   </w:num>
-  <w:num w:numId="15">
+  <w:num w:numId="24">
+    <w:abstractNumId w:val="9"/>
+  </w:num>
+  <w:num w:numId="25">
+    <w:abstractNumId w:val="16"/>
+  </w:num>
+  <w:num w:numId="26">
+    <w:abstractNumId w:val="12"/>
+  </w:num>
+  <w:num w:numId="27">
     <w:abstractNumId w:val="2"/>
   </w:num>
-  <w:num w:numId="16">
-    <w:abstractNumId w:val="0"/>
-  </w:num>
-  <w:num w:numId="17">
-    <w:abstractNumId w:val="4"/>
+  <w:num w:numId="28">
+    <w:abstractNumId w:val="8"/>
   </w:num>
 </w:numbering>
 </file>
@@ -2074,6 +5189,10 @@
   <w:style w:type="paragraph" w:default="1" w:styleId="Normal">
     <w:name w:val="Normal"/>
     <w:qFormat/>
+    <w:rsid w:val="0084757D"/>
+    <w:pPr>
+      <w:spacing w:after="0"/>
+    </w:pPr>
   </w:style>
   <w:style w:type="paragraph" w:styleId="Titre1">
     <w:name w:val="heading 1"/>
@@ -2086,7 +5205,7 @@
     <w:pPr>
       <w:keepNext/>
       <w:keepLines/>
-      <w:spacing w:before="240" w:after="0"/>
+      <w:spacing w:before="240"/>
       <w:jc w:val="center"/>
       <w:outlineLvl w:val="0"/>
     </w:pPr>
@@ -2112,7 +5231,7 @@
     <w:pPr>
       <w:keepNext/>
       <w:keepLines/>
-      <w:spacing w:before="40" w:after="0"/>
+      <w:spacing w:before="40"/>
       <w:outlineLvl w:val="1"/>
     </w:pPr>
     <w:rPr>
@@ -2136,7 +5255,7 @@
     <w:pPr>
       <w:keepNext/>
       <w:keepLines/>
-      <w:spacing w:before="40" w:after="0"/>
+      <w:spacing w:before="40"/>
       <w:outlineLvl w:val="2"/>
     </w:pPr>
     <w:rPr>
@@ -2159,7 +5278,7 @@
     <w:pPr>
       <w:keepNext/>
       <w:keepLines/>
-      <w:spacing w:before="40" w:after="0"/>
+      <w:spacing w:before="40"/>
       <w:outlineLvl w:val="3"/>
     </w:pPr>
     <w:rPr>
@@ -2178,18 +5297,18 @@
     <w:uiPriority w:val="9"/>
     <w:unhideWhenUsed/>
     <w:qFormat/>
-    <w:rsid w:val="00226B44"/>
+    <w:rsid w:val="00A75634"/>
     <w:pPr>
       <w:keepNext/>
       <w:keepLines/>
-      <w:spacing w:before="40" w:after="0"/>
+      <w:spacing w:before="40"/>
       <w:ind w:left="1008" w:hanging="1008"/>
       <w:outlineLvl w:val="4"/>
     </w:pPr>
     <w:rPr>
       <w:rFonts w:asciiTheme="majorHAnsi" w:eastAsiaTheme="majorEastAsia" w:hAnsiTheme="majorHAnsi" w:cstheme="majorBidi"/>
-      <w:color w:val="00B050"/>
-      <w:sz w:val="26"/>
+      <w:color w:val="8496B0" w:themeColor="text2" w:themeTint="99"/>
+      <w:sz w:val="24"/>
     </w:rPr>
   </w:style>
   <w:style w:type="paragraph" w:styleId="Titre6">
@@ -2204,7 +5323,7 @@
     <w:pPr>
       <w:keepNext/>
       <w:keepLines/>
-      <w:spacing w:before="40" w:after="0"/>
+      <w:spacing w:before="40"/>
       <w:ind w:left="1152" w:hanging="1152"/>
       <w:outlineLvl w:val="5"/>
     </w:pPr>
@@ -2226,7 +5345,7 @@
     <w:pPr>
       <w:keepNext/>
       <w:keepLines/>
-      <w:spacing w:before="40" w:after="0"/>
+      <w:spacing w:before="40"/>
       <w:ind w:left="1296" w:hanging="1296"/>
       <w:outlineLvl w:val="6"/>
     </w:pPr>
@@ -2250,7 +5369,7 @@
     <w:pPr>
       <w:keepNext/>
       <w:keepLines/>
-      <w:spacing w:before="40" w:after="0"/>
+      <w:spacing w:before="40"/>
       <w:ind w:left="1440" w:hanging="1440"/>
       <w:outlineLvl w:val="7"/>
     </w:pPr>
@@ -2274,7 +5393,7 @@
     <w:pPr>
       <w:keepNext/>
       <w:keepLines/>
-      <w:spacing w:before="40" w:after="0"/>
+      <w:spacing w:before="40"/>
       <w:ind w:left="1584" w:hanging="1584"/>
       <w:outlineLvl w:val="8"/>
     </w:pPr>
@@ -2378,11 +5497,11 @@
     <w:basedOn w:val="Policepardfaut"/>
     <w:link w:val="Titre5"/>
     <w:uiPriority w:val="9"/>
-    <w:rsid w:val="00226B44"/>
+    <w:rsid w:val="00A75634"/>
     <w:rPr>
       <w:rFonts w:asciiTheme="majorHAnsi" w:eastAsiaTheme="majorEastAsia" w:hAnsiTheme="majorHAnsi" w:cstheme="majorBidi"/>
-      <w:color w:val="00B050"/>
-      <w:sz w:val="26"/>
+      <w:color w:val="8496B0" w:themeColor="text2" w:themeTint="99"/>
+      <w:sz w:val="24"/>
     </w:rPr>
   </w:style>
   <w:style w:type="character" w:customStyle="1" w:styleId="Titre6Car">
@@ -2450,6 +5569,29 @@
       <w:ind w:left="720"/>
       <w:contextualSpacing/>
     </w:pPr>
+  </w:style>
+  <w:style w:type="character" w:styleId="Lienhypertexte">
+    <w:name w:val="Hyperlink"/>
+    <w:basedOn w:val="Policepardfaut"/>
+    <w:uiPriority w:val="99"/>
+    <w:unhideWhenUsed/>
+    <w:rsid w:val="007F3819"/>
+    <w:rPr>
+      <w:color w:val="0563C1" w:themeColor="hyperlink"/>
+      <w:u w:val="single"/>
+    </w:rPr>
+  </w:style>
+  <w:style w:type="character" w:styleId="Mentionnonrsolue">
+    <w:name w:val="Unresolved Mention"/>
+    <w:basedOn w:val="Policepardfaut"/>
+    <w:uiPriority w:val="99"/>
+    <w:semiHidden/>
+    <w:unhideWhenUsed/>
+    <w:rsid w:val="007F3819"/>
+    <w:rPr>
+      <w:color w:val="605E5C"/>
+      <w:shd w:val="clear" w:color="auto" w:fill="E1DFDD"/>
+    </w:rPr>
   </w:style>
 </w:styles>
 </file>

</xml_diff>

<commit_message>
Update Manuscrit & Readme
</commit_message>
<xml_diff>
--- a/Manuscript.docx
+++ b/Manuscript.docx
@@ -32,17 +32,12 @@
     <w:p>
       <w:pPr>
         <w:pStyle w:val="Titre4"/>
-        <w:rPr>
-          <w:lang w:val="en-US"/>
-        </w:rPr>
-      </w:pPr>
-      <w:r>
-        <w:rPr>
-          <w:lang w:val="en-US"/>
-        </w:rPr>
+      </w:pPr>
+      <w:r>
         <w:t xml:space="preserve">Design Client MVC </w:t>
       </w:r>
     </w:p>
+    <w:p/>
     <w:p>
       <w:r>
         <w:t xml:space="preserve">Le client est structuré de façons </w:t>
@@ -112,23 +107,23 @@
     <w:p>
       <w:pPr>
         <w:pStyle w:val="Titre4"/>
-        <w:rPr>
-          <w:lang w:val="en-US"/>
-        </w:rPr>
-      </w:pPr>
-      <w:r>
-        <w:rPr>
-          <w:lang w:val="en-US"/>
-        </w:rPr>
+      </w:pPr>
+      <w:r>
         <w:t xml:space="preserve">Webservice REST &amp; Servlet </w:t>
       </w:r>
     </w:p>
+    <w:p/>
     <w:p>
       <w:r>
         <w:t xml:space="preserve">Le service de présence </w:t>
       </w:r>
-      <w:r>
-        <w:t xml:space="preserve">à été conçut comme une API REST. </w:t>
+      <w:proofErr w:type="spellStart"/>
+      <w:r>
+        <w:t>à</w:t>
+      </w:r>
+      <w:proofErr w:type="spellEnd"/>
+      <w:r>
+        <w:t xml:space="preserve"> été conçut comme une API REST. </w:t>
       </w:r>
     </w:p>
     <w:p>
@@ -179,6 +174,10 @@
       <w:r>
         <w:t xml:space="preserve">Choix de technologies </w:t>
       </w:r>
+    </w:p>
+    <w:p>
+      <w:bookmarkStart w:id="0" w:name="_GoBack"/>
+      <w:bookmarkEnd w:id="0"/>
     </w:p>
     <w:p>
       <w:pPr>
@@ -284,7 +283,6 @@
       </w:pPr>
       <w:proofErr w:type="spellStart"/>
       <w:r>
-        <w:lastRenderedPageBreak/>
         <w:t>Mysql</w:t>
       </w:r>
       <w:proofErr w:type="spellEnd"/>
@@ -500,7 +498,7 @@
     </w:p>
     <w:p>
       <w:pPr>
-        <w:pStyle w:val="Titre4"/>
+        <w:pStyle w:val="Titre3"/>
       </w:pPr>
       <w:r>
         <w:t>Déploiement</w:t>
@@ -708,19 +706,13 @@
         </w:rPr>
         <w:t xml:space="preserve">le fichier </w:t>
       </w:r>
+      <w:proofErr w:type="spellStart"/>
       <w:proofErr w:type="gramStart"/>
       <w:r>
         <w:rPr>
           <w:color w:val="000000" w:themeColor="text1"/>
         </w:rPr>
-        <w:t>a</w:t>
-      </w:r>
-      <w:proofErr w:type="spellStart"/>
-      <w:r>
-        <w:rPr>
-          <w:color w:val="000000" w:themeColor="text1"/>
-        </w:rPr>
-        <w:t>pp.properties</w:t>
+        <w:t>app.properties</w:t>
       </w:r>
       <w:proofErr w:type="spellEnd"/>
       <w:proofErr w:type="gramEnd"/>
@@ -755,14 +747,12 @@
           <w:color w:val="000000" w:themeColor="text1"/>
         </w:rPr>
       </w:pPr>
-      <w:proofErr w:type="gramStart"/>
-      <w:r>
-        <w:rPr>
-          <w:color w:val="000000" w:themeColor="text1"/>
-        </w:rPr>
-        <w:t>Les propriétés importante</w:t>
-      </w:r>
-      <w:proofErr w:type="gramEnd"/>
+      <w:r>
+        <w:rPr>
+          <w:color w:val="000000" w:themeColor="text1"/>
+        </w:rPr>
+        <w:t>Les propriétés importantes</w:t>
+      </w:r>
       <w:r>
         <w:rPr>
           <w:color w:val="000000" w:themeColor="text1"/>
@@ -787,10 +777,98 @@
         <w:rPr>
           <w:color w:val="000000" w:themeColor="text1"/>
         </w:rPr>
+        <w:lastRenderedPageBreak/>
         <w:t>dbURL</w:t>
       </w:r>
       <w:proofErr w:type="spellEnd"/>
       <w:proofErr w:type="gramEnd"/>
+      <w:r>
+        <w:rPr>
+          <w:color w:val="000000" w:themeColor="text1"/>
+        </w:rPr>
+        <w:t xml:space="preserve"> : l’url </w:t>
+      </w:r>
+      <w:proofErr w:type="spellStart"/>
+      <w:r>
+        <w:rPr>
+          <w:color w:val="000000" w:themeColor="text1"/>
+        </w:rPr>
+        <w:t>jdbc</w:t>
+      </w:r>
+      <w:proofErr w:type="spellEnd"/>
+      <w:r>
+        <w:rPr>
+          <w:color w:val="000000" w:themeColor="text1"/>
+        </w:rPr>
+        <w:t xml:space="preserve"> complète de la base de données sous la forme </w:t>
+      </w:r>
+      <w:proofErr w:type="spellStart"/>
+      <w:r>
+        <w:rPr>
+          <w:rFonts w:ascii="Consolas" w:hAnsi="Consolas" w:cs="Consolas"/>
+          <w:color w:val="17C6A3"/>
+          <w:sz w:val="20"/>
+          <w:szCs w:val="20"/>
+          <w:shd w:val="clear" w:color="auto" w:fill="373737"/>
+        </w:rPr>
+        <w:t>jdbc:mysql</w:t>
+      </w:r>
+      <w:proofErr w:type="spellEnd"/>
+      <w:r>
+        <w:rPr>
+          <w:rFonts w:ascii="Consolas" w:hAnsi="Consolas" w:cs="Consolas"/>
+          <w:color w:val="17C6A3"/>
+          <w:sz w:val="20"/>
+          <w:szCs w:val="20"/>
+          <w:shd w:val="clear" w:color="auto" w:fill="373737"/>
+        </w:rPr>
+        <w:t>://</w:t>
+      </w:r>
+      <w:proofErr w:type="spellStart"/>
+      <w:r>
+        <w:rPr>
+          <w:rFonts w:ascii="Consolas" w:hAnsi="Consolas" w:cs="Consolas"/>
+          <w:color w:val="17C6A3"/>
+          <w:sz w:val="20"/>
+          <w:szCs w:val="20"/>
+          <w:u w:val="single"/>
+          <w:shd w:val="clear" w:color="auto" w:fill="373737"/>
+        </w:rPr>
+        <w:t>hostname:</w:t>
+      </w:r>
+      <w:r>
+        <w:rPr>
+          <w:rFonts w:ascii="Consolas" w:hAnsi="Consolas" w:cs="Consolas"/>
+          <w:color w:val="17C6A3"/>
+          <w:sz w:val="20"/>
+          <w:szCs w:val="20"/>
+          <w:shd w:val="clear" w:color="auto" w:fill="373737"/>
+        </w:rPr>
+        <w:t>Port</w:t>
+      </w:r>
+      <w:proofErr w:type="spellEnd"/>
+      <w:r>
+        <w:rPr>
+          <w:rFonts w:ascii="Consolas" w:hAnsi="Consolas" w:cs="Consolas"/>
+          <w:color w:val="17C6A3"/>
+          <w:sz w:val="20"/>
+          <w:szCs w:val="20"/>
+          <w:shd w:val="clear" w:color="auto" w:fill="373737"/>
+        </w:rPr>
+        <w:t>/</w:t>
+      </w:r>
+      <w:proofErr w:type="spellStart"/>
+      <w:r>
+        <w:rPr>
+          <w:rFonts w:ascii="Consolas" w:hAnsi="Consolas" w:cs="Consolas"/>
+          <w:color w:val="17C6A3"/>
+          <w:sz w:val="20"/>
+          <w:szCs w:val="20"/>
+          <w:shd w:val="clear" w:color="auto" w:fill="373737"/>
+        </w:rPr>
+        <w:t>DatabaseName</w:t>
+      </w:r>
+      <w:proofErr w:type="spellEnd"/>
     </w:p>
     <w:p>
       <w:pPr>
@@ -813,6 +891,12 @@
       </w:r>
       <w:proofErr w:type="spellEnd"/>
       <w:proofErr w:type="gramEnd"/>
+      <w:r>
+        <w:rPr>
+          <w:color w:val="000000" w:themeColor="text1"/>
+        </w:rPr>
+        <w:t xml:space="preserve"> : login du compte utilisateur utilisé pour cette application  </w:t>
+      </w:r>
     </w:p>
     <w:p>
       <w:pPr>
@@ -835,6 +919,18 @@
       </w:r>
       <w:proofErr w:type="spellEnd"/>
       <w:proofErr w:type="gramEnd"/>
+      <w:r>
+        <w:rPr>
+          <w:color w:val="000000" w:themeColor="text1"/>
+        </w:rPr>
+        <w:t xml:space="preserve"> : mot de passe </w:t>
+      </w:r>
+      <w:r>
+        <w:rPr>
+          <w:color w:val="000000" w:themeColor="text1"/>
+        </w:rPr>
+        <w:t xml:space="preserve">du compte utilisateur utilisé pour cette application  </w:t>
+      </w:r>
     </w:p>
     <w:p>
       <w:pPr>
@@ -853,11 +949,28 @@
         <w:rPr>
           <w:color w:val="000000" w:themeColor="text1"/>
         </w:rPr>
-        <w:lastRenderedPageBreak/>
         <w:t>presenceServiceURL</w:t>
       </w:r>
       <w:proofErr w:type="spellEnd"/>
       <w:proofErr w:type="gramEnd"/>
+      <w:r>
+        <w:rPr>
+          <w:color w:val="000000" w:themeColor="text1"/>
+        </w:rPr>
+        <w:t> : url pour atteindre l</w:t>
+      </w:r>
+      <w:r>
+        <w:rPr>
+          <w:color w:val="000000" w:themeColor="text1"/>
+        </w:rPr>
+        <w:t xml:space="preserve">e service de présence </w:t>
+      </w:r>
+      <w:r>
+        <w:rPr>
+          <w:color w:val="000000" w:themeColor="text1"/>
+        </w:rPr>
+        <w:t xml:space="preserve">sous la forme </w:t>
+      </w:r>
     </w:p>
     <w:p>
       <w:pPr>
@@ -870,6 +983,48 @@
           <w:color w:val="000000" w:themeColor="text1"/>
         </w:rPr>
       </w:pPr>
+      <w:r>
+        <w:rPr>
+          <w:rFonts w:ascii="Consolas" w:hAnsi="Consolas" w:cs="Consolas"/>
+          <w:color w:val="17C6A3"/>
+          <w:sz w:val="20"/>
+          <w:szCs w:val="20"/>
+          <w:shd w:val="clear" w:color="auto" w:fill="373737"/>
+        </w:rPr>
+        <w:t>http://</w:t>
+      </w:r>
+      <w:r>
+        <w:rPr>
+          <w:rFonts w:ascii="Consolas" w:hAnsi="Consolas" w:cs="Consolas"/>
+          <w:color w:val="17C6A3"/>
+          <w:sz w:val="20"/>
+          <w:szCs w:val="20"/>
+          <w:shd w:val="clear" w:color="auto" w:fill="373737"/>
+        </w:rPr>
+        <w:t>hostname</w:t>
+      </w:r>
+      <w:r>
+        <w:rPr>
+          <w:rFonts w:ascii="Consolas" w:hAnsi="Consolas" w:cs="Consolas"/>
+          <w:color w:val="17C6A3"/>
+          <w:sz w:val="20"/>
+          <w:szCs w:val="20"/>
+          <w:shd w:val="clear" w:color="auto" w:fill="373737"/>
+        </w:rPr>
+        <w:t>/presenceservice/users</w:t>
+      </w:r>
+    </w:p>
+    <w:p>
+      <w:pPr>
+        <w:pStyle w:val="Paragraphedeliste"/>
+        <w:numPr>
+          <w:ilvl w:val="1"/>
+          <w:numId w:val="21"/>
+        </w:numPr>
+        <w:rPr>
+          <w:color w:val="000000" w:themeColor="text1"/>
+        </w:rPr>
+      </w:pPr>
       <w:proofErr w:type="spellStart"/>
       <w:proofErr w:type="gramStart"/>
       <w:r>
@@ -880,6 +1035,94 @@
       </w:r>
       <w:proofErr w:type="spellEnd"/>
       <w:proofErr w:type="gramEnd"/>
+      <w:r>
+        <w:rPr>
+          <w:color w:val="000000" w:themeColor="text1"/>
+        </w:rPr>
+        <w:t xml:space="preserve"> : </w:t>
+      </w:r>
+      <w:r>
+        <w:rPr>
+          <w:color w:val="000000" w:themeColor="text1"/>
+        </w:rPr>
+        <w:t xml:space="preserve">définie où les fichiers téléchargés seront </w:t>
+      </w:r>
+      <w:r>
+        <w:rPr>
+          <w:color w:val="000000" w:themeColor="text1"/>
+        </w:rPr>
+        <w:t xml:space="preserve">places </w:t>
+      </w:r>
+    </w:p>
+    <w:p>
+      <w:pPr>
+        <w:pStyle w:val="Paragraphedeliste"/>
+        <w:numPr>
+          <w:ilvl w:val="1"/>
+          <w:numId w:val="21"/>
+        </w:numPr>
+        <w:rPr>
+          <w:color w:val="000000" w:themeColor="text1"/>
+        </w:rPr>
+      </w:pPr>
+      <w:proofErr w:type="spellStart"/>
+      <w:proofErr w:type="gramStart"/>
+      <w:r>
+        <w:rPr>
+          <w:color w:val="000000" w:themeColor="text1"/>
+        </w:rPr>
+        <w:t>embeddedDB</w:t>
+      </w:r>
+      <w:proofErr w:type="spellEnd"/>
+      <w:proofErr w:type="gramEnd"/>
+      <w:r>
+        <w:rPr>
+          <w:color w:val="000000" w:themeColor="text1"/>
+        </w:rPr>
+        <w:t> : si « </w:t>
+      </w:r>
+      <w:proofErr w:type="spellStart"/>
+      <w:r>
+        <w:rPr>
+          <w:color w:val="000000" w:themeColor="text1"/>
+        </w:rPr>
+        <w:t>true</w:t>
+      </w:r>
+      <w:proofErr w:type="spellEnd"/>
+      <w:r>
+        <w:rPr>
+          <w:color w:val="000000" w:themeColor="text1"/>
+        </w:rPr>
+        <w:t> », le stockage des utilisateurs ne sera plus effectué sur la base de données centralisé mais dans la base de données locale.</w:t>
+      </w:r>
+    </w:p>
+    <w:p>
+      <w:pPr>
+        <w:pStyle w:val="Paragraphedeliste"/>
+        <w:rPr>
+          <w:color w:val="000000" w:themeColor="text1"/>
+        </w:rPr>
+      </w:pPr>
+      <w:r>
+        <w:rPr>
+          <w:color w:val="000000" w:themeColor="text1"/>
+        </w:rPr>
+        <w:t>L’unicité des noms d’utilisateurs n’étant plus assurée si cette propriété est placée à « </w:t>
+      </w:r>
+      <w:proofErr w:type="spellStart"/>
+      <w:r>
+        <w:rPr>
+          <w:color w:val="000000" w:themeColor="text1"/>
+        </w:rPr>
+        <w:t>true</w:t>
+      </w:r>
+      <w:proofErr w:type="spellEnd"/>
+      <w:r>
+        <w:rPr>
+          <w:color w:val="000000" w:themeColor="text1"/>
+        </w:rPr>
+        <w:t xml:space="preserve"> », </w:t>
+      </w:r>
       <w:r>
         <w:rPr>
           <w:color w:val="000000" w:themeColor="text1"/>
@@ -1082,67 +1325,52 @@
         <w:rPr>
           <w:lang w:val="en-US"/>
         </w:rPr>
-        <w:t xml:space="preserve"> -h </w:t>
+        <w:t xml:space="preserve"> -h hostname -u </w:t>
       </w:r>
       <w:r>
         <w:rPr>
           <w:lang w:val="en-US"/>
         </w:rPr>
-        <w:t>hostname</w:t>
+        <w:t>login</w:t>
       </w:r>
       <w:r>
         <w:rPr>
           <w:lang w:val="en-US"/>
         </w:rPr>
-        <w:t xml:space="preserve"> -u </w:t>
-      </w:r>
-      <w:r>
-        <w:rPr>
-          <w:lang w:val="en-US"/>
-        </w:rPr>
-        <w:t>login</w:t>
-      </w:r>
-      <w:r>
-        <w:rPr>
-          <w:lang w:val="en-US"/>
-        </w:rPr>
         <w:t xml:space="preserve"> -p </w:t>
       </w:r>
     </w:p>
     <w:p>
       <w:pPr>
-        <w:rPr>
-          <w:color w:val="FF0000"/>
-        </w:rPr>
-      </w:pPr>
-      <w:r>
-        <w:rPr>
-          <w:color w:val="FF0000"/>
-        </w:rPr>
-        <w:t xml:space="preserve">IMG </w:t>
-      </w:r>
-    </w:p>
-    <w:p>
-      <w:pPr>
         <w:pStyle w:val="Paragraphedeliste"/>
-        <w:ind w:left="360"/>
-      </w:pPr>
-    </w:p>
-    <w:p>
-      <w:pPr>
-        <w:pStyle w:val="Paragraphedeliste"/>
-        <w:ind w:left="360"/>
-      </w:pPr>
-      <w:proofErr w:type="gramStart"/>
-      <w:r>
-        <w:t>il</w:t>
-      </w:r>
-      <w:proofErr w:type="gramEnd"/>
-      <w:r>
-        <w:t xml:space="preserve"> est nécessaire de c</w:t>
-      </w:r>
-      <w:r>
-        <w:t xml:space="preserve">réer un utilisateur au préalable </w:t>
+        <w:numPr>
+          <w:ilvl w:val="0"/>
+          <w:numId w:val="21"/>
+        </w:numPr>
+      </w:pPr>
+      <w:r>
+        <w:t>Il</w:t>
+      </w:r>
+      <w:r>
+        <w:t xml:space="preserve"> est nécessaire</w:t>
+      </w:r>
+      <w:r>
+        <w:t xml:space="preserve"> </w:t>
+      </w:r>
+      <w:r>
+        <w:t>au préalable</w:t>
+      </w:r>
+      <w:r>
+        <w:t xml:space="preserve"> de c</w:t>
+      </w:r>
+      <w:r>
+        <w:t>réer un utilisateur</w:t>
+      </w:r>
+      <w:r>
+        <w:t xml:space="preserve"> avec les droits pour créer une base de données ou avec une base de données déjà créer par l’administrateur du serveur</w:t>
+      </w:r>
+      <w:r>
+        <w:t xml:space="preserve"> </w:t>
       </w:r>
     </w:p>
     <w:p>
@@ -1189,7 +1417,12 @@
     </w:p>
     <w:p>
       <w:pPr>
-        <w:pStyle w:val="Titre4"/>
+        <w:pStyle w:val="Titre3"/>
+      </w:pPr>
+    </w:p>
+    <w:p>
+      <w:pPr>
+        <w:pStyle w:val="Titre3"/>
       </w:pPr>
       <w:r>
         <w:t>Déploiement</w:t>
@@ -1369,10 +1602,7 @@
       </w:r>
       <w:proofErr w:type="spellStart"/>
       <w:r>
-        <w:t>w</w:t>
-      </w:r>
-      <w:r>
-        <w:t>a</w:t>
+        <w:t>wa</w:t>
       </w:r>
       <w:r>
         <w:t>r</w:t>
@@ -1438,18 +1668,75 @@
         <w:t xml:space="preserve"> précédemment générer </w:t>
       </w:r>
     </w:p>
-    <w:p/>
     <w:p>
       <w:pPr>
         <w:pStyle w:val="Titre4"/>
       </w:pPr>
       <w:r>
+        <w:rPr>
+          <w:noProof/>
+        </w:rPr>
+        <w:lastRenderedPageBreak/>
+        <w:drawing>
+          <wp:inline distT="0" distB="0" distL="0" distR="0" wp14:anchorId="293ED808" wp14:editId="129834C5">
+            <wp:extent cx="6292190" cy="2244436"/>
+            <wp:effectExtent l="0" t="0" r="0" b="3810"/>
+            <wp:docPr id="1" name="Image 1" descr="Une image contenant capture d’écran&#10;&#10;Description générée automatiquement"/>
+            <wp:cNvGraphicFramePr>
+              <a:graphicFrameLocks xmlns:a="http://schemas.openxmlformats.org/drawingml/2006/main" noChangeAspect="1"/>
+            </wp:cNvGraphicFramePr>
+            <a:graphic xmlns:a="http://schemas.openxmlformats.org/drawingml/2006/main">
+              <a:graphicData uri="http://schemas.openxmlformats.org/drawingml/2006/picture">
+                <pic:pic xmlns:pic="http://schemas.openxmlformats.org/drawingml/2006/picture">
+                  <pic:nvPicPr>
+                    <pic:cNvPr id="1" name="5.png"/>
+                    <pic:cNvPicPr/>
+                  </pic:nvPicPr>
+                  <pic:blipFill>
+                    <a:blip r:embed="rId7" cstate="print">
+                      <a:extLst>
+                        <a:ext uri="{28A0092B-C50C-407E-A947-70E740481C1C}">
+                          <a14:useLocalDpi xmlns:a14="http://schemas.microsoft.com/office/drawing/2010/main" val="0"/>
+                        </a:ext>
+                      </a:extLst>
+                    </a:blip>
+                    <a:stretch>
+                      <a:fillRect/>
+                    </a:stretch>
+                  </pic:blipFill>
+                  <pic:spPr>
+                    <a:xfrm>
+                      <a:off x="0" y="0"/>
+                      <a:ext cx="6298572" cy="2246712"/>
+                    </a:xfrm>
+                    <a:prstGeom prst="rect">
+                      <a:avLst/>
+                    </a:prstGeom>
+                  </pic:spPr>
+                </pic:pic>
+              </a:graphicData>
+            </a:graphic>
+          </wp:inline>
+        </w:drawing>
+      </w:r>
+    </w:p>
+    <w:p>
+      <w:pPr>
+        <w:pStyle w:val="Titre3"/>
+      </w:pPr>
+    </w:p>
+    <w:p>
+      <w:pPr>
+        <w:pStyle w:val="Titre3"/>
+      </w:pPr>
+      <w:r>
         <w:t xml:space="preserve">Utilisation </w:t>
       </w:r>
     </w:p>
-    <w:p>
-      <w:pPr>
-        <w:pStyle w:val="Titre5"/>
+    <w:p/>
+    <w:p>
+      <w:pPr>
+        <w:pStyle w:val="Titre4"/>
       </w:pPr>
       <w:r>
         <w:t>Création</w:t>
@@ -1480,6 +1767,7 @@
         <w:t xml:space="preserve">. </w:t>
       </w:r>
     </w:p>
+    <w:p/>
     <w:p>
       <w:pPr>
         <w:rPr>
@@ -1488,103 +1776,283 @@
       </w:pPr>
       <w:r>
         <w:rPr>
+          <w:noProof/>
           <w:color w:val="FF0000"/>
         </w:rPr>
-        <w:t xml:space="preserve">IMG </w:t>
-      </w:r>
-    </w:p>
+        <w:drawing>
+          <wp:inline distT="0" distB="0" distL="0" distR="0" wp14:anchorId="23D941C4" wp14:editId="34C1D1BB">
+            <wp:extent cx="5760720" cy="3058160"/>
+            <wp:effectExtent l="0" t="0" r="0" b="8890"/>
+            <wp:docPr id="2" name="Image 2" descr="Une image contenant capture d’écran&#10;&#10;Description générée automatiquement"/>
+            <wp:cNvGraphicFramePr>
+              <a:graphicFrameLocks xmlns:a="http://schemas.openxmlformats.org/drawingml/2006/main" noChangeAspect="1"/>
+            </wp:cNvGraphicFramePr>
+            <a:graphic xmlns:a="http://schemas.openxmlformats.org/drawingml/2006/main">
+              <a:graphicData uri="http://schemas.openxmlformats.org/drawingml/2006/picture">
+                <pic:pic xmlns:pic="http://schemas.openxmlformats.org/drawingml/2006/picture">
+                  <pic:nvPicPr>
+                    <pic:cNvPr id="2" name="6.png"/>
+                    <pic:cNvPicPr/>
+                  </pic:nvPicPr>
+                  <pic:blipFill>
+                    <a:blip r:embed="rId8">
+                      <a:extLst>
+                        <a:ext uri="{28A0092B-C50C-407E-A947-70E740481C1C}">
+                          <a14:useLocalDpi xmlns:a14="http://schemas.microsoft.com/office/drawing/2010/main" val="0"/>
+                        </a:ext>
+                      </a:extLst>
+                    </a:blip>
+                    <a:stretch>
+                      <a:fillRect/>
+                    </a:stretch>
+                  </pic:blipFill>
+                  <pic:spPr>
+                    <a:xfrm>
+                      <a:off x="0" y="0"/>
+                      <a:ext cx="5760720" cy="3058160"/>
+                    </a:xfrm>
+                    <a:prstGeom prst="rect">
+                      <a:avLst/>
+                    </a:prstGeom>
+                  </pic:spPr>
+                </pic:pic>
+              </a:graphicData>
+            </a:graphic>
+          </wp:inline>
+        </w:drawing>
+      </w:r>
+    </w:p>
+    <w:p>
+      <w:pPr>
+        <w:rPr>
+          <w:color w:val="000000" w:themeColor="text1"/>
+        </w:rPr>
+      </w:pPr>
+    </w:p>
+    <w:p>
+      <w:pPr>
+        <w:rPr>
+          <w:color w:val="000000" w:themeColor="text1"/>
+        </w:rPr>
+      </w:pPr>
+      <w:r>
+        <w:rPr>
+          <w:color w:val="000000" w:themeColor="text1"/>
+        </w:rPr>
+        <w:t>Le nom d’utilisateur doit avoir une longueur de 1 à 20 caractères</w:t>
+      </w:r>
+      <w:r>
+        <w:rPr>
+          <w:color w:val="000000" w:themeColor="text1"/>
+        </w:rPr>
+        <w:t xml:space="preserve"> et </w:t>
+      </w:r>
+      <w:r>
+        <w:rPr>
+          <w:color w:val="000000" w:themeColor="text1"/>
+        </w:rPr>
+        <w:t xml:space="preserve">ne doit pas être utiliser par un autre utilisateur. </w:t>
+      </w:r>
+    </w:p>
+    <w:p>
+      <w:pPr>
+        <w:rPr>
+          <w:color w:val="000000" w:themeColor="text1"/>
+        </w:rPr>
+      </w:pPr>
+    </w:p>
+    <w:p>
+      <w:pPr>
+        <w:rPr>
+          <w:color w:val="000000" w:themeColor="text1"/>
+        </w:rPr>
+      </w:pPr>
+    </w:p>
+    <w:p>
+      <w:pPr>
+        <w:rPr>
+          <w:color w:val="000000" w:themeColor="text1"/>
+        </w:rPr>
+      </w:pPr>
+    </w:p>
+    <w:p>
+      <w:pPr>
+        <w:rPr>
+          <w:color w:val="000000" w:themeColor="text1"/>
+        </w:rPr>
+      </w:pPr>
+    </w:p>
+    <w:p>
+      <w:pPr>
+        <w:rPr>
+          <w:color w:val="000000" w:themeColor="text1"/>
+        </w:rPr>
+      </w:pPr>
+    </w:p>
+    <w:p>
+      <w:pPr>
+        <w:rPr>
+          <w:color w:val="000000" w:themeColor="text1"/>
+        </w:rPr>
+      </w:pPr>
+    </w:p>
+    <w:p>
+      <w:pPr>
+        <w:rPr>
+          <w:color w:val="000000" w:themeColor="text1"/>
+        </w:rPr>
+      </w:pPr>
+    </w:p>
+    <w:p>
+      <w:pPr>
+        <w:rPr>
+          <w:color w:val="000000" w:themeColor="text1"/>
+        </w:rPr>
+      </w:pPr>
+    </w:p>
+    <w:p>
+      <w:pPr>
+        <w:pStyle w:val="Titre4"/>
+      </w:pPr>
+      <w:r>
+        <w:t xml:space="preserve">Changement de nom d’utilisateur </w:t>
+      </w:r>
+    </w:p>
+    <w:p>
+      <w:r>
+        <w:t xml:space="preserve">Dans le menu « Edit » de la barre des tâches, cliquer sur le bouton « Change </w:t>
+      </w:r>
+      <w:proofErr w:type="spellStart"/>
+      <w:r>
+        <w:t>Username</w:t>
+      </w:r>
+      <w:proofErr w:type="spellEnd"/>
+      <w:r>
+        <w:t> »</w:t>
+      </w:r>
+    </w:p>
+    <w:p>
+      <w:pPr>
+        <w:pStyle w:val="Paragraphedeliste"/>
+        <w:ind w:left="360"/>
+      </w:pPr>
+      <w:r>
+        <w:rPr>
+          <w:noProof/>
+        </w:rPr>
+        <w:drawing>
+          <wp:inline distT="0" distB="0" distL="0" distR="0" wp14:anchorId="27474319" wp14:editId="1FADC7DF">
+            <wp:extent cx="5760720" cy="3120390"/>
+            <wp:effectExtent l="0" t="0" r="0" b="3810"/>
+            <wp:docPr id="4" name="Image 4" descr="Une image contenant capture d’écran&#10;&#10;Description générée automatiquement"/>
+            <wp:cNvGraphicFramePr>
+              <a:graphicFrameLocks xmlns:a="http://schemas.openxmlformats.org/drawingml/2006/main" noChangeAspect="1"/>
+            </wp:cNvGraphicFramePr>
+            <a:graphic xmlns:a="http://schemas.openxmlformats.org/drawingml/2006/main">
+              <a:graphicData uri="http://schemas.openxmlformats.org/drawingml/2006/picture">
+                <pic:pic xmlns:pic="http://schemas.openxmlformats.org/drawingml/2006/picture">
+                  <pic:nvPicPr>
+                    <pic:cNvPr id="4" name="7.png"/>
+                    <pic:cNvPicPr/>
+                  </pic:nvPicPr>
+                  <pic:blipFill>
+                    <a:blip r:embed="rId9" cstate="print">
+                      <a:extLst>
+                        <a:ext uri="{28A0092B-C50C-407E-A947-70E740481C1C}">
+                          <a14:useLocalDpi xmlns:a14="http://schemas.microsoft.com/office/drawing/2010/main" val="0"/>
+                        </a:ext>
+                      </a:extLst>
+                    </a:blip>
+                    <a:stretch>
+                      <a:fillRect/>
+                    </a:stretch>
+                  </pic:blipFill>
+                  <pic:spPr>
+                    <a:xfrm>
+                      <a:off x="0" y="0"/>
+                      <a:ext cx="5760720" cy="3120390"/>
+                    </a:xfrm>
+                    <a:prstGeom prst="rect">
+                      <a:avLst/>
+                    </a:prstGeom>
+                  </pic:spPr>
+                </pic:pic>
+              </a:graphicData>
+            </a:graphic>
+          </wp:inline>
+        </w:drawing>
+      </w:r>
+    </w:p>
+    <w:p/>
+    <w:p>
+      <w:r>
+        <w:t xml:space="preserve">Rentrer le nouveau nom d’utilisateur dans le champ prévu à cet effet. </w:t>
+      </w:r>
+    </w:p>
+    <w:p/>
     <w:p>
       <w:pPr>
         <w:rPr>
           <w:color w:val="FF0000"/>
         </w:rPr>
       </w:pPr>
-    </w:p>
-    <w:p>
-      <w:pPr>
-        <w:rPr>
-          <w:color w:val="000000" w:themeColor="text1"/>
-        </w:rPr>
-      </w:pPr>
-      <w:r>
-        <w:rPr>
-          <w:color w:val="000000" w:themeColor="text1"/>
-        </w:rPr>
-        <w:t>Le nom d’utilisateur doit avoir une longueur de 1 à 20 caractères</w:t>
-      </w:r>
-      <w:r>
-        <w:rPr>
-          <w:color w:val="000000" w:themeColor="text1"/>
-        </w:rPr>
-        <w:t xml:space="preserve"> et </w:t>
-      </w:r>
-      <w:r>
-        <w:rPr>
-          <w:color w:val="000000" w:themeColor="text1"/>
-        </w:rPr>
-        <w:t xml:space="preserve">ne doit pas être utiliser par un autre utilisateur. </w:t>
-      </w:r>
-    </w:p>
-    <w:p>
-      <w:pPr>
-        <w:pStyle w:val="Titre5"/>
-      </w:pPr>
-      <w:r>
-        <w:t xml:space="preserve">Changement de nom d’utilisateur </w:t>
-      </w:r>
-    </w:p>
-    <w:p>
-      <w:pPr>
-        <w:pStyle w:val="Paragraphedeliste"/>
-        <w:numPr>
-          <w:ilvl w:val="0"/>
-          <w:numId w:val="24"/>
-        </w:numPr>
-      </w:pPr>
-      <w:r>
-        <w:t xml:space="preserve">Dans le menu « Edit » de la barre des tâches, cliquer sur le bouton « Change </w:t>
-      </w:r>
-      <w:proofErr w:type="spellStart"/>
-      <w:r>
-        <w:t>Username</w:t>
-      </w:r>
-      <w:proofErr w:type="spellEnd"/>
-      <w:r>
-        <w:t> »</w:t>
-      </w:r>
-    </w:p>
-    <w:p>
-      <w:pPr>
-        <w:pStyle w:val="Paragraphedeliste"/>
-        <w:numPr>
-          <w:ilvl w:val="0"/>
-          <w:numId w:val="24"/>
-        </w:numPr>
-      </w:pPr>
-      <w:r>
-        <w:t xml:space="preserve">Rentrer le nouveau nom d’utilisateur dans le champ prévu à cet effet. </w:t>
-      </w:r>
-    </w:p>
-    <w:p>
-      <w:pPr>
-        <w:rPr>
+      <w:r>
+        <w:rPr>
+          <w:noProof/>
           <w:color w:val="FF0000"/>
         </w:rPr>
-      </w:pPr>
-      <w:r>
-        <w:rPr>
-          <w:color w:val="FF0000"/>
-        </w:rPr>
-        <w:t xml:space="preserve">IMG </w:t>
-      </w:r>
-    </w:p>
-    <w:p>
-      <w:pPr>
-        <w:pStyle w:val="Paragraphedeliste"/>
-        <w:numPr>
-          <w:ilvl w:val="0"/>
-          <w:numId w:val="24"/>
-        </w:numPr>
+        <w:drawing>
+          <wp:inline distT="0" distB="0" distL="0" distR="0" wp14:anchorId="75FCE3E1" wp14:editId="70976FEB">
+            <wp:extent cx="5760720" cy="3108325"/>
+            <wp:effectExtent l="0" t="0" r="0" b="0"/>
+            <wp:docPr id="3" name="Image 3" descr="Une image contenant capture d’écran&#10;&#10;Description générée automatiquement"/>
+            <wp:cNvGraphicFramePr>
+              <a:graphicFrameLocks xmlns:a="http://schemas.openxmlformats.org/drawingml/2006/main" noChangeAspect="1"/>
+            </wp:cNvGraphicFramePr>
+            <a:graphic xmlns:a="http://schemas.openxmlformats.org/drawingml/2006/main">
+              <a:graphicData uri="http://schemas.openxmlformats.org/drawingml/2006/picture">
+                <pic:pic xmlns:pic="http://schemas.openxmlformats.org/drawingml/2006/picture">
+                  <pic:nvPicPr>
+                    <pic:cNvPr id="3" name="8.png"/>
+                    <pic:cNvPicPr/>
+                  </pic:nvPicPr>
+                  <pic:blipFill>
+                    <a:blip r:embed="rId10" cstate="print">
+                      <a:extLst>
+                        <a:ext uri="{28A0092B-C50C-407E-A947-70E740481C1C}">
+                          <a14:useLocalDpi xmlns:a14="http://schemas.microsoft.com/office/drawing/2010/main" val="0"/>
+                        </a:ext>
+                      </a:extLst>
+                    </a:blip>
+                    <a:stretch>
+                      <a:fillRect/>
+                    </a:stretch>
+                  </pic:blipFill>
+                  <pic:spPr>
+                    <a:xfrm>
+                      <a:off x="0" y="0"/>
+                      <a:ext cx="5760720" cy="3108325"/>
+                    </a:xfrm>
+                    <a:prstGeom prst="rect">
+                      <a:avLst/>
+                    </a:prstGeom>
+                  </pic:spPr>
+                </pic:pic>
+              </a:graphicData>
+            </a:graphic>
+          </wp:inline>
+        </w:drawing>
+      </w:r>
+    </w:p>
+    <w:p>
+      <w:pPr>
+        <w:rPr>
+          <w:color w:val="000000" w:themeColor="text1"/>
+        </w:rPr>
+      </w:pPr>
+    </w:p>
+    <w:p>
+      <w:pPr>
         <w:rPr>
           <w:color w:val="000000" w:themeColor="text1"/>
         </w:rPr>
@@ -1598,7 +2066,35 @@
     </w:p>
     <w:p>
       <w:pPr>
-        <w:pStyle w:val="Titre5"/>
+        <w:rPr>
+          <w:color w:val="000000" w:themeColor="text1"/>
+        </w:rPr>
+      </w:pPr>
+    </w:p>
+    <w:p>
+      <w:pPr>
+        <w:rPr>
+          <w:color w:val="000000" w:themeColor="text1"/>
+        </w:rPr>
+      </w:pPr>
+    </w:p>
+    <w:p>
+      <w:pPr>
+        <w:rPr>
+          <w:color w:val="000000" w:themeColor="text1"/>
+        </w:rPr>
+      </w:pPr>
+    </w:p>
+    <w:p>
+      <w:pPr>
+        <w:rPr>
+          <w:color w:val="000000" w:themeColor="text1"/>
+        </w:rPr>
+      </w:pPr>
+    </w:p>
+    <w:p>
+      <w:pPr>
+        <w:pStyle w:val="Titre4"/>
       </w:pPr>
       <w:r>
         <w:lastRenderedPageBreak/>
@@ -1611,424 +2107,184 @@
         <w:t xml:space="preserve"> des fichiers </w:t>
       </w:r>
     </w:p>
-    <w:p>
-      <w:pPr>
-        <w:pStyle w:val="Paragraphedeliste"/>
-        <w:numPr>
-          <w:ilvl w:val="0"/>
-          <w:numId w:val="24"/>
-        </w:numPr>
-      </w:pPr>
-      <w:r>
-        <w:t>Dans le menu « Edit » de la barre des tâches, cliquer sur le bouton « </w:t>
-      </w:r>
-      <w:r>
-        <w:t>Settings</w:t>
-      </w:r>
-      <w:r>
-        <w:t> »</w:t>
-      </w:r>
-    </w:p>
-    <w:p>
-      <w:pPr>
-        <w:pStyle w:val="Paragraphedeliste"/>
-        <w:numPr>
-          <w:ilvl w:val="0"/>
-          <w:numId w:val="24"/>
-        </w:numPr>
-        <w:rPr>
-          <w:color w:val="FF0000"/>
-        </w:rPr>
-      </w:pPr>
-      <w:r>
-        <w:rPr>
-          <w:color w:val="FF0000"/>
-        </w:rPr>
-        <w:t xml:space="preserve">IMG </w:t>
-      </w:r>
-    </w:p>
-    <w:p>
-      <w:pPr>
-        <w:pStyle w:val="Paragraphedeliste"/>
-        <w:numPr>
-          <w:ilvl w:val="0"/>
-          <w:numId w:val="24"/>
-        </w:numPr>
-      </w:pPr>
-      <w:r>
-        <w:t>Cliquer sur le bouton « Edit » et choisir un nouveau dossier</w:t>
-      </w:r>
-    </w:p>
-    <w:p>
-      <w:pPr>
-        <w:pStyle w:val="Paragraphedeliste"/>
-        <w:numPr>
-          <w:ilvl w:val="0"/>
-          <w:numId w:val="24"/>
-        </w:numPr>
-        <w:rPr>
-          <w:color w:val="FF0000"/>
-        </w:rPr>
-      </w:pPr>
-      <w:r>
-        <w:rPr>
-          <w:color w:val="FF0000"/>
-        </w:rPr>
-        <w:t xml:space="preserve">IMG </w:t>
-      </w:r>
-    </w:p>
-    <w:p>
-      <w:pPr>
-        <w:pStyle w:val="Titre5"/>
-      </w:pPr>
-      <w:r>
-        <w:t xml:space="preserve">Démarrer une session de chat </w:t>
-      </w:r>
-    </w:p>
-    <w:p>
-      <w:pPr>
-        <w:pStyle w:val="Paragraphedeliste"/>
-        <w:numPr>
-          <w:ilvl w:val="0"/>
-          <w:numId w:val="28"/>
-        </w:numPr>
-        <w:rPr>
-          <w:color w:val="000000" w:themeColor="text1"/>
-        </w:rPr>
-      </w:pPr>
-      <w:r>
-        <w:rPr>
-          <w:color w:val="000000" w:themeColor="text1"/>
-        </w:rPr>
-        <w:t xml:space="preserve">A partir de la fenêtre principale, </w:t>
-      </w:r>
-      <w:r>
-        <w:rPr>
-          <w:color w:val="000000" w:themeColor="text1"/>
-        </w:rPr>
-        <w:t xml:space="preserve">appuyer sur le bouton </w:t>
-      </w:r>
-      <w:r>
-        <w:rPr>
-          <w:color w:val="000000" w:themeColor="text1"/>
-        </w:rPr>
-        <w:t xml:space="preserve">« Start Session » d’un utilisateur connecté </w:t>
-      </w:r>
-    </w:p>
+    <w:p/>
+    <w:p>
+      <w:r>
+        <w:t>Dans le menu « Edit » de la barre des tâches, cliquer sur le bouton « Settings »</w:t>
+      </w:r>
+    </w:p>
+    <w:p/>
     <w:p>
       <w:pPr>
         <w:pStyle w:val="Paragraphedeliste"/>
         <w:ind w:left="360"/>
         <w:rPr>
-          <w:color w:val="000000" w:themeColor="text1"/>
-        </w:rPr>
-      </w:pPr>
-      <w:r>
-        <w:rPr>
           <w:color w:val="FF0000"/>
         </w:rPr>
-        <w:t xml:space="preserve">IMG </w:t>
-      </w:r>
-    </w:p>
-    <w:p>
-      <w:pPr>
-        <w:pStyle w:val="Paragraphedeliste"/>
-        <w:numPr>
-          <w:ilvl w:val="0"/>
-          <w:numId w:val="28"/>
-        </w:numPr>
-        <w:rPr>
-          <w:color w:val="000000" w:themeColor="text1"/>
-        </w:rPr>
-      </w:pPr>
-      <w:r>
-        <w:rPr>
-          <w:color w:val="000000" w:themeColor="text1"/>
-        </w:rPr>
-        <w:t xml:space="preserve">La fenêtre de chat va s’actualiser et afficher </w:t>
-      </w:r>
-      <w:r>
-        <w:rPr>
-          <w:color w:val="000000" w:themeColor="text1"/>
-        </w:rPr>
-        <w:t xml:space="preserve">cette nouvelle session en tant que session active </w:t>
-      </w:r>
-    </w:p>
-    <w:p>
-      <w:pPr>
-        <w:pStyle w:val="Titre5"/>
-      </w:pPr>
-      <w:r>
-        <w:t>Fermer</w:t>
-      </w:r>
-      <w:r>
-        <w:t xml:space="preserve"> une session de chat </w:t>
-      </w:r>
-    </w:p>
-    <w:p>
-      <w:pPr>
-        <w:pStyle w:val="Paragraphedeliste"/>
-        <w:numPr>
-          <w:ilvl w:val="0"/>
-          <w:numId w:val="28"/>
-        </w:numPr>
-        <w:rPr>
-          <w:color w:val="000000" w:themeColor="text1"/>
-        </w:rPr>
-      </w:pPr>
-      <w:r>
-        <w:rPr>
-          <w:color w:val="000000" w:themeColor="text1"/>
-        </w:rPr>
-        <w:t xml:space="preserve">A partir de la fenêtre principale, </w:t>
-      </w:r>
-      <w:r>
-        <w:rPr>
-          <w:color w:val="000000" w:themeColor="text1"/>
-        </w:rPr>
-        <w:t>appuyer sur le bouton « </w:t>
-      </w:r>
-      <w:r>
-        <w:rPr>
-          <w:color w:val="000000" w:themeColor="text1"/>
-        </w:rPr>
-        <w:t>Close</w:t>
-      </w:r>
-      <w:r>
-        <w:rPr>
-          <w:color w:val="000000" w:themeColor="text1"/>
-        </w:rPr>
-        <w:t xml:space="preserve"> Session » d’un</w:t>
-      </w:r>
-      <w:r>
-        <w:rPr>
-          <w:color w:val="000000" w:themeColor="text1"/>
-        </w:rPr>
-        <w:t>e</w:t>
-      </w:r>
-      <w:r>
-        <w:rPr>
-          <w:color w:val="000000" w:themeColor="text1"/>
-        </w:rPr>
-        <w:t xml:space="preserve"> </w:t>
-      </w:r>
-      <w:r>
-        <w:rPr>
-          <w:color w:val="000000" w:themeColor="text1"/>
-        </w:rPr>
-        <w:t>session en cours</w:t>
+      </w:pPr>
+      <w:r>
+        <w:rPr>
+          <w:noProof/>
+          <w:color w:val="FF0000"/>
+        </w:rPr>
+        <w:drawing>
+          <wp:inline distT="0" distB="0" distL="0" distR="0" wp14:anchorId="71275D46" wp14:editId="6D1AE4AA">
+            <wp:extent cx="5760720" cy="3145155"/>
+            <wp:effectExtent l="0" t="0" r="0" b="0"/>
+            <wp:docPr id="7" name="Image 7" descr="Une image contenant capture d’écran&#10;&#10;Description générée automatiquement"/>
+            <wp:cNvGraphicFramePr>
+              <a:graphicFrameLocks xmlns:a="http://schemas.openxmlformats.org/drawingml/2006/main" noChangeAspect="1"/>
+            </wp:cNvGraphicFramePr>
+            <a:graphic xmlns:a="http://schemas.openxmlformats.org/drawingml/2006/main">
+              <a:graphicData uri="http://schemas.openxmlformats.org/drawingml/2006/picture">
+                <pic:pic xmlns:pic="http://schemas.openxmlformats.org/drawingml/2006/picture">
+                  <pic:nvPicPr>
+                    <pic:cNvPr id="7" name="10.png"/>
+                    <pic:cNvPicPr/>
+                  </pic:nvPicPr>
+                  <pic:blipFill>
+                    <a:blip r:embed="rId11" cstate="print">
+                      <a:extLst>
+                        <a:ext uri="{28A0092B-C50C-407E-A947-70E740481C1C}">
+                          <a14:useLocalDpi xmlns:a14="http://schemas.microsoft.com/office/drawing/2010/main" val="0"/>
+                        </a:ext>
+                      </a:extLst>
+                    </a:blip>
+                    <a:stretch>
+                      <a:fillRect/>
+                    </a:stretch>
+                  </pic:blipFill>
+                  <pic:spPr>
+                    <a:xfrm>
+                      <a:off x="0" y="0"/>
+                      <a:ext cx="5760720" cy="3145155"/>
+                    </a:xfrm>
+                    <a:prstGeom prst="rect">
+                      <a:avLst/>
+                    </a:prstGeom>
+                  </pic:spPr>
+                </pic:pic>
+              </a:graphicData>
+            </a:graphic>
+          </wp:inline>
+        </w:drawing>
       </w:r>
     </w:p>
     <w:p>
       <w:pPr>
         <w:pStyle w:val="Paragraphedeliste"/>
         <w:ind w:left="360"/>
-        <w:rPr>
-          <w:color w:val="000000" w:themeColor="text1"/>
-        </w:rPr>
-      </w:pPr>
-      <w:r>
-        <w:rPr>
-          <w:color w:val="FF0000"/>
-        </w:rPr>
-        <w:t xml:space="preserve">IMG </w:t>
-      </w:r>
-    </w:p>
-    <w:p>
-      <w:pPr>
-        <w:pStyle w:val="Paragraphedeliste"/>
-        <w:numPr>
-          <w:ilvl w:val="0"/>
-          <w:numId w:val="28"/>
-        </w:numPr>
-        <w:rPr>
-          <w:color w:val="000000" w:themeColor="text1"/>
-        </w:rPr>
-      </w:pPr>
-      <w:r>
-        <w:rPr>
-          <w:color w:val="000000" w:themeColor="text1"/>
-        </w:rPr>
-        <w:t xml:space="preserve">La fenêtre de chat va s’actualiser </w:t>
-      </w:r>
-      <w:r>
-        <w:rPr>
-          <w:color w:val="000000" w:themeColor="text1"/>
-        </w:rPr>
-        <w:t xml:space="preserve">et la session n’est pus active </w:t>
-      </w:r>
-      <w:r>
-        <w:rPr>
-          <w:color w:val="000000" w:themeColor="text1"/>
-        </w:rPr>
-        <w:t xml:space="preserve"> </w:t>
-      </w:r>
+      </w:pPr>
     </w:p>
     <w:p>
       <w:pPr>
         <w:pStyle w:val="Paragraphedeliste"/>
         <w:ind w:left="360"/>
-        <w:rPr>
-          <w:color w:val="000000" w:themeColor="text1"/>
-        </w:rPr>
-      </w:pPr>
-    </w:p>
-    <w:p>
-      <w:pPr>
-        <w:pStyle w:val="Titre5"/>
-      </w:pPr>
-      <w:r>
-        <w:t xml:space="preserve">Envoyer un message </w:t>
-      </w:r>
-      <w:r>
-        <w:t xml:space="preserve">textuel </w:t>
-      </w:r>
-    </w:p>
-    <w:p>
-      <w:pPr>
-        <w:pStyle w:val="Paragraphedeliste"/>
-        <w:numPr>
-          <w:ilvl w:val="0"/>
-          <w:numId w:val="27"/>
-        </w:numPr>
-      </w:pPr>
-      <w:r>
-        <w:rPr>
-          <w:color w:val="000000" w:themeColor="text1"/>
-        </w:rPr>
-        <w:t xml:space="preserve">A partir de la fenêtre principale, </w:t>
-      </w:r>
-      <w:r>
-        <w:rPr>
-          <w:color w:val="000000" w:themeColor="text1"/>
-        </w:rPr>
-        <w:t>et lorsque qu’une session de chat est en cours, s</w:t>
-      </w:r>
-      <w:r>
-        <w:t xml:space="preserve">aisir le texte à envoyer dans le champ textuel en bas de la fenêtre </w:t>
+      </w:pPr>
+      <w:r>
+        <w:t>Cliquer sur le bouton « Edit » et choisir un nouveau dossier</w:t>
       </w:r>
     </w:p>
     <w:p>
       <w:pPr>
         <w:pStyle w:val="Paragraphedeliste"/>
         <w:ind w:left="360"/>
-        <w:rPr>
-          <w:color w:val="FF0000"/>
-        </w:rPr>
-      </w:pPr>
-      <w:r>
-        <w:rPr>
-          <w:color w:val="FF0000"/>
-        </w:rPr>
-        <w:t xml:space="preserve">IMG </w:t>
-      </w:r>
-    </w:p>
-    <w:p>
-      <w:pPr>
-        <w:pStyle w:val="Paragraphedeliste"/>
-        <w:numPr>
-          <w:ilvl w:val="0"/>
-          <w:numId w:val="27"/>
-        </w:numPr>
-      </w:pPr>
-      <w:r>
-        <w:t xml:space="preserve">Appuyer sur </w:t>
-      </w:r>
-      <w:r>
-        <w:t>le bouton « </w:t>
-      </w:r>
-      <w:proofErr w:type="spellStart"/>
-      <w:r>
-        <w:t>Send</w:t>
-      </w:r>
-      <w:proofErr w:type="spellEnd"/>
-      <w:r>
-        <w:t xml:space="preserve"> » pour envoyer </w:t>
-      </w:r>
-      <w:r>
-        <w:t>le texte saisi</w:t>
-      </w:r>
-      <w:r>
-        <w:t xml:space="preserve"> à l’utilisateur </w:t>
-      </w:r>
-      <w:r>
-        <w:t xml:space="preserve">participant à la session en cours. </w:t>
-      </w:r>
-    </w:p>
-    <w:p>
-      <w:pPr>
-        <w:pStyle w:val="Titre5"/>
-      </w:pPr>
-      <w:r>
-        <w:t>Envoyer un</w:t>
-      </w:r>
-      <w:r>
-        <w:t xml:space="preserve"> fichier </w:t>
-      </w:r>
-    </w:p>
-    <w:p>
-      <w:pPr>
-        <w:pStyle w:val="Paragraphedeliste"/>
-        <w:numPr>
-          <w:ilvl w:val="0"/>
-          <w:numId w:val="27"/>
-        </w:numPr>
-      </w:pPr>
-      <w:r>
-        <w:rPr>
-          <w:color w:val="000000" w:themeColor="text1"/>
-        </w:rPr>
-        <w:t xml:space="preserve">A partir de la fenêtre principale, </w:t>
-      </w:r>
-      <w:r>
-        <w:rPr>
-          <w:color w:val="000000" w:themeColor="text1"/>
-        </w:rPr>
-        <w:t xml:space="preserve">et lorsque qu’une session de chat est en cours, </w:t>
-      </w:r>
-      <w:r>
-        <w:rPr>
-          <w:color w:val="000000" w:themeColor="text1"/>
-        </w:rPr>
-        <w:t xml:space="preserve">appuyer sur le bouton switch pour faire apparaitre le menu d’envoi de fichier </w:t>
-      </w:r>
+      </w:pPr>
     </w:p>
     <w:p>
       <w:pPr>
         <w:pStyle w:val="Paragraphedeliste"/>
         <w:ind w:left="360"/>
-        <w:rPr>
-          <w:color w:val="FF0000"/>
-        </w:rPr>
-      </w:pPr>
-      <w:r>
-        <w:rPr>
-          <w:color w:val="FF0000"/>
-        </w:rPr>
-        <w:t xml:space="preserve">IMG </w:t>
-      </w:r>
-    </w:p>
-    <w:p>
-      <w:pPr>
-        <w:pStyle w:val="Paragraphedeliste"/>
-        <w:numPr>
-          <w:ilvl w:val="0"/>
-          <w:numId w:val="27"/>
-        </w:numPr>
-      </w:pPr>
-      <w:r>
-        <w:t>Appuyer sur le bouton « </w:t>
-      </w:r>
-      <w:proofErr w:type="spellStart"/>
-      <w:r>
-        <w:t>Join</w:t>
-      </w:r>
-      <w:proofErr w:type="spellEnd"/>
-      <w:r>
-        <w:t xml:space="preserve"> » </w:t>
-      </w:r>
-      <w:r>
-        <w:t xml:space="preserve">pour ajouter un fichier </w:t>
+      </w:pPr>
+      <w:r>
+        <w:rPr>
+          <w:noProof/>
+        </w:rPr>
+        <w:drawing>
+          <wp:inline distT="0" distB="0" distL="0" distR="0" wp14:anchorId="6A413FD7" wp14:editId="12279EDA">
+            <wp:extent cx="5760720" cy="3123565"/>
+            <wp:effectExtent l="0" t="0" r="0" b="635"/>
+            <wp:docPr id="8" name="Image 8" descr="Une image contenant capture d’écran&#10;&#10;Description générée automatiquement"/>
+            <wp:cNvGraphicFramePr>
+              <a:graphicFrameLocks xmlns:a="http://schemas.openxmlformats.org/drawingml/2006/main" noChangeAspect="1"/>
+            </wp:cNvGraphicFramePr>
+            <a:graphic xmlns:a="http://schemas.openxmlformats.org/drawingml/2006/main">
+              <a:graphicData uri="http://schemas.openxmlformats.org/drawingml/2006/picture">
+                <pic:pic xmlns:pic="http://schemas.openxmlformats.org/drawingml/2006/picture">
+                  <pic:nvPicPr>
+                    <pic:cNvPr id="8" name="10_2.png"/>
+                    <pic:cNvPicPr/>
+                  </pic:nvPicPr>
+                  <pic:blipFill>
+                    <a:blip r:embed="rId12" cstate="print">
+                      <a:extLst>
+                        <a:ext uri="{28A0092B-C50C-407E-A947-70E740481C1C}">
+                          <a14:useLocalDpi xmlns:a14="http://schemas.microsoft.com/office/drawing/2010/main" val="0"/>
+                        </a:ext>
+                      </a:extLst>
+                    </a:blip>
+                    <a:stretch>
+                      <a:fillRect/>
+                    </a:stretch>
+                  </pic:blipFill>
+                  <pic:spPr>
+                    <a:xfrm>
+                      <a:off x="0" y="0"/>
+                      <a:ext cx="5760720" cy="3123565"/>
+                    </a:xfrm>
+                    <a:prstGeom prst="rect">
+                      <a:avLst/>
+                    </a:prstGeom>
+                  </pic:spPr>
+                </pic:pic>
+              </a:graphicData>
+            </a:graphic>
+          </wp:inline>
+        </w:drawing>
+      </w:r>
+    </w:p>
+    <w:p>
+      <w:pPr>
+        <w:pStyle w:val="Titre4"/>
+      </w:pPr>
+    </w:p>
+    <w:p/>
+    <w:p/>
+    <w:p/>
+    <w:p/>
+    <w:p>
+      <w:pPr>
+        <w:pStyle w:val="Titre4"/>
+      </w:pPr>
+      <w:r>
+        <w:lastRenderedPageBreak/>
+        <w:t xml:space="preserve">Démarrer une session de chat </w:t>
+      </w:r>
+    </w:p>
+    <w:p/>
+    <w:p>
+      <w:pPr>
+        <w:rPr>
+          <w:color w:val="000000" w:themeColor="text1"/>
+        </w:rPr>
+      </w:pPr>
+      <w:r>
+        <w:rPr>
+          <w:color w:val="000000" w:themeColor="text1"/>
+        </w:rPr>
+        <w:t xml:space="preserve">A partir de la fenêtre principale, </w:t>
+      </w:r>
+      <w:r>
+        <w:rPr>
+          <w:color w:val="000000" w:themeColor="text1"/>
+        </w:rPr>
+        <w:t xml:space="preserve">appuyer sur le bouton </w:t>
+      </w:r>
+      <w:r>
+        <w:rPr>
+          <w:color w:val="000000" w:themeColor="text1"/>
+        </w:rPr>
+        <w:t xml:space="preserve">« Start Session » d’un utilisateur connecté </w:t>
       </w:r>
     </w:p>
     <w:p>
@@ -2036,26 +2292,525 @@
         <w:pStyle w:val="Paragraphedeliste"/>
         <w:ind w:left="360"/>
         <w:rPr>
+          <w:color w:val="000000" w:themeColor="text1"/>
+        </w:rPr>
+      </w:pPr>
+    </w:p>
+    <w:p>
+      <w:pPr>
+        <w:pStyle w:val="Paragraphedeliste"/>
+        <w:ind w:left="360"/>
+        <w:rPr>
+          <w:color w:val="000000" w:themeColor="text1"/>
+        </w:rPr>
+      </w:pPr>
+      <w:r>
+        <w:rPr>
+          <w:noProof/>
+          <w:color w:val="000000" w:themeColor="text1"/>
+        </w:rPr>
+        <w:drawing>
+          <wp:inline distT="0" distB="0" distL="0" distR="0" wp14:anchorId="30DA77C3" wp14:editId="541084E9">
+            <wp:extent cx="5760720" cy="3114675"/>
+            <wp:effectExtent l="0" t="0" r="0" b="9525"/>
+            <wp:docPr id="9" name="Image 9" descr="Une image contenant capture d’écran&#10;&#10;Description générée automatiquement"/>
+            <wp:cNvGraphicFramePr>
+              <a:graphicFrameLocks xmlns:a="http://schemas.openxmlformats.org/drawingml/2006/main" noChangeAspect="1"/>
+            </wp:cNvGraphicFramePr>
+            <a:graphic xmlns:a="http://schemas.openxmlformats.org/drawingml/2006/main">
+              <a:graphicData uri="http://schemas.openxmlformats.org/drawingml/2006/picture">
+                <pic:pic xmlns:pic="http://schemas.openxmlformats.org/drawingml/2006/picture">
+                  <pic:nvPicPr>
+                    <pic:cNvPr id="9" name="StartSession.png"/>
+                    <pic:cNvPicPr/>
+                  </pic:nvPicPr>
+                  <pic:blipFill>
+                    <a:blip r:embed="rId13" cstate="print">
+                      <a:extLst>
+                        <a:ext uri="{28A0092B-C50C-407E-A947-70E740481C1C}">
+                          <a14:useLocalDpi xmlns:a14="http://schemas.microsoft.com/office/drawing/2010/main" val="0"/>
+                        </a:ext>
+                      </a:extLst>
+                    </a:blip>
+                    <a:stretch>
+                      <a:fillRect/>
+                    </a:stretch>
+                  </pic:blipFill>
+                  <pic:spPr>
+                    <a:xfrm>
+                      <a:off x="0" y="0"/>
+                      <a:ext cx="5760720" cy="3114675"/>
+                    </a:xfrm>
+                    <a:prstGeom prst="rect">
+                      <a:avLst/>
+                    </a:prstGeom>
+                  </pic:spPr>
+                </pic:pic>
+              </a:graphicData>
+            </a:graphic>
+          </wp:inline>
+        </w:drawing>
+      </w:r>
+    </w:p>
+    <w:p>
+      <w:pPr>
+        <w:rPr>
+          <w:color w:val="000000" w:themeColor="text1"/>
+        </w:rPr>
+      </w:pPr>
+    </w:p>
+    <w:p>
+      <w:pPr>
+        <w:rPr>
+          <w:color w:val="000000" w:themeColor="text1"/>
+        </w:rPr>
+      </w:pPr>
+      <w:r>
+        <w:rPr>
+          <w:color w:val="000000" w:themeColor="text1"/>
+        </w:rPr>
+        <w:t xml:space="preserve">La fenêtre de chat va s’actualiser et afficher </w:t>
+      </w:r>
+      <w:r>
+        <w:rPr>
+          <w:color w:val="000000" w:themeColor="text1"/>
+        </w:rPr>
+        <w:t xml:space="preserve">cette nouvelle session en tant que session active </w:t>
+      </w:r>
+    </w:p>
+    <w:p>
+      <w:pPr>
+        <w:rPr>
+          <w:color w:val="000000" w:themeColor="text1"/>
+        </w:rPr>
+      </w:pPr>
+    </w:p>
+    <w:p>
+      <w:pPr>
+        <w:pStyle w:val="Titre4"/>
+      </w:pPr>
+      <w:r>
+        <w:t xml:space="preserve">Fermer une session de chat </w:t>
+      </w:r>
+    </w:p>
+    <w:p/>
+    <w:p>
+      <w:pPr>
+        <w:rPr>
+          <w:color w:val="000000" w:themeColor="text1"/>
+        </w:rPr>
+      </w:pPr>
+      <w:r>
+        <w:rPr>
+          <w:color w:val="000000" w:themeColor="text1"/>
+        </w:rPr>
+        <w:t>A partir de la fenêtre principale, appuyer sur le bouton « Close Session » d’un</w:t>
+      </w:r>
+      <w:r>
+        <w:rPr>
+          <w:color w:val="000000" w:themeColor="text1"/>
+        </w:rPr>
+        <w:t>e</w:t>
+      </w:r>
+      <w:r>
+        <w:rPr>
+          <w:color w:val="000000" w:themeColor="text1"/>
+        </w:rPr>
+        <w:t xml:space="preserve"> </w:t>
+      </w:r>
+      <w:r>
+        <w:rPr>
+          <w:color w:val="000000" w:themeColor="text1"/>
+        </w:rPr>
+        <w:t>session en cours</w:t>
+      </w:r>
+    </w:p>
+    <w:p>
+      <w:pPr>
+        <w:rPr>
+          <w:color w:val="000000" w:themeColor="text1"/>
+        </w:rPr>
+      </w:pPr>
+    </w:p>
+    <w:p>
+      <w:pPr>
+        <w:pStyle w:val="Paragraphedeliste"/>
+        <w:ind w:left="360"/>
+        <w:rPr>
+          <w:color w:val="000000" w:themeColor="text1"/>
+        </w:rPr>
+      </w:pPr>
+      <w:r>
+        <w:rPr>
+          <w:noProof/>
+          <w:color w:val="000000" w:themeColor="text1"/>
+        </w:rPr>
+        <w:drawing>
+          <wp:inline distT="0" distB="0" distL="0" distR="0" wp14:anchorId="4221376C" wp14:editId="12DAF151">
+            <wp:extent cx="5760720" cy="3117215"/>
+            <wp:effectExtent l="0" t="0" r="0" b="6985"/>
+            <wp:docPr id="10" name="Image 10" descr="Une image contenant capture d’écran&#10;&#10;Description générée automatiquement"/>
+            <wp:cNvGraphicFramePr>
+              <a:graphicFrameLocks xmlns:a="http://schemas.openxmlformats.org/drawingml/2006/main" noChangeAspect="1"/>
+            </wp:cNvGraphicFramePr>
+            <a:graphic xmlns:a="http://schemas.openxmlformats.org/drawingml/2006/main">
+              <a:graphicData uri="http://schemas.openxmlformats.org/drawingml/2006/picture">
+                <pic:pic xmlns:pic="http://schemas.openxmlformats.org/drawingml/2006/picture">
+                  <pic:nvPicPr>
+                    <pic:cNvPr id="10" name="CloseSession.png"/>
+                    <pic:cNvPicPr/>
+                  </pic:nvPicPr>
+                  <pic:blipFill>
+                    <a:blip r:embed="rId14" cstate="print">
+                      <a:extLst>
+                        <a:ext uri="{28A0092B-C50C-407E-A947-70E740481C1C}">
+                          <a14:useLocalDpi xmlns:a14="http://schemas.microsoft.com/office/drawing/2010/main" val="0"/>
+                        </a:ext>
+                      </a:extLst>
+                    </a:blip>
+                    <a:stretch>
+                      <a:fillRect/>
+                    </a:stretch>
+                  </pic:blipFill>
+                  <pic:spPr>
+                    <a:xfrm>
+                      <a:off x="0" y="0"/>
+                      <a:ext cx="5760720" cy="3117215"/>
+                    </a:xfrm>
+                    <a:prstGeom prst="rect">
+                      <a:avLst/>
+                    </a:prstGeom>
+                  </pic:spPr>
+                </pic:pic>
+              </a:graphicData>
+            </a:graphic>
+          </wp:inline>
+        </w:drawing>
+      </w:r>
+    </w:p>
+    <w:p>
+      <w:pPr>
+        <w:rPr>
+          <w:color w:val="000000" w:themeColor="text1"/>
+        </w:rPr>
+      </w:pPr>
+    </w:p>
+    <w:p>
+      <w:pPr>
+        <w:rPr>
+          <w:color w:val="000000" w:themeColor="text1"/>
+        </w:rPr>
+      </w:pPr>
+      <w:r>
+        <w:rPr>
+          <w:color w:val="000000" w:themeColor="text1"/>
+        </w:rPr>
+        <w:t xml:space="preserve">La fenêtre de chat va s’actualiser </w:t>
+      </w:r>
+      <w:r>
+        <w:rPr>
+          <w:color w:val="000000" w:themeColor="text1"/>
+        </w:rPr>
+        <w:t xml:space="preserve">et la session n’est pus active </w:t>
+      </w:r>
+      <w:r>
+        <w:rPr>
+          <w:color w:val="000000" w:themeColor="text1"/>
+        </w:rPr>
+        <w:t xml:space="preserve"> </w:t>
+      </w:r>
+    </w:p>
+    <w:p>
+      <w:pPr>
+        <w:pStyle w:val="Paragraphedeliste"/>
+        <w:ind w:left="360"/>
+        <w:rPr>
+          <w:color w:val="000000" w:themeColor="text1"/>
+        </w:rPr>
+      </w:pPr>
+    </w:p>
+    <w:p>
+      <w:pPr>
+        <w:pStyle w:val="Titre4"/>
+      </w:pPr>
+      <w:r>
+        <w:t xml:space="preserve">Envoyer un message </w:t>
+      </w:r>
+      <w:r>
+        <w:t xml:space="preserve">textuel </w:t>
+      </w:r>
+    </w:p>
+    <w:p/>
+    <w:p>
+      <w:r>
+        <w:rPr>
+          <w:color w:val="000000" w:themeColor="text1"/>
+        </w:rPr>
+        <w:t>A partir de la fenêtre principale, et lorsque qu’une session de chat est en cours, s</w:t>
+      </w:r>
+      <w:r>
+        <w:t xml:space="preserve">aisir le texte à envoyer dans le champ textuel en bas de la fenêtre </w:t>
+      </w:r>
+    </w:p>
+    <w:p/>
+    <w:p>
+      <w:pPr>
+        <w:pStyle w:val="Paragraphedeliste"/>
+        <w:ind w:left="360"/>
+        <w:rPr>
           <w:color w:val="FF0000"/>
         </w:rPr>
       </w:pPr>
       <w:r>
         <w:rPr>
+          <w:noProof/>
           <w:color w:val="FF0000"/>
         </w:rPr>
-        <w:t>IMG</w:t>
-      </w:r>
-      <w:bookmarkStart w:id="0" w:name="_GoBack"/>
-      <w:bookmarkEnd w:id="0"/>
-    </w:p>
+        <w:drawing>
+          <wp:inline distT="0" distB="0" distL="0" distR="0" wp14:anchorId="06E11EEE" wp14:editId="6C564B4F">
+            <wp:extent cx="5760720" cy="3103245"/>
+            <wp:effectExtent l="0" t="0" r="0" b="1905"/>
+            <wp:docPr id="11" name="Image 11" descr="Une image contenant capture d’écran&#10;&#10;Description générée automatiquement"/>
+            <wp:cNvGraphicFramePr>
+              <a:graphicFrameLocks xmlns:a="http://schemas.openxmlformats.org/drawingml/2006/main" noChangeAspect="1"/>
+            </wp:cNvGraphicFramePr>
+            <a:graphic xmlns:a="http://schemas.openxmlformats.org/drawingml/2006/main">
+              <a:graphicData uri="http://schemas.openxmlformats.org/drawingml/2006/picture">
+                <pic:pic xmlns:pic="http://schemas.openxmlformats.org/drawingml/2006/picture">
+                  <pic:nvPicPr>
+                    <pic:cNvPr id="11" name="SendingMessage.png"/>
+                    <pic:cNvPicPr/>
+                  </pic:nvPicPr>
+                  <pic:blipFill>
+                    <a:blip r:embed="rId15" cstate="print">
+                      <a:extLst>
+                        <a:ext uri="{28A0092B-C50C-407E-A947-70E740481C1C}">
+                          <a14:useLocalDpi xmlns:a14="http://schemas.microsoft.com/office/drawing/2010/main" val="0"/>
+                        </a:ext>
+                      </a:extLst>
+                    </a:blip>
+                    <a:stretch>
+                      <a:fillRect/>
+                    </a:stretch>
+                  </pic:blipFill>
+                  <pic:spPr>
+                    <a:xfrm>
+                      <a:off x="0" y="0"/>
+                      <a:ext cx="5760720" cy="3103245"/>
+                    </a:xfrm>
+                    <a:prstGeom prst="rect">
+                      <a:avLst/>
+                    </a:prstGeom>
+                  </pic:spPr>
+                </pic:pic>
+              </a:graphicData>
+            </a:graphic>
+          </wp:inline>
+        </w:drawing>
+      </w:r>
+    </w:p>
+    <w:p/>
+    <w:p>
+      <w:r>
+        <w:t xml:space="preserve">Appuyer sur </w:t>
+      </w:r>
+      <w:r>
+        <w:t>le bouton « </w:t>
+      </w:r>
+      <w:proofErr w:type="spellStart"/>
+      <w:r>
+        <w:t>Send</w:t>
+      </w:r>
+      <w:proofErr w:type="spellEnd"/>
+      <w:r>
+        <w:t xml:space="preserve"> » pour envoyer </w:t>
+      </w:r>
+      <w:r>
+        <w:t>le texte saisi</w:t>
+      </w:r>
+      <w:r>
+        <w:t xml:space="preserve"> à l’utilisateur </w:t>
+      </w:r>
+      <w:r>
+        <w:t xml:space="preserve">participant à la session en cours. </w:t>
+      </w:r>
+    </w:p>
+    <w:p/>
+    <w:p/>
+    <w:p/>
+    <w:p/>
+    <w:p/>
+    <w:p/>
+    <w:p/>
+    <w:p/>
+    <w:p/>
+    <w:p/>
+    <w:p/>
+    <w:p/>
+    <w:p/>
+    <w:p/>
+    <w:p/>
+    <w:p/>
+    <w:p/>
+    <w:p/>
+    <w:p/>
+    <w:p/>
+    <w:p>
+      <w:pPr>
+        <w:pStyle w:val="Titre4"/>
+      </w:pPr>
+      <w:r>
+        <w:lastRenderedPageBreak/>
+        <w:t xml:space="preserve">Envoyer un fichier </w:t>
+      </w:r>
+    </w:p>
+    <w:p/>
+    <w:p>
+      <w:pPr>
+        <w:rPr>
+          <w:color w:val="000000" w:themeColor="text1"/>
+        </w:rPr>
+      </w:pPr>
+      <w:r>
+        <w:rPr>
+          <w:color w:val="000000" w:themeColor="text1"/>
+        </w:rPr>
+        <w:t xml:space="preserve">A partir de la fenêtre principale, et lorsque qu’une session de chat est en cours, appuyer sur le bouton switch pour faire apparaitre le menu d’envoi de fichier </w:t>
+      </w:r>
+    </w:p>
+    <w:p/>
     <w:p>
       <w:pPr>
         <w:pStyle w:val="Paragraphedeliste"/>
-        <w:numPr>
-          <w:ilvl w:val="0"/>
-          <w:numId w:val="27"/>
-        </w:numPr>
-      </w:pPr>
+        <w:ind w:left="360"/>
+        <w:rPr>
+          <w:color w:val="FF0000"/>
+        </w:rPr>
+      </w:pPr>
+      <w:r>
+        <w:rPr>
+          <w:noProof/>
+          <w:color w:val="FF0000"/>
+        </w:rPr>
+        <w:drawing>
+          <wp:inline distT="0" distB="0" distL="0" distR="0" wp14:anchorId="5A2B8570" wp14:editId="017D16D7">
+            <wp:extent cx="5760720" cy="3102610"/>
+            <wp:effectExtent l="0" t="0" r="0" b="2540"/>
+            <wp:docPr id="12" name="Image 12" descr="Une image contenant capture d’écran&#10;&#10;Description générée automatiquement"/>
+            <wp:cNvGraphicFramePr>
+              <a:graphicFrameLocks xmlns:a="http://schemas.openxmlformats.org/drawingml/2006/main" noChangeAspect="1"/>
+            </wp:cNvGraphicFramePr>
+            <a:graphic xmlns:a="http://schemas.openxmlformats.org/drawingml/2006/main">
+              <a:graphicData uri="http://schemas.openxmlformats.org/drawingml/2006/picture">
+                <pic:pic xmlns:pic="http://schemas.openxmlformats.org/drawingml/2006/picture">
+                  <pic:nvPicPr>
+                    <pic:cNvPr id="12" name="Switch.png"/>
+                    <pic:cNvPicPr/>
+                  </pic:nvPicPr>
+                  <pic:blipFill>
+                    <a:blip r:embed="rId16" cstate="print">
+                      <a:extLst>
+                        <a:ext uri="{28A0092B-C50C-407E-A947-70E740481C1C}">
+                          <a14:useLocalDpi xmlns:a14="http://schemas.microsoft.com/office/drawing/2010/main" val="0"/>
+                        </a:ext>
+                      </a:extLst>
+                    </a:blip>
+                    <a:stretch>
+                      <a:fillRect/>
+                    </a:stretch>
+                  </pic:blipFill>
+                  <pic:spPr>
+                    <a:xfrm>
+                      <a:off x="0" y="0"/>
+                      <a:ext cx="5760720" cy="3102610"/>
+                    </a:xfrm>
+                    <a:prstGeom prst="rect">
+                      <a:avLst/>
+                    </a:prstGeom>
+                  </pic:spPr>
+                </pic:pic>
+              </a:graphicData>
+            </a:graphic>
+          </wp:inline>
+        </w:drawing>
+      </w:r>
+    </w:p>
+    <w:p/>
+    <w:p>
+      <w:r>
+        <w:t>Appuyer sur le bouton « </w:t>
+      </w:r>
+      <w:proofErr w:type="spellStart"/>
+      <w:r>
+        <w:t>Join</w:t>
+      </w:r>
+      <w:proofErr w:type="spellEnd"/>
+      <w:r>
+        <w:t xml:space="preserve"> » </w:t>
+      </w:r>
+      <w:r>
+        <w:t xml:space="preserve">pour ajouter un fichier </w:t>
+      </w:r>
+    </w:p>
+    <w:p/>
+    <w:p>
+      <w:pPr>
+        <w:pStyle w:val="Paragraphedeliste"/>
+        <w:ind w:left="360"/>
+        <w:rPr>
+          <w:color w:val="FF0000"/>
+        </w:rPr>
+      </w:pPr>
+      <w:r>
+        <w:rPr>
+          <w:noProof/>
+          <w:color w:val="FF0000"/>
+        </w:rPr>
+        <w:drawing>
+          <wp:inline distT="0" distB="0" distL="0" distR="0" wp14:anchorId="3C5ADAA7" wp14:editId="6CC82457">
+            <wp:extent cx="5760720" cy="3123565"/>
+            <wp:effectExtent l="0" t="0" r="0" b="635"/>
+            <wp:docPr id="13" name="Image 13" descr="Une image contenant capture d’écran&#10;&#10;Description générée automatiquement"/>
+            <wp:cNvGraphicFramePr>
+              <a:graphicFrameLocks xmlns:a="http://schemas.openxmlformats.org/drawingml/2006/main" noChangeAspect="1"/>
+            </wp:cNvGraphicFramePr>
+            <a:graphic xmlns:a="http://schemas.openxmlformats.org/drawingml/2006/main">
+              <a:graphicData uri="http://schemas.openxmlformats.org/drawingml/2006/picture">
+                <pic:pic xmlns:pic="http://schemas.openxmlformats.org/drawingml/2006/picture">
+                  <pic:nvPicPr>
+                    <pic:cNvPr id="13" name="Join.png"/>
+                    <pic:cNvPicPr/>
+                  </pic:nvPicPr>
+                  <pic:blipFill>
+                    <a:blip r:embed="rId17" cstate="print">
+                      <a:extLst>
+                        <a:ext uri="{28A0092B-C50C-407E-A947-70E740481C1C}">
+                          <a14:useLocalDpi xmlns:a14="http://schemas.microsoft.com/office/drawing/2010/main" val="0"/>
+                        </a:ext>
+                      </a:extLst>
+                    </a:blip>
+                    <a:stretch>
+                      <a:fillRect/>
+                    </a:stretch>
+                  </pic:blipFill>
+                  <pic:spPr>
+                    <a:xfrm>
+                      <a:off x="0" y="0"/>
+                      <a:ext cx="5760720" cy="3123565"/>
+                    </a:xfrm>
+                    <a:prstGeom prst="rect">
+                      <a:avLst/>
+                    </a:prstGeom>
+                  </pic:spPr>
+                </pic:pic>
+              </a:graphicData>
+            </a:graphic>
+          </wp:inline>
+        </w:drawing>
+      </w:r>
+    </w:p>
+    <w:p/>
+    <w:p>
       <w:r>
         <w:t xml:space="preserve">Appuyer sur </w:t>
       </w:r>
@@ -2077,8 +2832,55 @@
         <w:t xml:space="preserve"> pour envoyer le(s) fichier(s) joint(s) </w:t>
       </w:r>
     </w:p>
-    <w:p/>
-    <w:p/>
+    <w:p>
+      <w:r>
+        <w:rPr>
+          <w:noProof/>
+        </w:rPr>
+        <w:lastRenderedPageBreak/>
+        <w:drawing>
+          <wp:inline distT="0" distB="0" distL="0" distR="0" wp14:anchorId="382C00D7" wp14:editId="021E7BA8">
+            <wp:extent cx="5760720" cy="3113405"/>
+            <wp:effectExtent l="0" t="0" r="0" b="0"/>
+            <wp:docPr id="14" name="Image 14" descr="Une image contenant capture d’écran&#10;&#10;Description générée automatiquement"/>
+            <wp:cNvGraphicFramePr>
+              <a:graphicFrameLocks xmlns:a="http://schemas.openxmlformats.org/drawingml/2006/main" noChangeAspect="1"/>
+            </wp:cNvGraphicFramePr>
+            <a:graphic xmlns:a="http://schemas.openxmlformats.org/drawingml/2006/main">
+              <a:graphicData uri="http://schemas.openxmlformats.org/drawingml/2006/picture">
+                <pic:pic xmlns:pic="http://schemas.openxmlformats.org/drawingml/2006/picture">
+                  <pic:nvPicPr>
+                    <pic:cNvPr id="14" name="Send.png"/>
+                    <pic:cNvPicPr/>
+                  </pic:nvPicPr>
+                  <pic:blipFill>
+                    <a:blip r:embed="rId18" cstate="print">
+                      <a:extLst>
+                        <a:ext uri="{28A0092B-C50C-407E-A947-70E740481C1C}">
+                          <a14:useLocalDpi xmlns:a14="http://schemas.microsoft.com/office/drawing/2010/main" val="0"/>
+                        </a:ext>
+                      </a:extLst>
+                    </a:blip>
+                    <a:stretch>
+                      <a:fillRect/>
+                    </a:stretch>
+                  </pic:blipFill>
+                  <pic:spPr>
+                    <a:xfrm>
+                      <a:off x="0" y="0"/>
+                      <a:ext cx="5760720" cy="3113405"/>
+                    </a:xfrm>
+                    <a:prstGeom prst="rect">
+                      <a:avLst/>
+                    </a:prstGeom>
+                  </pic:spPr>
+                </pic:pic>
+              </a:graphicData>
+            </a:graphic>
+          </wp:inline>
+        </w:drawing>
+      </w:r>
+    </w:p>
     <w:p/>
     <w:p>
       <w:pPr>
@@ -2239,6 +3041,7 @@
     </w:p>
     <w:p>
       <w:r>
+        <w:lastRenderedPageBreak/>
         <w:t xml:space="preserve">Ce paramètre « test » peut-être changer de façons simple en modifiant une propriété du fichier </w:t>
       </w:r>
       <w:proofErr w:type="spellStart"/>
@@ -2248,6 +3051,9 @@
       </w:r>
       <w:proofErr w:type="spellEnd"/>
       <w:proofErr w:type="gramEnd"/>
+      <w:r>
+        <w:t xml:space="preserve">. </w:t>
+      </w:r>
     </w:p>
     <w:p>
       <w:r>
@@ -2356,6 +3162,7 @@
         <w:t xml:space="preserve"> aux attaques de déni de service. </w:t>
       </w:r>
     </w:p>
+    <w:p/>
     <w:p>
       <w:pPr>
         <w:pStyle w:val="Titre4"/>
@@ -5227,7 +6034,7 @@
     <w:uiPriority w:val="9"/>
     <w:unhideWhenUsed/>
     <w:qFormat/>
-    <w:rsid w:val="00255363"/>
+    <w:rsid w:val="003A2ED1"/>
     <w:pPr>
       <w:keepNext/>
       <w:keepLines/>
@@ -5238,7 +6045,7 @@
       <w:rFonts w:asciiTheme="majorHAnsi" w:eastAsiaTheme="majorEastAsia" w:hAnsiTheme="majorHAnsi" w:cstheme="majorBidi"/>
       <w:b/>
       <w:color w:val="1F3864" w:themeColor="accent1" w:themeShade="80"/>
-      <w:sz w:val="36"/>
+      <w:sz w:val="40"/>
       <w:szCs w:val="26"/>
       <w:u w:val="single"/>
     </w:rPr>
@@ -5251,7 +6058,7 @@
     <w:uiPriority w:val="9"/>
     <w:unhideWhenUsed/>
     <w:qFormat/>
-    <w:rsid w:val="00255363"/>
+    <w:rsid w:val="003A2ED1"/>
     <w:pPr>
       <w:keepNext/>
       <w:keepLines/>
@@ -5261,7 +6068,7 @@
     <w:rPr>
       <w:rFonts w:asciiTheme="majorHAnsi" w:eastAsiaTheme="majorEastAsia" w:hAnsiTheme="majorHAnsi" w:cstheme="majorBidi"/>
       <w:b/>
-      <w:color w:val="2F5496" w:themeColor="accent1" w:themeShade="BF"/>
+      <w:color w:val="2E74B5" w:themeColor="accent5" w:themeShade="BF"/>
       <w:sz w:val="32"/>
       <w:szCs w:val="24"/>
     </w:rPr>
@@ -5454,12 +6261,12 @@
     <w:basedOn w:val="Policepardfaut"/>
     <w:link w:val="Titre2"/>
     <w:uiPriority w:val="9"/>
-    <w:rsid w:val="00255363"/>
+    <w:rsid w:val="003A2ED1"/>
     <w:rPr>
       <w:rFonts w:asciiTheme="majorHAnsi" w:eastAsiaTheme="majorEastAsia" w:hAnsiTheme="majorHAnsi" w:cstheme="majorBidi"/>
       <w:b/>
       <w:color w:val="1F3864" w:themeColor="accent1" w:themeShade="80"/>
-      <w:sz w:val="36"/>
+      <w:sz w:val="40"/>
       <w:szCs w:val="26"/>
       <w:u w:val="single"/>
     </w:rPr>
@@ -5469,11 +6276,11 @@
     <w:basedOn w:val="Policepardfaut"/>
     <w:link w:val="Titre3"/>
     <w:uiPriority w:val="9"/>
-    <w:rsid w:val="00255363"/>
+    <w:rsid w:val="003A2ED1"/>
     <w:rPr>
       <w:rFonts w:asciiTheme="majorHAnsi" w:eastAsiaTheme="majorEastAsia" w:hAnsiTheme="majorHAnsi" w:cstheme="majorBidi"/>
       <w:b/>
-      <w:color w:val="2F5496" w:themeColor="accent1" w:themeShade="BF"/>
+      <w:color w:val="2E74B5" w:themeColor="accent5" w:themeShade="BF"/>
       <w:sz w:val="32"/>
       <w:szCs w:val="24"/>
     </w:rPr>

</xml_diff>

<commit_message>
Add log in distantSession initialization
</commit_message>
<xml_diff>
--- a/Manuscript.docx
+++ b/Manuscript.docx
@@ -91,16 +91,11 @@
         <w:t>ect</w:t>
       </w:r>
       <w:proofErr w:type="spellEnd"/>
-      <w:proofErr w:type="gramStart"/>
       <w:r>
         <w:t xml:space="preserve">) </w:t>
       </w:r>
       <w:r>
-        <w:t>.</w:t>
-      </w:r>
-      <w:proofErr w:type="gramEnd"/>
-      <w:r>
-        <w:t xml:space="preserve"> </w:t>
+        <w:t xml:space="preserve">. </w:t>
       </w:r>
     </w:p>
     <w:p/>
@@ -175,10 +170,7 @@
         <w:t xml:space="preserve">Choix de technologies </w:t>
       </w:r>
     </w:p>
-    <w:p>
-      <w:bookmarkStart w:id="0" w:name="_GoBack"/>
-      <w:bookmarkEnd w:id="0"/>
-    </w:p>
+    <w:p/>
     <w:p>
       <w:pPr>
         <w:pStyle w:val="Titre4"/>
@@ -260,15 +252,7 @@
         </w:numPr>
       </w:pPr>
       <w:r>
-        <w:t xml:space="preserve">Suffisant pour </w:t>
-      </w:r>
-      <w:proofErr w:type="gramStart"/>
-      <w:r>
-        <w:t>la web</w:t>
-      </w:r>
-      <w:proofErr w:type="gramEnd"/>
-      <w:r>
-        <w:t xml:space="preserve"> Service REST </w:t>
+        <w:t xml:space="preserve">Suffisant pour la web Service REST </w:t>
       </w:r>
     </w:p>
     <w:p>
@@ -295,15 +279,7 @@
     </w:p>
     <w:p>
       <w:r>
-        <w:t xml:space="preserve">Pour s’assurer que les utilisateurs </w:t>
-      </w:r>
-      <w:proofErr w:type="gramStart"/>
-      <w:r>
-        <w:t>sélectionne</w:t>
-      </w:r>
-      <w:proofErr w:type="gramEnd"/>
-      <w:r>
-        <w:t xml:space="preserve"> bien un nom d’utilisateur unique lors de la création du profile ou lors d’un changement de nom d’utilisateur, il est nécessaire de stocker l’</w:t>
+        <w:t>Pour s’assurer que les utilisateurs sélectionne bien un nom d’utilisateur unique lors de la création du profile ou lors d’un changement de nom d’utilisateur, il est nécessaire de stocker l’</w:t>
       </w:r>
       <w:r>
         <w:t>entièreté</w:t>
@@ -707,7 +683,6 @@
         <w:t xml:space="preserve">le fichier </w:t>
       </w:r>
       <w:proofErr w:type="spellStart"/>
-      <w:proofErr w:type="gramStart"/>
       <w:r>
         <w:rPr>
           <w:color w:val="000000" w:themeColor="text1"/>
@@ -715,7 +690,6 @@
         <w:t>app.properties</w:t>
       </w:r>
       <w:proofErr w:type="spellEnd"/>
-      <w:proofErr w:type="gramEnd"/>
       <w:r>
         <w:rPr>
           <w:color w:val="000000" w:themeColor="text1"/>
@@ -772,7 +746,6 @@
         </w:rPr>
       </w:pPr>
       <w:proofErr w:type="spellStart"/>
-      <w:proofErr w:type="gramStart"/>
       <w:r>
         <w:rPr>
           <w:color w:val="000000" w:themeColor="text1"/>
@@ -781,7 +754,6 @@
         <w:t>dbURL</w:t>
       </w:r>
       <w:proofErr w:type="spellEnd"/>
-      <w:proofErr w:type="gramEnd"/>
       <w:r>
         <w:rPr>
           <w:color w:val="000000" w:themeColor="text1"/>
@@ -882,7 +854,6 @@
         </w:rPr>
       </w:pPr>
       <w:proofErr w:type="spellStart"/>
-      <w:proofErr w:type="gramStart"/>
       <w:r>
         <w:rPr>
           <w:color w:val="000000" w:themeColor="text1"/>
@@ -890,7 +861,6 @@
         <w:t>dbLogin</w:t>
       </w:r>
       <w:proofErr w:type="spellEnd"/>
-      <w:proofErr w:type="gramEnd"/>
       <w:r>
         <w:rPr>
           <w:color w:val="000000" w:themeColor="text1"/>
@@ -910,7 +880,6 @@
         </w:rPr>
       </w:pPr>
       <w:proofErr w:type="spellStart"/>
-      <w:proofErr w:type="gramStart"/>
       <w:r>
         <w:rPr>
           <w:color w:val="000000" w:themeColor="text1"/>
@@ -918,7 +887,6 @@
         <w:t>dbPassword</w:t>
       </w:r>
       <w:proofErr w:type="spellEnd"/>
-      <w:proofErr w:type="gramEnd"/>
       <w:r>
         <w:rPr>
           <w:color w:val="000000" w:themeColor="text1"/>
@@ -944,7 +912,6 @@
         </w:rPr>
       </w:pPr>
       <w:proofErr w:type="spellStart"/>
-      <w:proofErr w:type="gramStart"/>
       <w:r>
         <w:rPr>
           <w:color w:val="000000" w:themeColor="text1"/>
@@ -952,7 +919,6 @@
         <w:t>presenceServiceURL</w:t>
       </w:r>
       <w:proofErr w:type="spellEnd"/>
-      <w:proofErr w:type="gramEnd"/>
       <w:r>
         <w:rPr>
           <w:color w:val="000000" w:themeColor="text1"/>
@@ -971,6 +937,46 @@
         </w:rPr>
         <w:t xml:space="preserve">sous la forme </w:t>
       </w:r>
+    </w:p>
+    <w:p>
+      <w:pPr>
+        <w:pStyle w:val="Paragraphedeliste"/>
+        <w:rPr>
+          <w:color w:val="000000" w:themeColor="text1"/>
+        </w:rPr>
+      </w:pPr>
+      <w:r>
+        <w:rPr>
+          <w:rFonts w:ascii="Consolas" w:hAnsi="Consolas" w:cs="Consolas"/>
+          <w:color w:val="17C6A3"/>
+          <w:sz w:val="20"/>
+          <w:szCs w:val="20"/>
+          <w:shd w:val="clear" w:color="auto" w:fill="373737"/>
+        </w:rPr>
+        <w:t>http://</w:t>
+      </w:r>
+      <w:r>
+        <w:rPr>
+          <w:rFonts w:ascii="Consolas" w:hAnsi="Consolas" w:cs="Consolas"/>
+          <w:color w:val="17C6A3"/>
+          <w:sz w:val="20"/>
+          <w:szCs w:val="20"/>
+          <w:shd w:val="clear" w:color="auto" w:fill="373737"/>
+        </w:rPr>
+        <w:t>hostname</w:t>
+      </w:r>
+      <w:r>
+        <w:rPr>
+          <w:rFonts w:ascii="Consolas" w:hAnsi="Consolas" w:cs="Consolas"/>
+          <w:color w:val="17C6A3"/>
+          <w:sz w:val="20"/>
+          <w:szCs w:val="20"/>
+          <w:shd w:val="clear" w:color="auto" w:fill="373737"/>
+        </w:rPr>
+        <w:t>/presenceservice/users</w:t>
+      </w:r>
+      <w:bookmarkStart w:id="0" w:name="_GoBack"/>
+      <w:bookmarkEnd w:id="0"/>
     </w:p>
     <w:p>
       <w:pPr>
@@ -983,35 +989,31 @@
           <w:color w:val="000000" w:themeColor="text1"/>
         </w:rPr>
       </w:pPr>
-      <w:r>
-        <w:rPr>
-          <w:rFonts w:ascii="Consolas" w:hAnsi="Consolas" w:cs="Consolas"/>
-          <w:color w:val="17C6A3"/>
-          <w:sz w:val="20"/>
-          <w:szCs w:val="20"/>
-          <w:shd w:val="clear" w:color="auto" w:fill="373737"/>
-        </w:rPr>
-        <w:t>http://</w:t>
-      </w:r>
-      <w:r>
-        <w:rPr>
-          <w:rFonts w:ascii="Consolas" w:hAnsi="Consolas" w:cs="Consolas"/>
-          <w:color w:val="17C6A3"/>
-          <w:sz w:val="20"/>
-          <w:szCs w:val="20"/>
-          <w:shd w:val="clear" w:color="auto" w:fill="373737"/>
-        </w:rPr>
-        <w:t>hostname</w:t>
-      </w:r>
-      <w:r>
-        <w:rPr>
-          <w:rFonts w:ascii="Consolas" w:hAnsi="Consolas" w:cs="Consolas"/>
-          <w:color w:val="17C6A3"/>
-          <w:sz w:val="20"/>
-          <w:szCs w:val="20"/>
-          <w:shd w:val="clear" w:color="auto" w:fill="373737"/>
-        </w:rPr>
-        <w:t>/presenceservice/users</w:t>
+      <w:proofErr w:type="spellStart"/>
+      <w:r>
+        <w:rPr>
+          <w:color w:val="000000" w:themeColor="text1"/>
+        </w:rPr>
+        <w:t>downloadPath</w:t>
+      </w:r>
+      <w:proofErr w:type="spellEnd"/>
+      <w:r>
+        <w:rPr>
+          <w:color w:val="000000" w:themeColor="text1"/>
+        </w:rPr>
+        <w:t xml:space="preserve"> : </w:t>
+      </w:r>
+      <w:r>
+        <w:rPr>
+          <w:color w:val="000000" w:themeColor="text1"/>
+        </w:rPr>
+        <w:t xml:space="preserve">définie où les fichiers téléchargés seront </w:t>
+      </w:r>
+      <w:r>
+        <w:rPr>
+          <w:color w:val="000000" w:themeColor="text1"/>
+        </w:rPr>
+        <w:t xml:space="preserve">places </w:t>
       </w:r>
     </w:p>
     <w:p>
@@ -1026,47 +1028,6 @@
         </w:rPr>
       </w:pPr>
       <w:proofErr w:type="spellStart"/>
-      <w:proofErr w:type="gramStart"/>
-      <w:r>
-        <w:rPr>
-          <w:color w:val="000000" w:themeColor="text1"/>
-        </w:rPr>
-        <w:t>downloadPath</w:t>
-      </w:r>
-      <w:proofErr w:type="spellEnd"/>
-      <w:proofErr w:type="gramEnd"/>
-      <w:r>
-        <w:rPr>
-          <w:color w:val="000000" w:themeColor="text1"/>
-        </w:rPr>
-        <w:t xml:space="preserve"> : </w:t>
-      </w:r>
-      <w:r>
-        <w:rPr>
-          <w:color w:val="000000" w:themeColor="text1"/>
-        </w:rPr>
-        <w:t xml:space="preserve">définie où les fichiers téléchargés seront </w:t>
-      </w:r>
-      <w:r>
-        <w:rPr>
-          <w:color w:val="000000" w:themeColor="text1"/>
-        </w:rPr>
-        <w:t xml:space="preserve">places </w:t>
-      </w:r>
-    </w:p>
-    <w:p>
-      <w:pPr>
-        <w:pStyle w:val="Paragraphedeliste"/>
-        <w:numPr>
-          <w:ilvl w:val="1"/>
-          <w:numId w:val="21"/>
-        </w:numPr>
-        <w:rPr>
-          <w:color w:val="000000" w:themeColor="text1"/>
-        </w:rPr>
-      </w:pPr>
-      <w:proofErr w:type="spellStart"/>
-      <w:proofErr w:type="gramStart"/>
       <w:r>
         <w:rPr>
           <w:color w:val="000000" w:themeColor="text1"/>
@@ -1074,7 +1035,6 @@
         <w:t>embeddedDB</w:t>
       </w:r>
       <w:proofErr w:type="spellEnd"/>
-      <w:proofErr w:type="gramEnd"/>
       <w:r>
         <w:rPr>
           <w:color w:val="000000" w:themeColor="text1"/>
@@ -1182,13 +1142,14 @@
         <w:t>dependencies</w:t>
       </w:r>
       <w:proofErr w:type="spellEnd"/>
-      <w:proofErr w:type="gramStart"/>
-      <w:r>
-        <w:t> »dans</w:t>
-      </w:r>
-      <w:proofErr w:type="gramEnd"/>
-      <w:r>
-        <w:t xml:space="preserve"> le nom, générer dans le dossier </w:t>
+      <w:r>
+        <w:t> »</w:t>
+      </w:r>
+      <w:r>
+        <w:t xml:space="preserve"> </w:t>
+      </w:r>
+      <w:r>
+        <w:t xml:space="preserve">dans le nom, générer dans le dossier </w:t>
       </w:r>
       <w:proofErr w:type="spellStart"/>
       <w:r>
@@ -3045,12 +3006,10 @@
         <w:t xml:space="preserve">Ce paramètre « test » peut-être changer de façons simple en modifiant une propriété du fichier </w:t>
       </w:r>
       <w:proofErr w:type="spellStart"/>
-      <w:proofErr w:type="gramStart"/>
       <w:r>
         <w:t>config.properties</w:t>
       </w:r>
       <w:proofErr w:type="spellEnd"/>
-      <w:proofErr w:type="gramEnd"/>
       <w:r>
         <w:t xml:space="preserve">. </w:t>
       </w:r>

</xml_diff>